<commit_message>
posting dec 10: itp paper
</commit_message>
<xml_diff>
--- a/qt_writings/calado_prospectus.docx
+++ b/qt_writings/calado_prospectus.docx
@@ -10,6 +10,7 @@
           <w:numId w:val="0"/>
         </w:numPr>
         <w:rPr>
+          <w:ins w:id="0" w:author="Microsoft Office User" w:date="2019-12-03T15:36:00Z"/>
           <w:rFonts w:ascii="Times New Roman" w:hAnsi="Times New Roman" w:cs="Times New Roman"/>
           <w:b w:val="0"/>
           <w:bCs w:val="0"/>
@@ -17,18 +18,219 @@
           <w:szCs w:val="24"/>
         </w:rPr>
       </w:pPr>
-      <w:bookmarkStart w:id="0" w:name="OrgXref.org82c688a"/>
-      <w:r>
-        <w:rPr>
+      <w:bookmarkStart w:id="1" w:name="OrgXref.org82c688a"/>
+      <w:ins w:id="2" w:author="Microsoft Office User" w:date="2019-12-03T15:09:00Z">
+        <w:r>
+          <w:rPr>
+            <w:rFonts w:ascii="Times New Roman" w:hAnsi="Times New Roman" w:cs="Times New Roman"/>
+            <w:b w:val="0"/>
+            <w:bCs w:val="0"/>
+            <w:sz w:val="24"/>
+            <w:szCs w:val="24"/>
+          </w:rPr>
+          <w:t xml:space="preserve">Matt: </w:t>
+        </w:r>
+      </w:ins>
+    </w:p>
+    <w:p>
+      <w:pPr>
+        <w:pStyle w:val="Textbody"/>
+        <w:rPr>
+          <w:ins w:id="3" w:author="Microsoft Office User" w:date="2019-12-03T15:10:00Z"/>
+        </w:rPr>
+        <w:pPrChange w:id="4" w:author="Microsoft Office User" w:date="2019-12-03T15:36:00Z">
+          <w:pPr>
+            <w:pStyle w:val="Heading1"/>
+            <w:numPr>
+              <w:numId w:val="0"/>
+            </w:numPr>
+            <w:ind w:left="0" w:firstLine="0"/>
+          </w:pPr>
+        </w:pPrChange>
+      </w:pPr>
+      <w:bookmarkStart w:id="5" w:name="_GoBack"/>
+      <w:bookmarkEnd w:id="5"/>
+    </w:p>
+    <w:p>
+      <w:pPr>
+        <w:pStyle w:val="Textbody"/>
+        <w:rPr>
+          <w:ins w:id="6" w:author="Microsoft Office User" w:date="2019-12-03T15:23:00Z"/>
+        </w:rPr>
+      </w:pPr>
+      <w:ins w:id="7" w:author="Microsoft Office User" w:date="2019-12-03T15:13:00Z">
+        <w:r>
+          <w:t xml:space="preserve">In the intro section, more connecting threads. How does the biography lead to queer tools and </w:t>
+        </w:r>
+        <w:proofErr w:type="gramStart"/>
+        <w:r>
+          <w:t>interfaces.</w:t>
+        </w:r>
+        <w:proofErr w:type="gramEnd"/>
+        <w:r>
+          <w:t xml:space="preserve"> A single argument throughout. </w:t>
+        </w:r>
+      </w:ins>
+    </w:p>
+    <w:p>
+      <w:pPr>
+        <w:pStyle w:val="Textbody"/>
+        <w:rPr>
+          <w:ins w:id="8" w:author="Microsoft Office User" w:date="2019-12-03T15:20:00Z"/>
+        </w:rPr>
+      </w:pPr>
+    </w:p>
+    <w:p>
+      <w:pPr>
+        <w:pStyle w:val="Textbody"/>
+        <w:rPr>
+          <w:ins w:id="9" w:author="Microsoft Office User" w:date="2019-12-03T15:10:00Z"/>
+        </w:rPr>
+      </w:pPr>
+      <w:ins w:id="10" w:author="Microsoft Office User" w:date="2019-12-03T15:21:00Z">
+        <w:r>
+          <w:t>Putting less pressure on yourself. Massaging</w:t>
+        </w:r>
+      </w:ins>
+      <w:ins w:id="11" w:author="Microsoft Office User" w:date="2019-12-03T15:20:00Z">
+        <w:r>
+          <w:t xml:space="preserve"> the first paragraph, I’m not positioned against these approaches, I’m building upon them. </w:t>
+        </w:r>
+      </w:ins>
+      <w:ins w:id="12" w:author="Microsoft Office User" w:date="2019-12-03T15:21:00Z">
+        <w:r>
+          <w:t xml:space="preserve">I’m laying out a new method, but it’s not opposed to this. </w:t>
+        </w:r>
+      </w:ins>
+    </w:p>
+    <w:p>
+      <w:pPr>
+        <w:pStyle w:val="Textbody"/>
+        <w:rPr>
+          <w:ins w:id="13" w:author="Microsoft Office User" w:date="2019-12-03T15:21:00Z"/>
+        </w:rPr>
+      </w:pPr>
+    </w:p>
+    <w:p>
+      <w:pPr>
+        <w:pStyle w:val="Textbody"/>
+        <w:rPr>
+          <w:ins w:id="14" w:author="Microsoft Office User" w:date="2019-12-03T15:23:00Z"/>
+        </w:rPr>
+      </w:pPr>
+      <w:ins w:id="15" w:author="Microsoft Office User" w:date="2019-12-03T15:21:00Z">
+        <w:r>
+          <w:t xml:space="preserve">Continue to think about this element of touch---the </w:t>
+        </w:r>
+      </w:ins>
+      <w:ins w:id="16" w:author="Microsoft Office User" w:date="2019-12-03T15:22:00Z">
+        <w:r>
+          <w:t xml:space="preserve">cyborg, media, queer theory. Think about touch in relation to where queer DH work is headed right now. Talk about indeterminacy, ambiguity. </w:t>
+        </w:r>
+      </w:ins>
+      <w:ins w:id="17" w:author="Microsoft Office User" w:date="2019-12-03T15:23:00Z">
+        <w:r>
+          <w:t xml:space="preserve">But also touch and specificity and embodiment. </w:t>
+        </w:r>
+      </w:ins>
+    </w:p>
+    <w:p>
+      <w:pPr>
+        <w:pStyle w:val="Textbody"/>
+        <w:numPr>
+          <w:ilvl w:val="0"/>
+          <w:numId w:val="9"/>
+        </w:numPr>
+        <w:rPr>
+          <w:ins w:id="18" w:author="Microsoft Office User" w:date="2019-12-03T15:23:00Z"/>
+        </w:rPr>
+        <w:pPrChange w:id="19" w:author="Microsoft Office User" w:date="2019-12-03T15:23:00Z">
+          <w:pPr>
+            <w:pStyle w:val="Textbody"/>
+          </w:pPr>
+        </w:pPrChange>
+      </w:pPr>
+      <w:ins w:id="20" w:author="Microsoft Office User" w:date="2019-12-03T15:23:00Z">
+        <w:r>
+          <w:t xml:space="preserve">What are the elements of my </w:t>
+        </w:r>
+        <w:proofErr w:type="gramStart"/>
+        <w:r>
+          <w:t>argument.</w:t>
+        </w:r>
+        <w:proofErr w:type="gramEnd"/>
+        <w:r>
+          <w:t xml:space="preserve"> The body, interface, existing DH work, reading. </w:t>
+        </w:r>
+      </w:ins>
+      <w:ins w:id="21" w:author="Microsoft Office User" w:date="2019-12-03T15:24:00Z">
+        <w:r>
+          <w:t>How are these connected?</w:t>
+        </w:r>
+      </w:ins>
+    </w:p>
+    <w:p>
+      <w:pPr>
+        <w:pStyle w:val="Textbody"/>
+        <w:rPr>
+          <w:ins w:id="22" w:author="Microsoft Office User" w:date="2019-12-03T15:23:00Z"/>
+        </w:rPr>
+      </w:pPr>
+    </w:p>
+    <w:p>
+      <w:pPr>
+        <w:pStyle w:val="Textbody"/>
+        <w:rPr>
+          <w:ins w:id="23" w:author="Microsoft Office User" w:date="2019-12-03T15:23:00Z"/>
+        </w:rPr>
+      </w:pPr>
+      <w:ins w:id="24" w:author="Microsoft Office User" w:date="2019-12-03T15:23:00Z">
+        <w:r>
+          <w:t xml:space="preserve">See his comments. </w:t>
+        </w:r>
+      </w:ins>
+    </w:p>
+    <w:p>
+      <w:pPr>
+        <w:pStyle w:val="Textbody"/>
+        <w:rPr>
+          <w:ins w:id="25" w:author="Microsoft Office User" w:date="2019-12-03T15:09:00Z"/>
+        </w:rPr>
+        <w:pPrChange w:id="26" w:author="Microsoft Office User" w:date="2019-12-03T15:10:00Z">
+          <w:pPr>
+            <w:pStyle w:val="Heading1"/>
+            <w:numPr>
+              <w:numId w:val="0"/>
+            </w:numPr>
+            <w:ind w:left="0" w:firstLine="0"/>
+          </w:pPr>
+        </w:pPrChange>
+      </w:pPr>
+    </w:p>
+    <w:p>
+      <w:pPr>
+        <w:pStyle w:val="Heading1"/>
+        <w:numPr>
+          <w:ilvl w:val="0"/>
+          <w:numId w:val="0"/>
+        </w:numPr>
+        <w:rPr>
+          <w:ins w:id="27" w:author="Microsoft Office User" w:date="2019-12-03T15:09:00Z"/>
           <w:rFonts w:ascii="Times New Roman" w:hAnsi="Times New Roman" w:cs="Times New Roman"/>
           <w:b w:val="0"/>
           <w:bCs w:val="0"/>
           <w:sz w:val="24"/>
           <w:szCs w:val="24"/>
         </w:rPr>
-        <w:t>Pro</w:t>
-      </w:r>
-      <w:r>
+      </w:pPr>
+    </w:p>
+    <w:p>
+      <w:pPr>
+        <w:pStyle w:val="Heading1"/>
+        <w:numPr>
+          <w:ilvl w:val="0"/>
+          <w:numId w:val="0"/>
+        </w:numPr>
         <w:rPr>
           <w:rFonts w:ascii="Times New Roman" w:hAnsi="Times New Roman" w:cs="Times New Roman"/>
           <w:b w:val="0"/>
@@ -36,8 +238,7 @@
           <w:sz w:val="24"/>
           <w:szCs w:val="24"/>
         </w:rPr>
-        <w:t>s</w:t>
-      </w:r>
+      </w:pPr>
       <w:r>
         <w:rPr>
           <w:rFonts w:ascii="Times New Roman" w:hAnsi="Times New Roman" w:cs="Times New Roman"/>
@@ -46,7 +247,7 @@
           <w:sz w:val="24"/>
           <w:szCs w:val="24"/>
         </w:rPr>
-        <w:t>pectus</w:t>
+        <w:t>Pro</w:t>
       </w:r>
       <w:r>
         <w:rPr>
@@ -56,7 +257,7 @@
           <w:sz w:val="24"/>
           <w:szCs w:val="24"/>
         </w:rPr>
-        <w:t xml:space="preserve"> Draft</w:t>
+        <w:t>s</w:t>
       </w:r>
       <w:r>
         <w:rPr>
@@ -66,6 +267,26 @@
           <w:sz w:val="24"/>
           <w:szCs w:val="24"/>
         </w:rPr>
+        <w:t>pectus</w:t>
+      </w:r>
+      <w:r>
+        <w:rPr>
+          <w:rFonts w:ascii="Times New Roman" w:hAnsi="Times New Roman" w:cs="Times New Roman"/>
+          <w:b w:val="0"/>
+          <w:bCs w:val="0"/>
+          <w:sz w:val="24"/>
+          <w:szCs w:val="24"/>
+        </w:rPr>
+        <w:t xml:space="preserve"> Draft</w:t>
+      </w:r>
+      <w:r>
+        <w:rPr>
+          <w:rFonts w:ascii="Times New Roman" w:hAnsi="Times New Roman" w:cs="Times New Roman"/>
+          <w:b w:val="0"/>
+          <w:bCs w:val="0"/>
+          <w:sz w:val="24"/>
+          <w:szCs w:val="24"/>
+        </w:rPr>
         <w:t>:</w:t>
       </w:r>
     </w:p>
@@ -98,7 +319,7 @@
         </w:rPr>
         <w:t>Queer Tools</w:t>
       </w:r>
-      <w:bookmarkEnd w:id="0"/>
+      <w:bookmarkEnd w:id="1"/>
     </w:p>
     <w:p>
       <w:pPr>
@@ -138,22 +359,22 @@
           <w:rFonts w:cs="Times New Roman"/>
         </w:rPr>
       </w:pPr>
-      <w:bookmarkStart w:id="1" w:name="org2f11ba0"/>
-      <w:bookmarkEnd w:id="1"/>
-      <w:commentRangeStart w:id="2"/>
+      <w:bookmarkStart w:id="28" w:name="org2f11ba0"/>
+      <w:bookmarkEnd w:id="28"/>
+      <w:commentRangeStart w:id="29"/>
       <w:r>
         <w:rPr>
           <w:rFonts w:cs="Times New Roman"/>
         </w:rPr>
         <w:t>Since the popularization of "distant reading</w:t>
       </w:r>
-      <w:commentRangeEnd w:id="2"/>
+      <w:commentRangeEnd w:id="29"/>
       <w:r>
         <w:rPr>
           <w:rStyle w:val="CommentReference"/>
           <w:rFonts w:cs="Mangal"/>
         </w:rPr>
-        <w:commentReference w:id="2"/>
+        <w:commentReference w:id="29"/>
       </w:r>
       <w:r>
         <w:rPr>
@@ -174,7 +395,7 @@
         </w:rPr>
         <w:t xml:space="preserve"> Although many DH practitioners have been careful to situate their methodologies within the context of humanistic study, there persists an idea that digital methods ought to verify, correct, or establish facts about literature and literary history, similarly to the </w:t>
       </w:r>
-      <w:ins w:id="3" w:author="Microsoft Office User" w:date="2019-11-26T16:38:00Z">
+      <w:ins w:id="30" w:author="Microsoft Office User" w:date="2019-11-26T16:38:00Z">
         <w:r>
           <w:rPr>
             <w:rFonts w:cs="Times New Roman"/>
@@ -199,7 +420,14 @@
         <w:rPr>
           <w:rFonts w:cs="Times New Roman"/>
         </w:rPr>
-        <w:t xml:space="preserve"> However, within the broad field of "Digital Humanities," an emerging </w:t>
+        <w:t xml:space="preserve"> However, </w:t>
+      </w:r>
+      <w:r>
+        <w:rPr>
+          <w:rFonts w:cs="Times New Roman"/>
+        </w:rPr>
+        <w:lastRenderedPageBreak/>
+        <w:t xml:space="preserve">within the broad field of "Digital Humanities," an emerging </w:t>
       </w:r>
       <w:r>
         <w:rPr>
@@ -331,35 +559,49 @@
           <w:rFonts w:cs="Times New Roman"/>
         </w:rPr>
       </w:pPr>
-      <w:bookmarkStart w:id="4" w:name="org323d8c5"/>
-      <w:bookmarkEnd w:id="4"/>
-      <w:r>
-        <w:rPr>
-          <w:rFonts w:cs="Times New Roman"/>
-        </w:rPr>
-        <w:t xml:space="preserve">Although the speculative nature of such projects troubles the positivist tendencies of </w:t>
-      </w:r>
-      <w:r>
-        <w:rPr>
-          <w:rFonts w:cs="Times New Roman"/>
-        </w:rPr>
-        <w:lastRenderedPageBreak/>
-        <w:t xml:space="preserve">mainstream DH, allowing critics to imagine the emergence of queered technological contexts where functionality and productivity are not taken for granted, it overlooks the ways in which current technological systems and tools already contain </w:t>
-      </w:r>
-      <w:commentRangeStart w:id="5"/>
-      <w:r>
-        <w:rPr>
-          <w:rFonts w:cs="Times New Roman"/>
-        </w:rPr>
-        <w:t>elements of queerness</w:t>
-      </w:r>
-      <w:commentRangeEnd w:id="5"/>
+      <w:bookmarkStart w:id="31" w:name="org323d8c5"/>
+      <w:bookmarkEnd w:id="31"/>
+      <w:r>
+        <w:rPr>
+          <w:rFonts w:cs="Times New Roman"/>
+        </w:rPr>
+        <w:t>Although the speculative nature of such projects troubles the positivist tendencies of mainstream DH, allowing critics to imagine the emergence of queered technological contexts where functionality and productivity are not taken for granted</w:t>
+      </w:r>
+      <w:commentRangeStart w:id="32"/>
+      <w:r>
+        <w:rPr>
+          <w:rFonts w:cs="Times New Roman"/>
+        </w:rPr>
+        <w:t xml:space="preserve">, it overlooks the ways </w:t>
+      </w:r>
+      <w:commentRangeEnd w:id="32"/>
       <w:r>
         <w:rPr>
           <w:rStyle w:val="CommentReference"/>
           <w:rFonts w:cs="Mangal"/>
         </w:rPr>
-        <w:commentReference w:id="5"/>
+        <w:commentReference w:id="32"/>
+      </w:r>
+      <w:r>
+        <w:rPr>
+          <w:rFonts w:cs="Times New Roman"/>
+        </w:rPr>
+        <w:t xml:space="preserve">in which current technological systems and tools already contain </w:t>
+      </w:r>
+      <w:commentRangeStart w:id="33"/>
+      <w:r>
+        <w:rPr>
+          <w:rFonts w:cs="Times New Roman"/>
+        </w:rPr>
+        <w:t>elements of queerness</w:t>
+      </w:r>
+      <w:commentRangeEnd w:id="33"/>
+      <w:r>
+        <w:rPr>
+          <w:rStyle w:val="CommentReference"/>
+          <w:rFonts w:cs="Mangal"/>
+        </w:rPr>
+        <w:commentReference w:id="33"/>
       </w:r>
       <w:r>
         <w:rPr>
@@ -387,7 +629,14 @@
         <w:rPr>
           <w:rFonts w:cs="Times New Roman"/>
         </w:rPr>
-        <w:t xml:space="preserve"> takes these ironies as points of inspiration for re-imagining human-computer interactions. In reviewing various digital methods that engage reading and interpretive processes, such as electronic editing, social reading tools, and archival practices, I’m interested in how the logics and limitations of technology reflect the complexities of identity and engage questions about queer embodied experience and subjectivity. Here, I focus on life writing and compositional forms, particularly memoirs, journals, and manuscripts by queer authors, to highlight the construction and legibility of queer embodiment and subjecthood. How do digital tools allow us to “encode” or “decode” queerness in texts that trouble the stability of a writing self?</w:t>
+        <w:t xml:space="preserve"> takes these ironies as points of inspiration for re-imagining human-computer interactions. In reviewing various digital methods that engage reading and interpretive processes, such as electronic editing, social reading tools, and archival practices, I’m interested in how the logics and limitations of technology reflect the complexities of identity and engage questions about queer embodied experience and </w:t>
+      </w:r>
+      <w:r>
+        <w:rPr>
+          <w:rFonts w:cs="Times New Roman"/>
+        </w:rPr>
+        <w:lastRenderedPageBreak/>
+        <w:t>subjectivity. Here, I focus on life writing and compositional forms, particularly memoirs, journals, and manuscripts by queer authors, to highlight the construction and legibility of queer embodiment and subjecthood. How do digital tools allow us to “encode” or “decode” queerness in texts that trouble the stability of a writing self?</w:t>
       </w:r>
     </w:p>
     <w:p>
@@ -399,8 +648,8 @@
           <w:rFonts w:cs="Times New Roman"/>
         </w:rPr>
       </w:pPr>
-      <w:bookmarkStart w:id="6" w:name="org260a7b5"/>
-      <w:bookmarkEnd w:id="6"/>
+      <w:bookmarkStart w:id="34" w:name="org260a7b5"/>
+      <w:bookmarkEnd w:id="34"/>
       <w:r>
         <w:rPr>
           <w:rFonts w:cs="Times New Roman"/>
@@ -432,14 +681,7 @@
         <w:rPr>
           <w:rFonts w:cs="Times New Roman"/>
         </w:rPr>
-        <w:t xml:space="preserve"> of the literary critic in analysis. In parallel to these developments, Queer Theory has also been exploring new relations to textual objects, resisting "suspicious" or </w:t>
-      </w:r>
-      <w:r>
-        <w:rPr>
-          <w:rFonts w:cs="Times New Roman"/>
-        </w:rPr>
-        <w:lastRenderedPageBreak/>
-        <w:t xml:space="preserve">"paranoid" reading practices which attempt to uncover hidden or latent "truths" about queer experience in </w:t>
+        <w:t xml:space="preserve"> of the literary critic in analysis. In parallel to these developments, Queer Theory has also been exploring new relations to textual objects, resisting "suspicious" or "paranoid" reading practices which attempt to uncover hidden or latent "truths" about queer experience in </w:t>
       </w:r>
       <w:proofErr w:type="spellStart"/>
       <w:r>
@@ -468,20 +710,20 @@
         </w:rPr>
         <w:t xml:space="preserve"> Bringing this attitude in Queer Theory to bear on digital methodologies, </w:t>
       </w:r>
-      <w:commentRangeStart w:id="7"/>
+      <w:commentRangeStart w:id="35"/>
       <w:r>
         <w:rPr>
           <w:rFonts w:cs="Times New Roman"/>
         </w:rPr>
         <w:t>my project experiments with notions of "touch" and more playful and experimental modes of reading that resist the temptations to fix knowledge about queer subjects.</w:t>
       </w:r>
-      <w:commentRangeEnd w:id="7"/>
+      <w:commentRangeEnd w:id="35"/>
       <w:r>
         <w:rPr>
           <w:rStyle w:val="CommentReference"/>
           <w:rFonts w:cs="Mangal"/>
         </w:rPr>
-        <w:commentReference w:id="7"/>
+        <w:commentReference w:id="35"/>
       </w:r>
       <w:r>
         <w:rPr>
@@ -494,7 +736,14 @@
         <w:rPr>
           <w:rFonts w:cs="Times New Roman"/>
         </w:rPr>
-        <w:t xml:space="preserve"> The mode of "touch" combines lightness with depth—although "touch" is soft, it can leave a mark or impression between critic and object of study. Toward a reading practice that prevents the overidentification of queer subjects, "touch" demonstrates what DH what might learn from queer models of relationality while also animating the haptic and physical experience of engaging with texts in electronic formats where users must swipe, drag, and click their way. This reading method aims to expose what happens when we use digital media to engage with queer subjects.</w:t>
+        <w:t xml:space="preserve"> The mode of "touch" combines lightness with depth—although "touch" is soft, it can leave a mark or impression between critic and object of study. Toward a reading practice that prevents the overidentification of queer subjects, "touch" demonstrates what DH what might learn from queer models of relationality while also animating the haptic and physical experience of engaging with texts in electronic formats where users must swipe, drag, and </w:t>
+      </w:r>
+      <w:r>
+        <w:rPr>
+          <w:rFonts w:cs="Times New Roman"/>
+        </w:rPr>
+        <w:lastRenderedPageBreak/>
+        <w:t>click their way. This reading method aims to expose what happens when we use digital media to engage with queer subjects.</w:t>
       </w:r>
     </w:p>
     <w:p>
@@ -506,22 +755,22 @@
           <w:rFonts w:cs="Times New Roman"/>
         </w:rPr>
       </w:pPr>
-      <w:bookmarkStart w:id="8" w:name="orgf30cfe4"/>
-      <w:bookmarkEnd w:id="8"/>
-      <w:commentRangeStart w:id="9"/>
+      <w:bookmarkStart w:id="36" w:name="orgf30cfe4"/>
+      <w:bookmarkEnd w:id="36"/>
+      <w:commentRangeStart w:id="37"/>
       <w:r>
         <w:rPr>
           <w:rFonts w:cs="Times New Roman"/>
         </w:rPr>
         <w:t xml:space="preserve">I mobilize the term "queer" as both method and matter, denoting not only a reading practice but also a textual corpus that features queer authors and subjects. </w:t>
       </w:r>
-      <w:commentRangeEnd w:id="9"/>
+      <w:commentRangeEnd w:id="37"/>
       <w:r>
         <w:rPr>
           <w:rStyle w:val="CommentReference"/>
           <w:rFonts w:cs="Mangal"/>
         </w:rPr>
-        <w:commentReference w:id="9"/>
+        <w:commentReference w:id="37"/>
       </w:r>
       <w:r>
         <w:rPr>
@@ -568,14 +817,7 @@
         <w:rPr>
           <w:rFonts w:cs="Times New Roman"/>
         </w:rPr>
-        <w:t xml:space="preserve"> on a writing self, leaves out drafting and other more raw and experimental modes of writing that interrogate selfhood by posing it as an iterative practice. Therefore, to various examples of life writing, such as autobiography, memoir, fictionalized autobiography and autofiction, I include compositional forms of writing like journals, diaries, and manuscripts. Here, I focus on the way that these texts demonstrate a writing self or an experimental style that reflects the </w:t>
-      </w:r>
-      <w:r>
-        <w:rPr>
-          <w:rFonts w:cs="Times New Roman"/>
-        </w:rPr>
-        <w:lastRenderedPageBreak/>
-        <w:t xml:space="preserve">fragmentary and accumulative nature of subjecthood and provides a key into reading affective, embodied experience. For example, my interest in the manuscripts and journals of Oscar Wilde, Virginia Woolf, and Katherine Mansfield highlights how compositional writing continually calls into question the construction of embodiment and subjectivity. These concerns with subjectivity extend into fictional works, such as Woolf's </w:t>
+        <w:t xml:space="preserve"> on a writing self, leaves out drafting and other more raw and experimental modes of writing that interrogate selfhood by posing it as an iterative practice. Therefore, to various examples of life writing, such as autobiography, memoir, fictionalized autobiography and autofiction, I include compositional forms of writing like journals, diaries, and manuscripts. Here, I focus on the way that these texts demonstrate a writing self or an experimental style that reflects the fragmentary and accumulative nature of subjecthood and provides a key into reading affective, embodied experience. For example, my interest in the manuscripts and journals of Oscar Wilde, Virginia Woolf, and Katherine Mansfield highlights how compositional writing continually calls into question the construction of embodiment and subjectivity. These concerns with subjectivity extend into fictional works, such as Woolf's </w:t>
       </w:r>
       <w:r>
         <w:rPr>
@@ -646,14 +888,14 @@
         </w:rPr>
         <w:t xml:space="preserve"> Li, and Carmen Maria Machado, which trouble the line between fiction and biography while posing problems for keeping subjectivity both legible and dynamic.</w:t>
       </w:r>
-      <w:commentRangeStart w:id="10"/>
+      <w:commentRangeStart w:id="38"/>
       <w:r>
         <w:rPr>
           <w:rFonts w:cs="Times New Roman"/>
         </w:rPr>
         <w:t xml:space="preserve"> A</w:t>
       </w:r>
-      <w:del w:id="11" w:author="Microsoft Office User" w:date="2019-11-26T16:49:00Z">
+      <w:del w:id="39" w:author="Microsoft Office User" w:date="2019-11-26T16:49:00Z">
         <w:r>
           <w:rPr>
             <w:rFonts w:cs="Times New Roman"/>
@@ -667,19 +909,26 @@
         </w:rPr>
         <w:t xml:space="preserve"> </w:t>
       </w:r>
-      <w:commentRangeEnd w:id="10"/>
+      <w:commentRangeEnd w:id="38"/>
       <w:r>
         <w:rPr>
           <w:rStyle w:val="CommentReference"/>
           <w:rFonts w:cs="Mangal"/>
         </w:rPr>
-        <w:commentReference w:id="10"/>
-      </w:r>
-      <w:r>
-        <w:rPr>
-          <w:rFonts w:cs="Times New Roman"/>
-        </w:rPr>
-        <w:t>recurring concern throughout this analysis is the difficulty of using digital tools to "decode" or "encode" queer embodied experience.</w:t>
+        <w:commentReference w:id="38"/>
+      </w:r>
+      <w:r>
+        <w:rPr>
+          <w:rFonts w:cs="Times New Roman"/>
+        </w:rPr>
+        <w:t xml:space="preserve">recurring concern throughout this analysis is the </w:t>
+      </w:r>
+      <w:r>
+        <w:rPr>
+          <w:rFonts w:cs="Times New Roman"/>
+        </w:rPr>
+        <w:lastRenderedPageBreak/>
+        <w:t>difficulty of using digital tools to "decode" or "encode" queer embodied experience.</w:t>
       </w:r>
     </w:p>
     <w:p>
@@ -691,28 +940,28 @@
           <w:rFonts w:cs="Times New Roman"/>
         </w:rPr>
       </w:pPr>
-      <w:bookmarkStart w:id="12" w:name="orge8556f6"/>
-      <w:bookmarkEnd w:id="12"/>
+      <w:bookmarkStart w:id="40" w:name="orge8556f6"/>
+      <w:bookmarkEnd w:id="40"/>
       <w:r>
         <w:rPr>
           <w:rFonts w:cs="Times New Roman"/>
         </w:rPr>
         <w:t xml:space="preserve">My project adopts </w:t>
       </w:r>
-      <w:commentRangeStart w:id="13"/>
+      <w:commentRangeStart w:id="41"/>
       <w:r>
         <w:rPr>
           <w:rFonts w:cs="Times New Roman"/>
         </w:rPr>
         <w:t>the cyborg</w:t>
       </w:r>
-      <w:commentRangeEnd w:id="13"/>
+      <w:commentRangeEnd w:id="41"/>
       <w:r>
         <w:rPr>
           <w:rStyle w:val="CommentReference"/>
           <w:rFonts w:cs="Mangal"/>
         </w:rPr>
-        <w:commentReference w:id="13"/>
+        <w:commentReference w:id="41"/>
       </w:r>
       <w:r>
         <w:rPr>
@@ -720,7 +969,7 @@
         </w:rPr>
         <w:t xml:space="preserve"> as a figure for queer embodiment that </w:t>
       </w:r>
-      <w:commentRangeStart w:id="14"/>
+      <w:commentRangeStart w:id="42"/>
       <w:r>
         <w:rPr>
           <w:rFonts w:cs="Times New Roman"/>
@@ -734,14 +983,14 @@
         </w:rPr>
         <w:t>unseamed</w:t>
       </w:r>
-      <w:commentRangeEnd w:id="14"/>
+      <w:commentRangeEnd w:id="42"/>
       <w:proofErr w:type="spellEnd"/>
       <w:r>
         <w:rPr>
           <w:rStyle w:val="CommentReference"/>
           <w:rFonts w:cs="Mangal"/>
         </w:rPr>
-        <w:commentReference w:id="14"/>
+        <w:commentReference w:id="42"/>
       </w:r>
       <w:r>
         <w:rPr>
@@ -763,20 +1012,20 @@
         </w:rPr>
         <w:t xml:space="preserve"> between sex, gender, and sexuality have constituted queer </w:t>
       </w:r>
-      <w:commentRangeStart w:id="15"/>
+      <w:commentRangeStart w:id="43"/>
       <w:r>
         <w:rPr>
           <w:rFonts w:cs="Times New Roman"/>
         </w:rPr>
         <w:t xml:space="preserve">subjectivity. </w:t>
       </w:r>
-      <w:commentRangeEnd w:id="15"/>
+      <w:commentRangeEnd w:id="43"/>
       <w:r>
         <w:rPr>
           <w:rStyle w:val="CommentReference"/>
           <w:rFonts w:cs="Mangal"/>
         </w:rPr>
-        <w:commentReference w:id="15"/>
+        <w:commentReference w:id="43"/>
       </w:r>
       <w:r>
         <w:rPr>
@@ -798,8 +1047,6 @@
         </w:rPr>
         <w:t xml:space="preserve"> reverberate across neuroscientific and new media technical contexts in order to inform human-computer computer interactions. First, I embark on studies of embodied cognition, examining how neuroscientific discourses situate perceptual processes (such as reading) in the body. Within these discourses, I focus on feminist accounts that </w:t>
       </w:r>
-      <w:bookmarkStart w:id="16" w:name="_GoBack"/>
-      <w:bookmarkEnd w:id="16"/>
       <w:proofErr w:type="spellStart"/>
       <w:r>
         <w:rPr>
@@ -837,14 +1084,7 @@
         <w:rPr>
           <w:rFonts w:cs="Times New Roman"/>
         </w:rPr>
-        <w:t xml:space="preserve"> allows me to re-imagine Donna </w:t>
-      </w:r>
-      <w:r>
-        <w:rPr>
-          <w:rFonts w:cs="Times New Roman"/>
-        </w:rPr>
-        <w:lastRenderedPageBreak/>
-        <w:t>Haraway's cyborg as operating across biological-mechanical registers, opening up the illuminating parallels between the body and computer, for example, between neurons and transistors, memory and RAM. Interrogating the ways that certain perceptual and computational processes work across biological and mechanical levels sparks my thinking about human-machine interactions. Here, I speculate on how language marks us, triggers our emotions and memories to create aesthetic, affective reading experiences.</w:t>
+        <w:t xml:space="preserve"> allows me to re-imagine Donna Haraway's cyborg as operating across biological-mechanical registers, opening up the illuminating parallels between the body and computer, for example, between neurons and transistors, memory and RAM. Interrogating the ways that certain perceptual and computational processes work across biological and mechanical levels sparks my thinking about human-machine interactions. Here, I speculate on how language marks us, triggers our emotions and memories to create aesthetic, affective reading experiences.</w:t>
       </w:r>
     </w:p>
     <w:p>
@@ -856,22 +1096,22 @@
           <w:rFonts w:cs="Times New Roman"/>
         </w:rPr>
       </w:pPr>
-      <w:bookmarkStart w:id="17" w:name="org5817520"/>
-      <w:bookmarkEnd w:id="17"/>
-      <w:commentRangeStart w:id="18"/>
+      <w:bookmarkStart w:id="44" w:name="org5817520"/>
+      <w:bookmarkEnd w:id="44"/>
+      <w:commentRangeStart w:id="45"/>
       <w:r>
         <w:rPr>
           <w:rFonts w:cs="Times New Roman"/>
         </w:rPr>
         <w:t>My emphasis on queer relationality as a critical method for working with digital media naturally leads me to theorizing about the unexpected interactions humans have with their world</w:t>
       </w:r>
-      <w:commentRangeEnd w:id="18"/>
+      <w:commentRangeEnd w:id="45"/>
       <w:r>
         <w:rPr>
           <w:rStyle w:val="CommentReference"/>
           <w:rFonts w:cs="Mangal"/>
         </w:rPr>
-        <w:commentReference w:id="18"/>
+        <w:commentReference w:id="45"/>
       </w:r>
       <w:r>
         <w:rPr>
@@ -901,22 +1141,29 @@
         <w:rPr>
           <w:rFonts w:cs="Times New Roman"/>
         </w:rPr>
-        <w:t xml:space="preserve"> interactions beyond traditional knowledge structures and discipline boundaries. To fully explore models of knowing based on feeling, </w:t>
-      </w:r>
-      <w:commentRangeStart w:id="19"/>
+        <w:t xml:space="preserve"> interactions beyond traditional knowledge structures and discipline </w:t>
+      </w:r>
+      <w:r>
+        <w:rPr>
+          <w:rFonts w:cs="Times New Roman"/>
+        </w:rPr>
+        <w:lastRenderedPageBreak/>
+        <w:t xml:space="preserve">boundaries. To fully explore models of knowing based on feeling, </w:t>
+      </w:r>
+      <w:commentRangeStart w:id="46"/>
       <w:r>
         <w:rPr>
           <w:rFonts w:cs="Times New Roman"/>
         </w:rPr>
         <w:t>I turn to new media, new materialism, and disability studies</w:t>
       </w:r>
-      <w:commentRangeEnd w:id="19"/>
+      <w:commentRangeEnd w:id="46"/>
       <w:r>
         <w:rPr>
           <w:rStyle w:val="CommentReference"/>
           <w:rFonts w:cs="Mangal"/>
         </w:rPr>
-        <w:commentReference w:id="19"/>
+        <w:commentReference w:id="46"/>
       </w:r>
       <w:r>
         <w:rPr>
@@ -950,17 +1197,10 @@
         <w:rPr>
           <w:rFonts w:cs="Times New Roman"/>
         </w:rPr>
-        <w:t xml:space="preserve">, who draws from Alfred N. Whitehead's concept of "prehension," emphasizes what he calls "non-correlational sentience" about objects over our actual knowledge about them. Moving to disability studies, Victoria Pitts-Taylor draws the concept of "mis/fitting" into models of embodied cognition in order to present disability as a temporally and spatially specific attempt at connection (or "fitting") between human body and its surrounding world. These models concretize the interactions between man and machine as an aesthetic and sensory encounter, which inflects the way that I approach the "efficacy" of digital tools. For example, how can electronic editing schemas facilitate the encoding of data about embodied experience? How might digital annotation tools visualize social reading as affective? And, finally, how do archival digitization efforts </w:t>
-      </w:r>
-      <w:r>
-        <w:rPr>
-          <w:rFonts w:cs="Times New Roman"/>
-        </w:rPr>
-        <w:lastRenderedPageBreak/>
-        <w:t>animate the past?</w:t>
-      </w:r>
-      <w:bookmarkStart w:id="20" w:name="org9c82025"/>
-      <w:bookmarkEnd w:id="20"/>
+        <w:t>, who draws from Alfred N. Whitehead's concept of "prehension," emphasizes what he calls "non-correlational sentience" about objects over our actual knowledge about them. Moving to disability studies, Victoria Pitts-Taylor draws the concept of "mis/fitting" into models of embodied cognition in order to present disability as a temporally and spatially specific attempt at connection (or "fitting") between human body and its surrounding world. These models concretize the interactions between man and machine as an aesthetic and sensory encounter, which inflects the way that I approach the "efficacy" of digital tools. For example, how can electronic editing schemas facilitate the encoding of data about embodied experience? How might digital annotation tools visualize social reading as affective? And, finally, how do archival digitization efforts animate the past?</w:t>
+      </w:r>
+      <w:bookmarkStart w:id="47" w:name="org9c82025"/>
+      <w:bookmarkEnd w:id="47"/>
     </w:p>
     <w:p>
       <w:pPr>
@@ -1029,7 +1269,14 @@
         <w:rPr>
           <w:rFonts w:cs="Times New Roman"/>
         </w:rPr>
-        <w:t xml:space="preserve"> explains how this tool prioritizes affective and immediate responses to reading in order to elude attempts to track and quantify student performance. My final chapter explores how archival practices subvert existing structures of knowledge and access, and point to the ways that digital media engages theories of queer temporality. Though these chapters range over a variety of tools and areas of study, they are constrained by </w:t>
+        <w:t xml:space="preserve"> explains how this tool prioritizes affective and immediate responses to reading in order to elude attempts to track and quantify </w:t>
+      </w:r>
+      <w:r>
+        <w:rPr>
+          <w:rFonts w:cs="Times New Roman"/>
+        </w:rPr>
+        <w:lastRenderedPageBreak/>
+        <w:t xml:space="preserve">student performance. My final chapter explores how archival practices subvert existing structures of knowledge and access, and point to the ways that digital media engages theories of queer temporality. Though these chapters range over a variety of tools and areas of study, they are constrained by </w:t>
       </w:r>
       <w:r>
         <w:rPr>
@@ -1043,8 +1290,8 @@
         </w:rPr>
         <w:t xml:space="preserve"> out queerness with our existing digital methodologies.</w:t>
       </w:r>
-      <w:bookmarkStart w:id="21" w:name="org7e48c9d"/>
-      <w:bookmarkEnd w:id="21"/>
+      <w:bookmarkStart w:id="48" w:name="org7e48c9d"/>
+      <w:bookmarkEnd w:id="48"/>
     </w:p>
     <w:p>
       <w:pPr>
@@ -1073,14 +1320,7 @@
         <w:rPr>
           <w:rFonts w:cs="Times New Roman"/>
         </w:rPr>
-        <w:t xml:space="preserve"> Sedgwick and Heather Love, which question the proper relationship of the critic to the object of study. Sedgwick's ideas about "touching/feeling" and Love's notion of "touching without touching" pose queer modes of relationality that do not presume full connections as prerequisite for analysis. This chapter engages these techniques with various critical methods from the Digital Humanities, including distant, surface, and post-critical reading, and deformative, algorithmic, and speculative criticism. I pay particular </w:t>
-      </w:r>
-      <w:r>
-        <w:rPr>
-          <w:rFonts w:cs="Times New Roman"/>
-        </w:rPr>
-        <w:lastRenderedPageBreak/>
-        <w:t xml:space="preserve">attention to how digital formats and interfaces might facilitate queer critical methods, and I speculate on the intimate process of engaging with literature on a computer, where users can manipulate and transform text in virtually infinite and unique ways. Comparing three very different kinds of digital projects based on text manipulation, including the text analysis web application </w:t>
+        <w:t xml:space="preserve"> Sedgwick and Heather Love, which question the proper relationship of the critic to the object of study. Sedgwick's ideas about "touching/feeling" and Love's notion of "touching without touching" pose queer modes of relationality that do not presume full connections as prerequisite for analysis. This chapter engages these techniques with various critical methods from the Digital Humanities, including distant, surface, and post-critical reading, and deformative, algorithmic, and speculative criticism. I pay particular attention to how digital formats and interfaces might facilitate queer critical methods, and I speculate on the intimate process of engaging with literature on a computer, where users can manipulate and transform text in virtually infinite and unique ways. Comparing three very different kinds of digital projects based on text manipulation, including the text analysis web application </w:t>
       </w:r>
       <w:proofErr w:type="spellStart"/>
       <w:r>
@@ -1144,7 +1384,14 @@
         <w:rPr>
           <w:rFonts w:cs="Times New Roman"/>
         </w:rPr>
-        <w:t>The second chapter, "Editing: Encoding Embodiment," examines the instability of queer identity and subjecthood against the limitations and fixities of computational methods. How do the abstractions and structures of digital formats register the complexities of embodied experience and identity? To answer this question, I examine how one might edit, or "</w:t>
+        <w:t xml:space="preserve">The second chapter, "Editing: Encoding Embodiment," examines the instability of </w:t>
+      </w:r>
+      <w:r>
+        <w:rPr>
+          <w:rFonts w:cs="Times New Roman"/>
+        </w:rPr>
+        <w:lastRenderedPageBreak/>
+        <w:t>queer identity and subjecthood against the limitations and fixities of computational methods. How do the abstractions and structures of digital formats register the complexities of embodied experience and identity? To answer this question, I examine how one might edit, or "</w:t>
       </w:r>
       <w:proofErr w:type="spellStart"/>
       <w:r>
@@ -1251,15 +1498,7 @@
           <w:rStyle w:val="Emphasis"/>
           <w:rFonts w:cs="Times New Roman"/>
         </w:rPr>
-        <w:t xml:space="preserve">Dear </w:t>
-      </w:r>
-      <w:r>
-        <w:rPr>
-          <w:rStyle w:val="Emphasis"/>
-          <w:rFonts w:cs="Times New Roman"/>
-        </w:rPr>
-        <w:lastRenderedPageBreak/>
-        <w:t>Friend, from my Life I Write to you in your Life</w:t>
+        <w:t>Dear Friend, from my Life I Write to you in your Life</w:t>
       </w:r>
       <w:r>
         <w:rPr>
@@ -1283,20 +1522,20 @@
         </w:rPr>
         <w:t>The third chapter, "</w:t>
       </w:r>
-      <w:commentRangeStart w:id="22"/>
+      <w:commentRangeStart w:id="49"/>
       <w:r>
         <w:rPr>
           <w:rFonts w:cs="Times New Roman"/>
         </w:rPr>
         <w:t>Teaching: Social Annotation</w:t>
       </w:r>
-      <w:commentRangeEnd w:id="22"/>
+      <w:commentRangeEnd w:id="49"/>
       <w:r>
         <w:rPr>
           <w:rStyle w:val="CommentReference"/>
           <w:rFonts w:cs="Mangal"/>
         </w:rPr>
-        <w:commentReference w:id="22"/>
+        <w:commentReference w:id="49"/>
       </w:r>
       <w:r>
         <w:rPr>
@@ -1316,7 +1555,14 @@
         <w:rPr>
           <w:rFonts w:cs="Times New Roman"/>
         </w:rPr>
-        <w:t xml:space="preserve"> responses to reading, by which I mean the reactions and sensations that occur prior to articulated response. I created this annotation tool to resist the tendency of other annotation tools (and educational technology solutions more generally) to track, quantify, and assess student performance. Instead of having users type their comments, this tool offers a red, blue, and yellow highlighter (primary </w:t>
+        <w:t xml:space="preserve"> responses to reading, by which I mean the reactions and sensations that occur prior to articulated response. I created this annotation tool to resist the tendency of other annotation tools (and educational technology solutions more generally) to </w:t>
+      </w:r>
+      <w:r>
+        <w:rPr>
+          <w:rFonts w:cs="Times New Roman"/>
+        </w:rPr>
+        <w:lastRenderedPageBreak/>
+        <w:t xml:space="preserve">track, quantify, and assess student performance. Instead of having users type their comments, this tool offers a red, blue, and yellow highlighter (primary </w:t>
       </w:r>
       <w:proofErr w:type="spellStart"/>
       <w:r>
@@ -1467,33 +1713,33 @@
           <w:rFonts w:cs="Times New Roman"/>
         </w:rPr>
       </w:pPr>
-      <w:bookmarkStart w:id="23" w:name="org2b7c566"/>
-      <w:bookmarkEnd w:id="23"/>
-      <w:r>
-        <w:rPr>
-          <w:rFonts w:cs="Times New Roman"/>
-        </w:rPr>
-        <w:t xml:space="preserve">The fourth chapter, "Archiving: Feeling Backward / Feed Forward," explores queer temporality's connection to new media in order to disrupt typical notions of the archive. How do displacements across our understanding of media, perception, and time affect our </w:t>
+      <w:bookmarkStart w:id="50" w:name="org2b7c566"/>
+      <w:bookmarkEnd w:id="50"/>
+      <w:r>
+        <w:rPr>
+          <w:rFonts w:cs="Times New Roman"/>
+        </w:rPr>
+        <w:t>The fourth chapter, "Archiving: Feeling Backward / Feed Forward," explores queer temporality's connection to new media in order to disrupt typical notions of the archive. How do displacements across our understanding of media, perception, and time affect our experience with literary objects in the archive? How might new media animate the past? Here, various displacements between our encounter with digitized literary and cultural objects and their functionality offer a model for thinking about our interaction with these objects. I embark on a deep reading of digital media, exploring the central displacement between what we see on the screen and what is inscribed in the computer’s hardware—–what Matt Kirschenbaum calls the levels of formal and forensic materiality. I consider these levels of digital materiality alongside theories of temporality and perception from queer theory and new media studies. What does queerness as anticipatory (Jose Munoz's "not here yet") or backward looking (Heather Love's "feeling backward") have in common with ideas about new media changing our perceptual experience of the world (Mark Hansen's "feed forward")?</w:t>
+      </w:r>
+      <w:r>
+        <w:rPr>
+          <w:rStyle w:val="FootnoteReference"/>
+          <w:rFonts w:cs="Times New Roman"/>
+        </w:rPr>
+        <w:footnoteReference w:id="8"/>
+      </w:r>
+      <w:r>
+        <w:rPr>
+          <w:rFonts w:cs="Times New Roman"/>
+        </w:rPr>
+        <w:t xml:space="preserve"> My deep reading of computer hardware and software evokes the temporal and </w:t>
       </w:r>
       <w:r>
         <w:rPr>
           <w:rFonts w:cs="Times New Roman"/>
         </w:rPr>
         <w:lastRenderedPageBreak/>
-        <w:t>experience with literary objects in the archive? How might new media animate the past? Here, various displacements between our encounter with digitized literary and cultural objects and their functionality offer a model for thinking about our interaction with these objects. I embark on a deep reading of digital media, exploring the central displacement between what we see on the screen and what is inscribed in the computer’s hardware—–what Matt Kirschenbaum calls the levels of formal and forensic materiality. I consider these levels of digital materiality alongside theories of temporality and perception from queer theory and new media studies. What does queerness as anticipatory (Jose Munoz's "not here yet") or backward looking (Heather Love's "feeling backward") have in common with ideas about new media changing our perceptual experience of the world (Mark Hansen's "feed forward")?</w:t>
-      </w:r>
-      <w:r>
-        <w:rPr>
-          <w:rStyle w:val="FootnoteReference"/>
-          <w:rFonts w:cs="Times New Roman"/>
-        </w:rPr>
-        <w:footnoteReference w:id="8"/>
-      </w:r>
-      <w:r>
-        <w:rPr>
-          <w:rFonts w:cs="Times New Roman"/>
-        </w:rPr>
-        <w:t xml:space="preserve"> My deep reading of computer hardware and software evokes the temporal and sensory displacements from queer theory to offer possibilities for animating the archive. This chapter considers a community archive, the </w:t>
+        <w:t xml:space="preserve">sensory displacements from queer theory to offer possibilities for animating the archive. This chapter considers a community archive, the </w:t>
       </w:r>
       <w:r>
         <w:rPr>
@@ -1538,8 +1784,8 @@
           <w:szCs w:val="24"/>
         </w:rPr>
       </w:pPr>
-      <w:bookmarkStart w:id="24" w:name="orge613ef6"/>
-      <w:bookmarkEnd w:id="24"/>
+      <w:bookmarkStart w:id="51" w:name="orge613ef6"/>
+      <w:bookmarkEnd w:id="51"/>
     </w:p>
     <w:p>
       <w:pPr>
@@ -1577,7 +1823,6 @@
         <w:rPr>
           <w:rFonts w:ascii="Times New Roman" w:hAnsi="Times New Roman" w:cs="Times New Roman"/>
         </w:rPr>
-        <w:lastRenderedPageBreak/>
         <w:t>Bibliography</w:t>
       </w:r>
     </w:p>
@@ -2076,6 +2321,7 @@
         <w:rPr>
           <w:color w:val="000000"/>
         </w:rPr>
+        <w:lastRenderedPageBreak/>
         <w:t>Caughie</w:t>
       </w:r>
       <w:proofErr w:type="spellEnd"/>
@@ -2616,7 +2862,6 @@
           <w:iCs/>
           <w:color w:val="000000"/>
         </w:rPr>
-        <w:lastRenderedPageBreak/>
         <w:t>Computing</w:t>
       </w:r>
       <w:r>
@@ -3109,6 +3354,7 @@
         <w:rPr>
           <w:color w:val="000000"/>
         </w:rPr>
+        <w:lastRenderedPageBreak/>
         <w:t>Hayles</w:t>
       </w:r>
       <w:proofErr w:type="spellEnd"/>
@@ -3690,7 +3936,6 @@
         <w:rPr>
           <w:color w:val="000000"/>
         </w:rPr>
-        <w:lastRenderedPageBreak/>
         <w:t xml:space="preserve">Muñoz, José. </w:t>
       </w:r>
       <w:r>
@@ -4111,6 +4356,7 @@
         </w:rPr>
       </w:pPr>
       <w:r>
+        <w:lastRenderedPageBreak/>
         <w:t xml:space="preserve">Elizabeth </w:t>
       </w:r>
       <w:proofErr w:type="spellStart"/>
@@ -4673,7 +4919,6 @@
         <w:rPr>
           <w:color w:val="000000"/>
         </w:rPr>
-        <w:lastRenderedPageBreak/>
         <w:t>Turing, Alan. "Computing Machinery and Intelligence". 1950.</w:t>
       </w:r>
     </w:p>
@@ -4984,7 +5229,7 @@
 
 <file path=word/comments.xml><?xml version="1.0" encoding="utf-8"?>
 <w:comments xmlns:wpc="http://schemas.microsoft.com/office/word/2010/wordprocessingCanvas" xmlns:cx="http://schemas.microsoft.com/office/drawing/2014/chartex" xmlns:cx1="http://schemas.microsoft.com/office/drawing/2015/9/8/chartex" xmlns:cx2="http://schemas.microsoft.com/office/drawing/2015/10/21/chartex" xmlns:cx3="http://schemas.microsoft.com/office/drawing/2016/5/9/chartex" xmlns:cx4="http://schemas.microsoft.com/office/drawing/2016/5/10/chartex" xmlns:cx5="http://schemas.microsoft.com/office/drawing/2016/5/11/chartex" xmlns:cx6="http://schemas.microsoft.com/office/drawing/2016/5/12/chartex" xmlns:cx7="http://schemas.microsoft.com/office/drawing/2016/5/13/chartex" xmlns:cx8="http://schemas.microsoft.com/office/drawing/2016/5/14/chartex" xmlns:mc="http://schemas.openxmlformats.org/markup-compatibility/2006" xmlns:aink="http://schemas.microsoft.com/office/drawing/2016/ink" xmlns:am3d="http://schemas.microsoft.com/office/drawing/2017/model3d" xmlns:o="urn:schemas-microsoft-com:office:office" xmlns:r="http://schemas.openxmlformats.org/officeDocument/2006/relationships" xmlns:m="http://schemas.openxmlformats.org/officeDocument/2006/math" xmlns:v="urn:schemas-microsoft-com:vml" xmlns:wp14="http://schemas.microsoft.com/office/word/2010/wordprocessingDrawing" xmlns:wp="http://schemas.openxmlformats.org/drawingml/2006/wordprocessingDrawing" xmlns:w10="urn:schemas-microsoft-com:office:word" xmlns:w="http://schemas.openxmlformats.org/wordprocessingml/2006/main" xmlns:w14="http://schemas.microsoft.com/office/word/2010/wordml" xmlns:w15="http://schemas.microsoft.com/office/word/2012/wordml" xmlns:w16cid="http://schemas.microsoft.com/office/word/2016/wordml/cid" xmlns:w16se="http://schemas.microsoft.com/office/word/2015/wordml/symex" xmlns:wpg="http://schemas.microsoft.com/office/word/2010/wordprocessingGroup" xmlns:wpi="http://schemas.microsoft.com/office/word/2010/wordprocessingInk" xmlns:wne="http://schemas.microsoft.com/office/word/2006/wordml" xmlns:wps="http://schemas.microsoft.com/office/word/2010/wordprocessingShape" mc:Ignorable="w14 w15 w16se w16cid wp14">
-  <w:comment w:id="2" w:author="Microsoft Office User" w:date="2019-11-26T14:01:00Z" w:initials="MOU">
+  <w:comment w:id="29" w:author="Microsoft Office User" w:date="2019-11-26T14:01:00Z" w:initials="MOU">
     <w:p>
       <w:pPr>
         <w:pStyle w:val="CommentText"/>
@@ -5000,7 +5245,62 @@
       </w:r>
     </w:p>
   </w:comment>
-  <w:comment w:id="5" w:author="Microsoft Office User" w:date="2019-11-26T14:02:00Z" w:initials="MOU">
+  <w:comment w:id="32" w:author="Microsoft Office User" w:date="2019-12-03T15:11:00Z" w:initials="MOU">
+    <w:p>
+      <w:pPr>
+        <w:pStyle w:val="CommentText"/>
+      </w:pPr>
+      <w:r>
+        <w:rPr>
+          <w:rStyle w:val="CommentReference"/>
+        </w:rPr>
+        <w:annotationRef/>
+      </w:r>
+      <w:r>
+        <w:t xml:space="preserve">Matt: </w:t>
+      </w:r>
+    </w:p>
+    <w:p>
+      <w:pPr>
+        <w:pStyle w:val="CommentText"/>
+      </w:pPr>
+    </w:p>
+    <w:p>
+      <w:pPr>
+        <w:pStyle w:val="CommentText"/>
+      </w:pPr>
+      <w:r>
+        <w:t xml:space="preserve">This statement has the feel of a thesis statement. It creates an expectation that the work is already queer and I’m just drawing it out. </w:t>
+      </w:r>
+    </w:p>
+    <w:p>
+      <w:pPr>
+        <w:pStyle w:val="CommentText"/>
+      </w:pPr>
+    </w:p>
+    <w:p>
+      <w:pPr>
+        <w:pStyle w:val="CommentText"/>
+      </w:pPr>
+      <w:r>
+        <w:t xml:space="preserve">If this is true, sprinkle it throughout the prospectus in general, reminding the reader. </w:t>
+      </w:r>
+    </w:p>
+    <w:p>
+      <w:pPr>
+        <w:pStyle w:val="CommentText"/>
+      </w:pPr>
+    </w:p>
+    <w:p>
+      <w:pPr>
+        <w:pStyle w:val="CommentText"/>
+      </w:pPr>
+      <w:r>
+        <w:t xml:space="preserve">Or revising it to make it less prominent. </w:t>
+      </w:r>
+    </w:p>
+  </w:comment>
+  <w:comment w:id="33" w:author="Microsoft Office User" w:date="2019-11-26T14:02:00Z" w:initials="MOU">
     <w:p>
       <w:pPr>
         <w:pStyle w:val="CommentText"/>
@@ -5195,7 +5495,7 @@
       </w:r>
     </w:p>
   </w:comment>
-  <w:comment w:id="7" w:author="Microsoft Office User" w:date="2019-11-26T15:23:00Z" w:initials="MOU">
+  <w:comment w:id="35" w:author="Microsoft Office User" w:date="2019-11-26T15:23:00Z" w:initials="MOU">
     <w:p>
       <w:pPr>
         <w:pStyle w:val="CommentText"/>
@@ -5224,7 +5524,7 @@
       </w:r>
     </w:p>
   </w:comment>
-  <w:comment w:id="9" w:author="Microsoft Office User" w:date="2019-11-26T16:40:00Z" w:initials="MOU">
+  <w:comment w:id="37" w:author="Microsoft Office User" w:date="2019-11-26T16:40:00Z" w:initials="MOU">
     <w:p>
       <w:pPr>
         <w:pStyle w:val="CommentText"/>
@@ -5261,7 +5561,7 @@
       </w:r>
     </w:p>
   </w:comment>
-  <w:comment w:id="10" w:author="Microsoft Office User" w:date="2019-11-26T16:50:00Z" w:initials="MOU">
+  <w:comment w:id="38" w:author="Microsoft Office User" w:date="2019-11-26T16:50:00Z" w:initials="MOU">
     <w:p>
       <w:pPr>
         <w:pStyle w:val="CommentText"/>
@@ -5277,7 +5577,7 @@
       </w:r>
     </w:p>
   </w:comment>
-  <w:comment w:id="13" w:author="Microsoft Office User" w:date="2019-11-26T15:25:00Z" w:initials="MOU">
+  <w:comment w:id="41" w:author="Microsoft Office User" w:date="2019-11-26T15:25:00Z" w:initials="MOU">
     <w:p>
       <w:pPr>
         <w:pStyle w:val="CommentText"/>
@@ -5348,19 +5648,11 @@
         <w:t>queer relations</w:t>
       </w:r>
       <w:r>
-        <w:t xml:space="preserve"> between human and machine. The cyborg leads to disability, to theorizing alternative connections, </w:t>
-      </w:r>
-      <w:proofErr w:type="spellStart"/>
-      <w:r>
-        <w:t>reading</w:t>
-      </w:r>
-      <w:proofErr w:type="spellEnd"/>
-      <w:r>
-        <w:t xml:space="preserve"> practices. </w:t>
+        <w:t xml:space="preserve"> between human and machine. The cyborg leads to disability, to theorizing alternative connections, reading practices. </w:t>
       </w:r>
     </w:p>
   </w:comment>
-  <w:comment w:id="14" w:author="Microsoft Office User" w:date="2019-11-26T15:29:00Z" w:initials="MOU">
+  <w:comment w:id="42" w:author="Microsoft Office User" w:date="2019-11-26T15:29:00Z" w:initials="MOU">
     <w:p>
       <w:pPr>
         <w:pStyle w:val="CommentText"/>
@@ -5413,7 +5705,7 @@
       </w:r>
     </w:p>
   </w:comment>
-  <w:comment w:id="15" w:author="Microsoft Office User" w:date="2019-11-26T16:52:00Z" w:initials="MOU">
+  <w:comment w:id="43" w:author="Microsoft Office User" w:date="2019-11-26T16:52:00Z" w:initials="MOU">
     <w:p>
       <w:pPr>
         <w:pStyle w:val="CommentText"/>
@@ -5429,7 +5721,7 @@
       </w:r>
     </w:p>
   </w:comment>
-  <w:comment w:id="18" w:author="Microsoft Office User" w:date="2019-11-26T15:37:00Z" w:initials="MOU">
+  <w:comment w:id="45" w:author="Microsoft Office User" w:date="2019-11-26T15:37:00Z" w:initials="MOU">
     <w:p>
       <w:pPr>
         <w:pStyle w:val="CommentText"/>
@@ -5445,7 +5737,7 @@
       </w:r>
     </w:p>
   </w:comment>
-  <w:comment w:id="19" w:author="Microsoft Office User" w:date="2019-11-26T15:37:00Z" w:initials="MOU">
+  <w:comment w:id="46" w:author="Microsoft Office User" w:date="2019-11-26T15:37:00Z" w:initials="MOU">
     <w:p>
       <w:pPr>
         <w:pStyle w:val="CommentText"/>
@@ -5524,7 +5816,7 @@
       </w:r>
     </w:p>
   </w:comment>
-  <w:comment w:id="22" w:author="Microsoft Office User" w:date="2019-11-26T16:48:00Z" w:initials="MOU">
+  <w:comment w:id="49" w:author="Microsoft Office User" w:date="2019-11-26T16:48:00Z" w:initials="MOU">
     <w:p>
       <w:pPr>
         <w:pStyle w:val="CommentText"/>
@@ -5546,6 +5838,7 @@
 <file path=word/commentsExtended.xml><?xml version="1.0" encoding="utf-8"?>
 <w15:commentsEx xmlns:wpc="http://schemas.microsoft.com/office/word/2010/wordprocessingCanvas" xmlns:cx="http://schemas.microsoft.com/office/drawing/2014/chartex" xmlns:cx1="http://schemas.microsoft.com/office/drawing/2015/9/8/chartex" xmlns:cx2="http://schemas.microsoft.com/office/drawing/2015/10/21/chartex" xmlns:cx3="http://schemas.microsoft.com/office/drawing/2016/5/9/chartex" xmlns:cx4="http://schemas.microsoft.com/office/drawing/2016/5/10/chartex" xmlns:cx5="http://schemas.microsoft.com/office/drawing/2016/5/11/chartex" xmlns:cx6="http://schemas.microsoft.com/office/drawing/2016/5/12/chartex" xmlns:cx7="http://schemas.microsoft.com/office/drawing/2016/5/13/chartex" xmlns:cx8="http://schemas.microsoft.com/office/drawing/2016/5/14/chartex" xmlns:mc="http://schemas.openxmlformats.org/markup-compatibility/2006" xmlns:aink="http://schemas.microsoft.com/office/drawing/2016/ink" xmlns:am3d="http://schemas.microsoft.com/office/drawing/2017/model3d" xmlns:o="urn:schemas-microsoft-com:office:office" xmlns:r="http://schemas.openxmlformats.org/officeDocument/2006/relationships" xmlns:m="http://schemas.openxmlformats.org/officeDocument/2006/math" xmlns:v="urn:schemas-microsoft-com:vml" xmlns:wp14="http://schemas.microsoft.com/office/word/2010/wordprocessingDrawing" xmlns:wp="http://schemas.openxmlformats.org/drawingml/2006/wordprocessingDrawing" xmlns:w10="urn:schemas-microsoft-com:office:word" xmlns:w="http://schemas.openxmlformats.org/wordprocessingml/2006/main" xmlns:w14="http://schemas.microsoft.com/office/word/2010/wordml" xmlns:w15="http://schemas.microsoft.com/office/word/2012/wordml" xmlns:w16cid="http://schemas.microsoft.com/office/word/2016/wordml/cid" xmlns:w16se="http://schemas.microsoft.com/office/word/2015/wordml/symex" xmlns:wpg="http://schemas.microsoft.com/office/word/2010/wordprocessingGroup" xmlns:wpi="http://schemas.microsoft.com/office/word/2010/wordprocessingInk" xmlns:wne="http://schemas.microsoft.com/office/word/2006/wordml" xmlns:wps="http://schemas.microsoft.com/office/word/2010/wordprocessingShape" mc:Ignorable="w14 w15 w16se w16cid wp14">
   <w15:commentEx w15:paraId="0F99A417" w15:done="0"/>
+  <w15:commentEx w15:paraId="44428A45" w15:done="0"/>
   <w15:commentEx w15:paraId="2CA76D27" w15:done="0"/>
   <w15:commentEx w15:paraId="1B643177" w15:done="0"/>
   <w15:commentEx w15:paraId="1C69B0A4" w15:done="0"/>
@@ -5562,6 +5855,7 @@
 <file path=word/commentsIds.xml><?xml version="1.0" encoding="utf-8"?>
 <w16cid:commentsIds xmlns:wpc="http://schemas.microsoft.com/office/word/2010/wordprocessingCanvas" xmlns:cx="http://schemas.microsoft.com/office/drawing/2014/chartex" xmlns:cx1="http://schemas.microsoft.com/office/drawing/2015/9/8/chartex" xmlns:cx2="http://schemas.microsoft.com/office/drawing/2015/10/21/chartex" xmlns:cx3="http://schemas.microsoft.com/office/drawing/2016/5/9/chartex" xmlns:cx4="http://schemas.microsoft.com/office/drawing/2016/5/10/chartex" xmlns:cx5="http://schemas.microsoft.com/office/drawing/2016/5/11/chartex" xmlns:cx6="http://schemas.microsoft.com/office/drawing/2016/5/12/chartex" xmlns:cx7="http://schemas.microsoft.com/office/drawing/2016/5/13/chartex" xmlns:cx8="http://schemas.microsoft.com/office/drawing/2016/5/14/chartex" xmlns:mc="http://schemas.openxmlformats.org/markup-compatibility/2006" xmlns:aink="http://schemas.microsoft.com/office/drawing/2016/ink" xmlns:am3d="http://schemas.microsoft.com/office/drawing/2017/model3d" xmlns:o="urn:schemas-microsoft-com:office:office" xmlns:r="http://schemas.openxmlformats.org/officeDocument/2006/relationships" xmlns:m="http://schemas.openxmlformats.org/officeDocument/2006/math" xmlns:v="urn:schemas-microsoft-com:vml" xmlns:wp14="http://schemas.microsoft.com/office/word/2010/wordprocessingDrawing" xmlns:wp="http://schemas.openxmlformats.org/drawingml/2006/wordprocessingDrawing" xmlns:w10="urn:schemas-microsoft-com:office:word" xmlns:w="http://schemas.openxmlformats.org/wordprocessingml/2006/main" xmlns:w14="http://schemas.microsoft.com/office/word/2010/wordml" xmlns:w15="http://schemas.microsoft.com/office/word/2012/wordml" xmlns:w16cid="http://schemas.microsoft.com/office/word/2016/wordml/cid" xmlns:w16se="http://schemas.microsoft.com/office/word/2015/wordml/symex" xmlns:wpg="http://schemas.microsoft.com/office/word/2010/wordprocessingGroup" xmlns:wpi="http://schemas.microsoft.com/office/word/2010/wordprocessingInk" xmlns:wne="http://schemas.microsoft.com/office/word/2006/wordml" xmlns:wps="http://schemas.microsoft.com/office/word/2010/wordprocessingShape" mc:Ignorable="w14 w15 w16se w16cid wp14">
   <w16cid:commentId w16cid:paraId="0F99A417" w16cid:durableId="2187AEC5"/>
+  <w16cid:commentId w16cid:paraId="44428A45" w16cid:durableId="2190F9A3"/>
   <w16cid:commentId w16cid:paraId="2CA76D27" w16cid:durableId="2187AF01"/>
   <w16cid:commentId w16cid:paraId="1B643177" w16cid:durableId="2187C1DD"/>
   <w16cid:commentId w16cid:paraId="1C69B0A4" w16cid:durableId="2187D3E1"/>
@@ -6012,6 +6306,118 @@
 <file path=word/numbering.xml><?xml version="1.0" encoding="utf-8"?>
 <w:numbering xmlns:wpc="http://schemas.microsoft.com/office/word/2010/wordprocessingCanvas" xmlns:cx="http://schemas.microsoft.com/office/drawing/2014/chartex" xmlns:cx1="http://schemas.microsoft.com/office/drawing/2015/9/8/chartex" xmlns:cx2="http://schemas.microsoft.com/office/drawing/2015/10/21/chartex" xmlns:cx3="http://schemas.microsoft.com/office/drawing/2016/5/9/chartex" xmlns:cx4="http://schemas.microsoft.com/office/drawing/2016/5/10/chartex" xmlns:cx5="http://schemas.microsoft.com/office/drawing/2016/5/11/chartex" xmlns:cx6="http://schemas.microsoft.com/office/drawing/2016/5/12/chartex" xmlns:cx7="http://schemas.microsoft.com/office/drawing/2016/5/13/chartex" xmlns:cx8="http://schemas.microsoft.com/office/drawing/2016/5/14/chartex" xmlns:mc="http://schemas.openxmlformats.org/markup-compatibility/2006" xmlns:aink="http://schemas.microsoft.com/office/drawing/2016/ink" xmlns:am3d="http://schemas.microsoft.com/office/drawing/2017/model3d" xmlns:o="urn:schemas-microsoft-com:office:office" xmlns:r="http://schemas.openxmlformats.org/officeDocument/2006/relationships" xmlns:m="http://schemas.openxmlformats.org/officeDocument/2006/math" xmlns:v="urn:schemas-microsoft-com:vml" xmlns:wp14="http://schemas.microsoft.com/office/word/2010/wordprocessingDrawing" xmlns:wp="http://schemas.openxmlformats.org/drawingml/2006/wordprocessingDrawing" xmlns:w10="urn:schemas-microsoft-com:office:word" xmlns:w="http://schemas.openxmlformats.org/wordprocessingml/2006/main" xmlns:w14="http://schemas.microsoft.com/office/word/2010/wordml" xmlns:w15="http://schemas.microsoft.com/office/word/2012/wordml" xmlns:w16cid="http://schemas.microsoft.com/office/word/2016/wordml/cid" xmlns:w16se="http://schemas.microsoft.com/office/word/2015/wordml/symex" xmlns:wpg="http://schemas.microsoft.com/office/word/2010/wordprocessingGroup" xmlns:wpi="http://schemas.microsoft.com/office/word/2010/wordprocessingInk" xmlns:wne="http://schemas.microsoft.com/office/word/2006/wordml" xmlns:wps="http://schemas.microsoft.com/office/word/2010/wordprocessingShape" mc:Ignorable="w14 w15 w16se w16cid wp14">
   <w:abstractNum w:abstractNumId="0" w15:restartNumberingAfterBreak="0">
+    <w:nsid w:val="00667F3E"/>
+    <w:multiLevelType w:val="hybridMultilevel"/>
+    <w:tmpl w:val="0A442B50"/>
+    <w:lvl w:ilvl="0" w:tplc="00F051F2">
+      <w:numFmt w:val="bullet"/>
+      <w:lvlText w:val="-"/>
+      <w:lvlJc w:val="left"/>
+      <w:pPr>
+        <w:ind w:left="720" w:hanging="360"/>
+      </w:pPr>
+      <w:rPr>
+        <w:rFonts w:ascii="Times New Roman" w:eastAsia="SimSun" w:hAnsi="Times New Roman" w:cs="Times New Roman" w:hint="default"/>
+      </w:rPr>
+    </w:lvl>
+    <w:lvl w:ilvl="1" w:tplc="04090003" w:tentative="1">
+      <w:start w:val="1"/>
+      <w:numFmt w:val="bullet"/>
+      <w:lvlText w:val="o"/>
+      <w:lvlJc w:val="left"/>
+      <w:pPr>
+        <w:ind w:left="1440" w:hanging="360"/>
+      </w:pPr>
+      <w:rPr>
+        <w:rFonts w:ascii="Courier New" w:hAnsi="Courier New" w:cs="Courier New" w:hint="default"/>
+      </w:rPr>
+    </w:lvl>
+    <w:lvl w:ilvl="2" w:tplc="04090005" w:tentative="1">
+      <w:start w:val="1"/>
+      <w:numFmt w:val="bullet"/>
+      <w:lvlText w:val=""/>
+      <w:lvlJc w:val="left"/>
+      <w:pPr>
+        <w:ind w:left="2160" w:hanging="360"/>
+      </w:pPr>
+      <w:rPr>
+        <w:rFonts w:ascii="Wingdings" w:hAnsi="Wingdings" w:hint="default"/>
+      </w:rPr>
+    </w:lvl>
+    <w:lvl w:ilvl="3" w:tplc="04090001" w:tentative="1">
+      <w:start w:val="1"/>
+      <w:numFmt w:val="bullet"/>
+      <w:lvlText w:val=""/>
+      <w:lvlJc w:val="left"/>
+      <w:pPr>
+        <w:ind w:left="2880" w:hanging="360"/>
+      </w:pPr>
+      <w:rPr>
+        <w:rFonts w:ascii="Symbol" w:hAnsi="Symbol" w:hint="default"/>
+      </w:rPr>
+    </w:lvl>
+    <w:lvl w:ilvl="4" w:tplc="04090003" w:tentative="1">
+      <w:start w:val="1"/>
+      <w:numFmt w:val="bullet"/>
+      <w:lvlText w:val="o"/>
+      <w:lvlJc w:val="left"/>
+      <w:pPr>
+        <w:ind w:left="3600" w:hanging="360"/>
+      </w:pPr>
+      <w:rPr>
+        <w:rFonts w:ascii="Courier New" w:hAnsi="Courier New" w:cs="Courier New" w:hint="default"/>
+      </w:rPr>
+    </w:lvl>
+    <w:lvl w:ilvl="5" w:tplc="04090005" w:tentative="1">
+      <w:start w:val="1"/>
+      <w:numFmt w:val="bullet"/>
+      <w:lvlText w:val=""/>
+      <w:lvlJc w:val="left"/>
+      <w:pPr>
+        <w:ind w:left="4320" w:hanging="360"/>
+      </w:pPr>
+      <w:rPr>
+        <w:rFonts w:ascii="Wingdings" w:hAnsi="Wingdings" w:hint="default"/>
+      </w:rPr>
+    </w:lvl>
+    <w:lvl w:ilvl="6" w:tplc="04090001" w:tentative="1">
+      <w:start w:val="1"/>
+      <w:numFmt w:val="bullet"/>
+      <w:lvlText w:val=""/>
+      <w:lvlJc w:val="left"/>
+      <w:pPr>
+        <w:ind w:left="5040" w:hanging="360"/>
+      </w:pPr>
+      <w:rPr>
+        <w:rFonts w:ascii="Symbol" w:hAnsi="Symbol" w:hint="default"/>
+      </w:rPr>
+    </w:lvl>
+    <w:lvl w:ilvl="7" w:tplc="04090003" w:tentative="1">
+      <w:start w:val="1"/>
+      <w:numFmt w:val="bullet"/>
+      <w:lvlText w:val="o"/>
+      <w:lvlJc w:val="left"/>
+      <w:pPr>
+        <w:ind w:left="5760" w:hanging="360"/>
+      </w:pPr>
+      <w:rPr>
+        <w:rFonts w:ascii="Courier New" w:hAnsi="Courier New" w:cs="Courier New" w:hint="default"/>
+      </w:rPr>
+    </w:lvl>
+    <w:lvl w:ilvl="8" w:tplc="04090005" w:tentative="1">
+      <w:start w:val="1"/>
+      <w:numFmt w:val="bullet"/>
+      <w:lvlText w:val=""/>
+      <w:lvlJc w:val="left"/>
+      <w:pPr>
+        <w:ind w:left="6480" w:hanging="360"/>
+      </w:pPr>
+      <w:rPr>
+        <w:rFonts w:ascii="Wingdings" w:hAnsi="Wingdings" w:hint="default"/>
+      </w:rPr>
+    </w:lvl>
+  </w:abstractNum>
+  <w:abstractNum w:abstractNumId="1" w15:restartNumberingAfterBreak="0">
     <w:nsid w:val="0DD305C1"/>
     <w:multiLevelType w:val="multilevel"/>
     <w:tmpl w:val="F17CABFE"/>
@@ -6098,7 +6504,7 @@
       </w:pPr>
     </w:lvl>
   </w:abstractNum>
-  <w:abstractNum w:abstractNumId="1" w15:restartNumberingAfterBreak="0">
+  <w:abstractNum w:abstractNumId="2" w15:restartNumberingAfterBreak="0">
     <w:nsid w:val="23842F6A"/>
     <w:multiLevelType w:val="multilevel"/>
     <w:tmpl w:val="5C8E4750"/>
@@ -6203,7 +6609,7 @@
       </w:rPr>
     </w:lvl>
   </w:abstractNum>
-  <w:abstractNum w:abstractNumId="2" w15:restartNumberingAfterBreak="0">
+  <w:abstractNum w:abstractNumId="3" w15:restartNumberingAfterBreak="0">
     <w:nsid w:val="24EE6DF1"/>
     <w:multiLevelType w:val="multilevel"/>
     <w:tmpl w:val="EC8EAD50"/>
@@ -6290,7 +6696,7 @@
       </w:pPr>
     </w:lvl>
   </w:abstractNum>
-  <w:abstractNum w:abstractNumId="3" w15:restartNumberingAfterBreak="0">
+  <w:abstractNum w:abstractNumId="4" w15:restartNumberingAfterBreak="0">
     <w:nsid w:val="432E01C6"/>
     <w:multiLevelType w:val="multilevel"/>
     <w:tmpl w:val="6BD8C994"/>
@@ -6377,7 +6783,7 @@
       </w:pPr>
     </w:lvl>
   </w:abstractNum>
-  <w:abstractNum w:abstractNumId="4" w15:restartNumberingAfterBreak="0">
+  <w:abstractNum w:abstractNumId="5" w15:restartNumberingAfterBreak="0">
     <w:nsid w:val="4469328F"/>
     <w:multiLevelType w:val="hybridMultilevel"/>
     <w:tmpl w:val="E8EC5B1C"/>
@@ -6489,7 +6895,7 @@
       </w:rPr>
     </w:lvl>
   </w:abstractNum>
-  <w:abstractNum w:abstractNumId="5" w15:restartNumberingAfterBreak="0">
+  <w:abstractNum w:abstractNumId="6" w15:restartNumberingAfterBreak="0">
     <w:nsid w:val="4C9B2898"/>
     <w:multiLevelType w:val="multilevel"/>
     <w:tmpl w:val="0652B148"/>
@@ -6567,7 +6973,7 @@
       </w:pPr>
     </w:lvl>
   </w:abstractNum>
-  <w:abstractNum w:abstractNumId="6" w15:restartNumberingAfterBreak="0">
+  <w:abstractNum w:abstractNumId="7" w15:restartNumberingAfterBreak="0">
     <w:nsid w:val="59832EB4"/>
     <w:multiLevelType w:val="multilevel"/>
     <w:tmpl w:val="B9DCD628"/>
@@ -6663,7 +7069,7 @@
       </w:pPr>
     </w:lvl>
   </w:abstractNum>
-  <w:abstractNum w:abstractNumId="7" w15:restartNumberingAfterBreak="0">
+  <w:abstractNum w:abstractNumId="8" w15:restartNumberingAfterBreak="0">
     <w:nsid w:val="5CF573A4"/>
     <w:multiLevelType w:val="multilevel"/>
     <w:tmpl w:val="362C9A06"/>
@@ -6751,28 +7157,31 @@
     </w:lvl>
   </w:abstractNum>
   <w:num w:numId="1">
+    <w:abstractNumId w:val="7"/>
+  </w:num>
+  <w:num w:numId="2">
+    <w:abstractNumId w:val="3"/>
+  </w:num>
+  <w:num w:numId="3">
+    <w:abstractNumId w:val="2"/>
+  </w:num>
+  <w:num w:numId="4">
+    <w:abstractNumId w:val="1"/>
+  </w:num>
+  <w:num w:numId="5">
     <w:abstractNumId w:val="6"/>
   </w:num>
-  <w:num w:numId="2">
-    <w:abstractNumId w:val="2"/>
+  <w:num w:numId="6">
+    <w:abstractNumId w:val="4"/>
   </w:num>
-  <w:num w:numId="3">
-    <w:abstractNumId w:val="1"/>
+  <w:num w:numId="7">
+    <w:abstractNumId w:val="8"/>
   </w:num>
-  <w:num w:numId="4">
-    <w:abstractNumId w:val="0"/>
-  </w:num>
-  <w:num w:numId="5">
+  <w:num w:numId="8">
     <w:abstractNumId w:val="5"/>
   </w:num>
-  <w:num w:numId="6">
-    <w:abstractNumId w:val="3"/>
-  </w:num>
-  <w:num w:numId="7">
-    <w:abstractNumId w:val="7"/>
-  </w:num>
-  <w:num w:numId="8">
-    <w:abstractNumId w:val="4"/>
+  <w:num w:numId="9">
+    <w:abstractNumId w:val="0"/>
   </w:num>
 </w:numbering>
 </file>

</xml_diff>

<commit_message>
adding meeting with m--
</commit_message>
<xml_diff>
--- a/qt_writings/calado_prospectus.docx
+++ b/qt_writings/calado_prospectus.docx
@@ -7,8 +7,13 @@
         <w:pStyle w:val="Textbody"/>
       </w:pPr>
       <w:r>
-        <w:t>Filipa Calado</w:t>
-      </w:r>
+        <w:t xml:space="preserve">Filipa </w:t>
+      </w:r>
+      <w:proofErr w:type="spellStart"/>
+      <w:r>
+        <w:t>Calado</w:t>
+      </w:r>
+      <w:proofErr w:type="spellEnd"/>
     </w:p>
     <w:p>
       <w:pPr>
@@ -36,7 +41,13 @@
         </w:rPr>
       </w:pPr>
       <w:r>
-        <w:t>“Queer Tools”</w:t>
+        <w:t>“</w:t>
+      </w:r>
+      <w:r>
+        <w:t>Queer Tools</w:t>
+      </w:r>
+      <w:r>
+        <w:t>”</w:t>
       </w:r>
     </w:p>
     <w:p>
@@ -51,7 +62,19 @@
         <w:spacing w:line="480" w:lineRule="auto"/>
       </w:pPr>
       <w:r>
-        <w:t>Since the popularization of "distant reading," there has been much debate about what digital tools and methods can do for the humanities, and literary studies in particular.</w:t>
+        <w:t xml:space="preserve">Since the popularization of </w:t>
+      </w:r>
+      <w:r>
+        <w:t>“</w:t>
+      </w:r>
+      <w:r>
+        <w:t>distant reading,</w:t>
+      </w:r>
+      <w:r>
+        <w:t>”</w:t>
+      </w:r>
+      <w:r>
+        <w:t xml:space="preserve"> there has been much debate about what digital tools and methods can do for the humanities, and literary studies in particular.</w:t>
       </w:r>
       <w:r>
         <w:rPr>
@@ -65,8 +88,6 @@
       <w:r>
         <w:t>ntitative</w:t>
       </w:r>
-      <w:bookmarkStart w:id="0" w:name="_GoBack"/>
-      <w:bookmarkEnd w:id="0"/>
       <w:r>
         <w:t xml:space="preserve"> social sciences.</w:t>
       </w:r>
@@ -77,7 +98,19 @@
         <w:footnoteReference w:id="2"/>
       </w:r>
       <w:r>
-        <w:t xml:space="preserve"> However, within the broad field of "Digital Humanities," an emerging </w:t>
+        <w:t xml:space="preserve"> However, within the broad field of </w:t>
+      </w:r>
+      <w:r>
+        <w:t>“</w:t>
+      </w:r>
+      <w:r>
+        <w:t>Digital Humanities,</w:t>
+      </w:r>
+      <w:r>
+        <w:t>”</w:t>
+      </w:r>
+      <w:r>
+        <w:t xml:space="preserve"> an emerging </w:t>
       </w:r>
       <w:r>
         <w:rPr>
@@ -86,16 +119,137 @@
         <w:t>Queer</w:t>
       </w:r>
       <w:r>
-        <w:t xml:space="preserve"> DH is upending this assumption. This recent work interrogates some of the ways that “queerness” might address DH research practices, and tends to center around speculative or critical making projects that emphasize the constructed nature of technical objects and promote play. For example, Zach Blas and micha cárdenas’s </w:t>
-      </w:r>
+        <w:t xml:space="preserve"> DH is upending this assumption. This recent work interrogates some of the ways that </w:t>
+      </w:r>
+      <w:r>
+        <w:t>“</w:t>
+      </w:r>
+      <w:r>
+        <w:t>queerness</w:t>
+      </w:r>
+      <w:r>
+        <w:t>”</w:t>
+      </w:r>
+      <w:r>
+        <w:t xml:space="preserve"> might address DH research </w:t>
+      </w:r>
+      <w:proofErr w:type="gramStart"/>
+      <w:r>
+        <w:t>practices, and</w:t>
+      </w:r>
+      <w:proofErr w:type="gramEnd"/>
+      <w:r>
+        <w:t xml:space="preserve"> tends to </w:t>
+      </w:r>
+      <w:proofErr w:type="spellStart"/>
+      <w:r>
+        <w:t>center</w:t>
+      </w:r>
+      <w:proofErr w:type="spellEnd"/>
+      <w:r>
+        <w:t xml:space="preserve"> around speculative or critical making projects that emphasize the constructed nature of technical objects and promote play. For example, Zach Blas and </w:t>
+      </w:r>
+      <w:proofErr w:type="spellStart"/>
+      <w:r>
+        <w:t>micha</w:t>
+      </w:r>
+      <w:proofErr w:type="spellEnd"/>
+      <w:r>
+        <w:t xml:space="preserve"> </w:t>
+      </w:r>
+      <w:proofErr w:type="spellStart"/>
+      <w:r>
+        <w:t>cárdenas’s</w:t>
+      </w:r>
+      <w:proofErr w:type="spellEnd"/>
+      <w:r>
+        <w:t xml:space="preserve"> </w:t>
+      </w:r>
+      <w:proofErr w:type="spellStart"/>
       <w:r>
         <w:rPr>
           <w:rStyle w:val="Emphasis"/>
         </w:rPr>
         <w:t>transCoder</w:t>
       </w:r>
-      <w:r>
-        <w:t>, a “queer programming anti-language,” features programming functions inspired by Judith Butler like the “destabilizationLoop()” that “breaks apart any process that acts as a continuously iterating power” (“Queer Technologies / transCoder”). Another project that probes the possibilities of queerness and DH is “Queer OS: A User’s Manual.” Created by Fiona Barnett et al, these guidelines describe how various components of an operating system, such as interfaces, applications, and memory function unexpectedly within an ethos of queerness.</w:t>
+      <w:proofErr w:type="spellEnd"/>
+      <w:r>
+        <w:t xml:space="preserve">, a </w:t>
+      </w:r>
+      <w:r>
+        <w:t>“</w:t>
+      </w:r>
+      <w:r>
+        <w:t>queer programming anti-language,</w:t>
+      </w:r>
+      <w:r>
+        <w:t>”</w:t>
+      </w:r>
+      <w:r>
+        <w:t xml:space="preserve"> features programming functions inspired by Judith Butler like the </w:t>
+      </w:r>
+      <w:r>
+        <w:t>“</w:t>
+      </w:r>
+      <w:proofErr w:type="spellStart"/>
+      <w:proofErr w:type="gramStart"/>
+      <w:r>
+        <w:t>destabilizationLoop</w:t>
+      </w:r>
+      <w:proofErr w:type="spellEnd"/>
+      <w:r>
+        <w:t>(</w:t>
+      </w:r>
+      <w:proofErr w:type="gramEnd"/>
+      <w:r>
+        <w:t>)</w:t>
+      </w:r>
+      <w:r>
+        <w:t>”</w:t>
+      </w:r>
+      <w:r>
+        <w:t xml:space="preserve"> that </w:t>
+      </w:r>
+      <w:r>
+        <w:t>“</w:t>
+      </w:r>
+      <w:r>
+        <w:t>breaks apart any process that acts as a continuously iterating power</w:t>
+      </w:r>
+      <w:r>
+        <w:t>”</w:t>
+      </w:r>
+      <w:r>
+        <w:t xml:space="preserve"> (</w:t>
+      </w:r>
+      <w:r>
+        <w:t>“</w:t>
+      </w:r>
+      <w:r>
+        <w:t xml:space="preserve">Queer Technologies / </w:t>
+      </w:r>
+      <w:proofErr w:type="spellStart"/>
+      <w:r>
+        <w:t>transCoder</w:t>
+      </w:r>
+      <w:proofErr w:type="spellEnd"/>
+      <w:r>
+        <w:t>”</w:t>
+      </w:r>
+      <w:r>
+        <w:t xml:space="preserve">). Another project that probes the possibilities of queerness and DH is </w:t>
+      </w:r>
+      <w:r>
+        <w:t>“</w:t>
+      </w:r>
+      <w:r>
+        <w:t>Queer OS: A User’s Manual.</w:t>
+      </w:r>
+      <w:r>
+        <w:t>”</w:t>
+      </w:r>
+      <w:r>
+        <w:t xml:space="preserve"> Created by Fiona Barnett et al, these guidelines describe how various components of an operating system, such as interfaces, applications, and memory function unexpectedly within an ethos of queerness.</w:t>
       </w:r>
     </w:p>
     <w:p>
@@ -105,11 +259,8 @@
         <w:ind w:firstLine="709"/>
       </w:pPr>
       <w:r>
-        <w:t xml:space="preserve">Although the speculative nature of these projects troubles the positivist tendencies of </w:t>
-      </w:r>
-      <w:r>
         <w:lastRenderedPageBreak/>
-        <w:t>mainstream DH, allowing critics to imagine the emergence of queered technological contexts where functionality and productivity are not taken for granted, it overlooks the ways in which current technological systems and tools already contain elements</w:t>
+        <w:t>Although the speculative nature of these projects troubles the positivist tendencies of mainstream DH, allowing critics to imagine the emergence of queered technological contexts where functionality and productivity are not taken for granted, it overlooks the ways in which current technological systems and tools already contain elements</w:t>
       </w:r>
       <w:r>
         <w:t xml:space="preserve"> </w:t>
@@ -124,7 +275,37 @@
         <w:footnoteReference w:id="3"/>
       </w:r>
       <w:r>
-        <w:t xml:space="preserve"> "Queerness" in my project operates on three levels. First, on the level of subjectivity, signifying nonnormative sexualities, desires, and embodiments. Second, on the level of physicality, where bodies and media are bound by the constraints of their material instantiation, in the concrete but elusive processes of "mind" and "computation." Third, in an affective relation between critic and text that offers up alternative reading practices. My project seeks to carve out this queer experience of reading literature by approaching media, bodies, and text as sensuous in their materiality.</w:t>
+        <w:t xml:space="preserve"> </w:t>
+      </w:r>
+      <w:r>
+        <w:t xml:space="preserve">In this project, the term “queer” operates across </w:t>
+      </w:r>
+      <w:r>
+        <w:t xml:space="preserve">three levels. First, on the level of subjectivity, signifying nonnormative sexualities, desires, and embodiments. Second, on the level of physicality, where bodies and media are bound by the constraints of their material instantiation, in the concrete but elusive processes of </w:t>
+      </w:r>
+      <w:r>
+        <w:t>“</w:t>
+      </w:r>
+      <w:r>
+        <w:t>mind</w:t>
+      </w:r>
+      <w:r>
+        <w:t>”</w:t>
+      </w:r>
+      <w:r>
+        <w:t xml:space="preserve"> and </w:t>
+      </w:r>
+      <w:r>
+        <w:t>“</w:t>
+      </w:r>
+      <w:r>
+        <w:t>computation.</w:t>
+      </w:r>
+      <w:r>
+        <w:t>”</w:t>
+      </w:r>
+      <w:r>
+        <w:t xml:space="preserve"> Third, in an affective relation between critic and text that offers up alternative reading practices. My project seeks to carve out this queer experience of reading literature by approaching media, bodies, and text as sensuous in their materiality.</w:t>
       </w:r>
     </w:p>
     <w:p>
@@ -134,11 +315,57 @@
         <w:ind w:firstLine="709"/>
       </w:pPr>
       <w:r>
-        <w:t xml:space="preserve">In resisting the impulse for fixity, certainty, and verification, I emphasize how digital tools and methods promote experimentation and exploration, and revel in the inconsistencies, errors, and idiosyncrasies of close reading. My analysis looks to the ways that both human minds and computers are prone to making mistakes and misreadings, and takes these ironies as points of inspiration for re-imagining human-computer interactions. In reviewing various digital methods that engage reading and interpretive processes, such as electronic editing, social reading tools, and archival practices, I’m interested in how the logics and limitations of technology reflect the complexities of identity and engage questions about queer embodied experience and subjectivity. Here, I focus on life writing and compositional forms, particularly memoirs, journals, and manuscripts by queer authors, to highlight the construction and legibility of queer embodiment and subjecthood. How do digital tools allow us to "encode" or "decode" queerness in texts that trouble </w:t>
+        <w:t xml:space="preserve">In resisting the impulse for fixity, certainty, and verification, I emphasize how digital tools and methods promote experimentation and exploration, and revel in the inconsistencies, errors, and idiosyncrasies of close reading. My analysis looks to the ways that both human minds and computers are prone to making mistakes and </w:t>
+      </w:r>
+      <w:proofErr w:type="spellStart"/>
+      <w:proofErr w:type="gramStart"/>
+      <w:r>
+        <w:t>misreadings</w:t>
+      </w:r>
+      <w:proofErr w:type="spellEnd"/>
+      <w:r>
+        <w:t>, and</w:t>
+      </w:r>
+      <w:proofErr w:type="gramEnd"/>
+      <w:r>
+        <w:t xml:space="preserve"> uses</w:t>
+      </w:r>
+      <w:r>
+        <w:t xml:space="preserve"> these ironies </w:t>
+      </w:r>
+      <w:r>
+        <w:t>to illuminate human</w:t>
+      </w:r>
+      <w:r>
+        <w:t xml:space="preserve">-computer interactions. In reviewing various digital methods that engage reading and interpretive processes, such as electronic editing, social reading tools, and archival practices, I’m interested in how the logics and limitations of technology reflect the complexities of identity and engage questions about queer embodied experience and subjectivity. Here, I focus on life writing and compositional forms, particularly memoirs, journals, and manuscripts by queer authors, to highlight the construction and legibility of queer embodiment and subjecthood. How do digital tools allow us to </w:t>
+      </w:r>
+      <w:r>
+        <w:t>“</w:t>
+      </w:r>
+      <w:r>
+        <w:t>encode</w:t>
+      </w:r>
+      <w:r>
+        <w:t>”</w:t>
+      </w:r>
+      <w:r>
+        <w:t xml:space="preserve"> or </w:t>
+      </w:r>
+      <w:r>
+        <w:t>“</w:t>
+      </w:r>
+      <w:r>
+        <w:t>decode</w:t>
+      </w:r>
+      <w:r>
+        <w:t>”</w:t>
+      </w:r>
+      <w:r>
+        <w:t xml:space="preserve"> </w:t>
       </w:r>
       <w:r>
         <w:lastRenderedPageBreak/>
-        <w:t>the stability of a writing self?</w:t>
+        <w:t>queerness in texts that trouble the stability of a writing self?</w:t>
       </w:r>
     </w:p>
     <w:p>
@@ -148,7 +375,40 @@
         <w:ind w:firstLine="709"/>
       </w:pPr>
       <w:r>
-        <w:t>At stake throughout my project is the critic's relation to the object of study. Some DH practitioners have already proposed useful models for reading that emphasize the critic's role in analysis, such as "algorithmic criticism," "deformative criticism," and "speculative computing."</w:t>
+        <w:t xml:space="preserve">At stake throughout my project is the critic's relation to the object of study. Some DH practitioners have already proposed useful models for reading that emphasize the critic's role in analysis, such as </w:t>
+      </w:r>
+      <w:r>
+        <w:t>“</w:t>
+      </w:r>
+      <w:r>
+        <w:t>algorithmic criticism,</w:t>
+      </w:r>
+      <w:r>
+        <w:t>”</w:t>
+      </w:r>
+      <w:r>
+        <w:t xml:space="preserve"> </w:t>
+      </w:r>
+      <w:r>
+        <w:t>“</w:t>
+      </w:r>
+      <w:r>
+        <w:t>deformative criticism,</w:t>
+      </w:r>
+      <w:r>
+        <w:t>”</w:t>
+      </w:r>
+      <w:r>
+        <w:t xml:space="preserve"> and </w:t>
+      </w:r>
+      <w:r>
+        <w:t>“</w:t>
+      </w:r>
+      <w:r>
+        <w:t>speculative computing.</w:t>
+      </w:r>
+      <w:r>
+        <w:t>”</w:t>
       </w:r>
       <w:r>
         <w:rPr>
@@ -157,7 +417,71 @@
         <w:footnoteReference w:id="4"/>
       </w:r>
       <w:r>
-        <w:t xml:space="preserve"> These approaches are careful to temper the common reductions and rhetoric of "distant reading" by being explicit about the constructed nature of data and the implicatedness of the literary critic in analysis. In parallel to these developments, Queer Theory has also been exploring new relations to textual objects, resisting "suspicious" or "paranoid" reading practices which attempt to uncover hidden or latent "truths" about queer experience in favor of affective orientations.</w:t>
+        <w:t xml:space="preserve"> These approaches are careful to temper the common reductions and rhetoric of </w:t>
+      </w:r>
+      <w:r>
+        <w:t>“</w:t>
+      </w:r>
+      <w:r>
+        <w:t>distant reading</w:t>
+      </w:r>
+      <w:r>
+        <w:t>”</w:t>
+      </w:r>
+      <w:r>
+        <w:t xml:space="preserve"> by being explicit about the constructed nature of data and the </w:t>
+      </w:r>
+      <w:proofErr w:type="spellStart"/>
+      <w:r>
+        <w:t>implicatedness</w:t>
+      </w:r>
+      <w:proofErr w:type="spellEnd"/>
+      <w:r>
+        <w:t xml:space="preserve"> of the literary critic in analysis. In parallel to these developments, Queer Theory has also been exploring new relations to textual objects, resisting </w:t>
+      </w:r>
+      <w:r>
+        <w:t>“</w:t>
+      </w:r>
+      <w:r>
+        <w:t>suspicious</w:t>
+      </w:r>
+      <w:r>
+        <w:t>”</w:t>
+      </w:r>
+      <w:r>
+        <w:t xml:space="preserve"> or </w:t>
+      </w:r>
+      <w:r>
+        <w:t>“</w:t>
+      </w:r>
+      <w:r>
+        <w:t>paranoid</w:t>
+      </w:r>
+      <w:r>
+        <w:t>”</w:t>
+      </w:r>
+      <w:r>
+        <w:t xml:space="preserve"> reading practices which attempt to uncover hidden or latent </w:t>
+      </w:r>
+      <w:r>
+        <w:t>“</w:t>
+      </w:r>
+      <w:r>
+        <w:t>truths</w:t>
+      </w:r>
+      <w:r>
+        <w:t>”</w:t>
+      </w:r>
+      <w:r>
+        <w:t xml:space="preserve"> about queer experience in </w:t>
+      </w:r>
+      <w:proofErr w:type="spellStart"/>
+      <w:r>
+        <w:t>favor</w:t>
+      </w:r>
+      <w:proofErr w:type="spellEnd"/>
+      <w:r>
+        <w:t xml:space="preserve"> of affective orientations.</w:t>
       </w:r>
       <w:r>
         <w:rPr>
@@ -166,7 +490,19 @@
         <w:footnoteReference w:id="5"/>
       </w:r>
       <w:r>
-        <w:t xml:space="preserve"> Bringing this attitude in Queer Theory to bear on digital methodologies, my project experiments with notions of "touch" and more playful and experimental modes of reading that resist the temptations to fix knowledge about queer subjects.</w:t>
+        <w:t xml:space="preserve"> Bringing this attitude in Queer Theory to bear on digital methodologies, my project experiments with notions of </w:t>
+      </w:r>
+      <w:r>
+        <w:t>“</w:t>
+      </w:r>
+      <w:r>
+        <w:t>touch</w:t>
+      </w:r>
+      <w:r>
+        <w:t>”</w:t>
+      </w:r>
+      <w:r>
+        <w:t xml:space="preserve"> and more playful and experimental modes of reading that resist the temptations to fix knowledge about queer subjects.</w:t>
       </w:r>
       <w:r>
         <w:rPr>
@@ -175,7 +511,31 @@
         <w:footnoteReference w:id="6"/>
       </w:r>
       <w:r>
-        <w:t xml:space="preserve"> The mode of "touch" combines lightness with depth—although "touch" is soft, it can leave a mark or impression between critic and object of study. Toward a reading practice that prevents the overidentification or determination of queer subjects,</w:t>
+        <w:t xml:space="preserve"> The mode of </w:t>
+      </w:r>
+      <w:r>
+        <w:t>“</w:t>
+      </w:r>
+      <w:r>
+        <w:t>touch</w:t>
+      </w:r>
+      <w:r>
+        <w:t>”</w:t>
+      </w:r>
+      <w:r>
+        <w:t xml:space="preserve"> combines lightness with depth—although </w:t>
+      </w:r>
+      <w:r>
+        <w:t>“</w:t>
+      </w:r>
+      <w:r>
+        <w:t>touch</w:t>
+      </w:r>
+      <w:r>
+        <w:t>”</w:t>
+      </w:r>
+      <w:r>
+        <w:t xml:space="preserve"> is soft, it can leave a mark or impression between critic and object of study. Toward a reading practice that prevents the overidentification or determination of queer subjects,</w:t>
       </w:r>
       <w:r>
         <w:rPr>
@@ -184,7 +544,19 @@
         <w:footnoteReference w:id="7"/>
       </w:r>
       <w:r>
-        <w:t xml:space="preserve"> "touch" demonstrates what DH what might learn from queer models of relationality while also animating the haptic and physical experience of engaging with texts in electronic formats where users must swipe, drag, and click their way. This reading method aims to expose what happens when we use digital media to engage with queer subjects.</w:t>
+        <w:t xml:space="preserve"> </w:t>
+      </w:r>
+      <w:r>
+        <w:t>“</w:t>
+      </w:r>
+      <w:r>
+        <w:t>touch</w:t>
+      </w:r>
+      <w:r>
+        <w:t>”</w:t>
+      </w:r>
+      <w:r>
+        <w:t xml:space="preserve"> demonstrates what DH what might learn from queer models of relationality while also animating the haptic and physical experience of engaging with texts in electronic formats where users must swipe, drag, and click their way. This reading method aims to expose what happens when we use digital media to engage with queer subjects.</w:t>
       </w:r>
     </w:p>
     <w:p>
@@ -194,11 +566,40 @@
         <w:ind w:firstLine="709"/>
       </w:pPr>
       <w:r>
-        <w:t xml:space="preserve">Moving from method to matter, "queer" denotes not only a reading practice but also a textual corpus that features queer authors and subjects. This textual corpus in particular adds compositional forms to the larger category of what Sidonie Smith and Julia Watson call "life </w:t>
+        <w:t xml:space="preserve">Moving from method to matter, </w:t>
+      </w:r>
+      <w:r>
+        <w:t>“</w:t>
+      </w:r>
+      <w:r>
+        <w:t>queer</w:t>
+      </w:r>
+      <w:r>
+        <w:t>”</w:t>
+      </w:r>
+      <w:r>
+        <w:t xml:space="preserve"> denotes not only a reading practice but also a textual corpus that features queer authors and subjects. This textual corpus in particular adds compositional </w:t>
       </w:r>
       <w:r>
         <w:lastRenderedPageBreak/>
-        <w:t>writing."</w:t>
+        <w:t xml:space="preserve">forms to the larger category of what </w:t>
+      </w:r>
+      <w:proofErr w:type="spellStart"/>
+      <w:r>
+        <w:t>Sidonie</w:t>
+      </w:r>
+      <w:proofErr w:type="spellEnd"/>
+      <w:r>
+        <w:t xml:space="preserve"> Smith and Julia Watson call </w:t>
+      </w:r>
+      <w:r>
+        <w:t>“</w:t>
+      </w:r>
+      <w:r>
+        <w:t>life writing.</w:t>
+      </w:r>
+      <w:r>
+        <w:t>”</w:t>
       </w:r>
       <w:r>
         <w:rPr>
@@ -207,7 +608,27 @@
         <w:footnoteReference w:id="8"/>
       </w:r>
       <w:r>
-        <w:t xml:space="preserve"> Smith and Watson's capacious term, "life writing," which centers on a writing self, leaves out drafting and other more raw and experimental modes of writing that interrogate selfhood by posing it as an iterative practice. Therefore, to various examples of life writing, such as autobiography, memoir, fictionalized autobiography and autofiction, I include compositional forms of writing like journals, diaries, and manuscripts. Here, I focus on the way that these texts demonstrate a writing self or an experimental style that reflects the fragmentary and accumulative nature of queer subjecthood and provides a key into reading affective, embodied experience. For example, I explore how the manuscripts and journals of Oscar Wilde, Virginia Woolf, and Katherine Mansfield continually call into question the construction of embodied subjectivity. These concerns with subjectivity extend into fictional works, such as Woolf's </w:t>
+        <w:t xml:space="preserve"> Smith and Watson's capacious term, </w:t>
+      </w:r>
+      <w:r>
+        <w:t>“</w:t>
+      </w:r>
+      <w:r>
+        <w:t>life writing,</w:t>
+      </w:r>
+      <w:r>
+        <w:t>”</w:t>
+      </w:r>
+      <w:r>
+        <w:t xml:space="preserve"> which </w:t>
+      </w:r>
+      <w:proofErr w:type="spellStart"/>
+      <w:r>
+        <w:t>centers</w:t>
+      </w:r>
+      <w:proofErr w:type="spellEnd"/>
+      <w:r>
+        <w:t xml:space="preserve"> on a writing self, leaves out drafting and other more raw and experimental modes of writing that interrogate selfhood by posing it as an iterative practice. Therefore, to various examples of life writing, such as autobiography, memoir, fictionalized autobiography and autofiction, I include compositional forms of writing like journals, diaries, and manuscripts. Here, I focus on the way that these texts demonstrate a writing self or an experimental style that reflects the fragmentary and accumulative nature of queer subjecthood and provides a key into reading affective, embodied experience. For example, I explore how the manuscripts and journals of Oscar Wilde, Virginia Woolf, and Katherine Mansfield continually call into question the construction of embodied subjectivity. These concerns with subjectivity extend into fictional works, such as Woolf's </w:t>
       </w:r>
       <w:r>
         <w:rPr>
@@ -216,14 +637,24 @@
         <w:t>Orlando</w:t>
       </w:r>
       <w:r>
-        <w:t xml:space="preserve"> and Djuna Barnes's </w:t>
-      </w:r>
+        <w:t xml:space="preserve"> and </w:t>
+      </w:r>
+      <w:proofErr w:type="spellStart"/>
+      <w:r>
+        <w:t>Djuna</w:t>
+      </w:r>
+      <w:proofErr w:type="spellEnd"/>
+      <w:r>
+        <w:t xml:space="preserve"> Barnes's </w:t>
+      </w:r>
+      <w:proofErr w:type="spellStart"/>
       <w:r>
         <w:rPr>
           <w:rStyle w:val="Emphasis"/>
         </w:rPr>
         <w:t>Nightwood</w:t>
       </w:r>
+      <w:proofErr w:type="spellEnd"/>
       <w:r>
         <w:t>, whose formal experiments stage the false distinctions between fantasy and reality,</w:t>
       </w:r>
@@ -234,7 +665,27 @@
         <w:footnoteReference w:id="9"/>
       </w:r>
       <w:r>
-        <w:t xml:space="preserve"> and culminate in 21st-century "autofiction" by Alison Bechdel, Jordy Rosenberg, Yiyun Li, and Carmen Maria Machado, which continue trouble the line between fiction and biography while also posing problems for keeping subjectivity both legible and dynamic.</w:t>
+        <w:t xml:space="preserve"> and culminate in 21st-century </w:t>
+      </w:r>
+      <w:r>
+        <w:t>“</w:t>
+      </w:r>
+      <w:r>
+        <w:t>autofiction</w:t>
+      </w:r>
+      <w:r>
+        <w:t>”</w:t>
+      </w:r>
+      <w:r>
+        <w:t xml:space="preserve"> by Alison Bechdel, Jordy Rosenberg, </w:t>
+      </w:r>
+      <w:proofErr w:type="spellStart"/>
+      <w:r>
+        <w:t>Yiyun</w:t>
+      </w:r>
+      <w:proofErr w:type="spellEnd"/>
+      <w:r>
+        <w:t xml:space="preserve"> Li, and Carmen Maria Machado, which continue trouble the line between fiction and biography while also posing problems for keeping subjectivity both legible and dynamic.</w:t>
       </w:r>
     </w:p>
     <w:p>
@@ -244,11 +695,93 @@
         <w:ind w:firstLine="709"/>
       </w:pPr>
       <w:r>
-        <w:t xml:space="preserve">My project adopts the cyborg as a figure for queer embodiment that is assembled yet unseamed. Since Judith Butler's seminal troubling of gender in the early 90s, incoherences between sex, gender, and sexuality have constituted queer subjectivity. My project explores how these incoherences reverberate across neuroscientific and new media technical contexts in order to inform human-computer computer interactions. First, I embark on studies of embodied cognition, examining how neuroscientific discourses situate perceptual processes (such as reading) in the body. Within these discourses, I focus on feminist accounts that center bodily difference in understanding cognition. Second, I delve into new media studies, particularly media archaeology, to </w:t>
+        <w:t xml:space="preserve">My project adopts the cyborg as a figure for queer embodiment that is assembled yet </w:t>
+      </w:r>
+      <w:proofErr w:type="spellStart"/>
+      <w:r>
+        <w:t>unseamed</w:t>
+      </w:r>
+      <w:proofErr w:type="spellEnd"/>
+      <w:r>
+        <w:t xml:space="preserve">. Since Judith Butler's seminal troubling of gender in the early 90s, </w:t>
+      </w:r>
+      <w:proofErr w:type="spellStart"/>
+      <w:r>
+        <w:t>incoherences</w:t>
+      </w:r>
+      <w:proofErr w:type="spellEnd"/>
+      <w:r>
+        <w:t xml:space="preserve"> between sex, gender, and sexuality have constituted queer subjectivity. My project explores how these </w:t>
+      </w:r>
+      <w:proofErr w:type="spellStart"/>
+      <w:r>
+        <w:t>incoherences</w:t>
+      </w:r>
+      <w:proofErr w:type="spellEnd"/>
+      <w:r>
+        <w:t xml:space="preserve"> reverberate across neuroscientific and new media technical contexts in order to inform human-computer computer interactions. First, I embark on studies of embodied cognition, examining</w:t>
+      </w:r>
+      <w:r>
+        <w:t xml:space="preserve"> </w:t>
+      </w:r>
+      <w:r>
+        <w:t xml:space="preserve">neuroscientific discourses </w:t>
+      </w:r>
+      <w:r>
+        <w:t xml:space="preserve">that </w:t>
+      </w:r>
+      <w:r>
+        <w:t xml:space="preserve">situate perceptual processes (such as reading) in the body. Within these </w:t>
       </w:r>
       <w:r>
         <w:lastRenderedPageBreak/>
-        <w:t xml:space="preserve">examine the unexpected idiosyncracies of digital media. Here, I explore how the physical processes of inscription, processing, and storage disrupt our assumptions about digital immateriality, what Matt Kirschenbaum calls "screen essentialism." Situating consciousness and computation as </w:t>
+        <w:t xml:space="preserve">discourses, I focus on feminist accounts that </w:t>
+      </w:r>
+      <w:proofErr w:type="spellStart"/>
+      <w:r>
+        <w:t>center</w:t>
+      </w:r>
+      <w:proofErr w:type="spellEnd"/>
+      <w:r>
+        <w:t xml:space="preserve"> bodily difference in understanding cognition. Second, I delve into new media studies, particularly media archaeology, to examine the unexpected </w:t>
+      </w:r>
+      <w:proofErr w:type="spellStart"/>
+      <w:r>
+        <w:t>idiosyncracies</w:t>
+      </w:r>
+      <w:proofErr w:type="spellEnd"/>
+      <w:r>
+        <w:t xml:space="preserve"> of digital media. Here, I </w:t>
+      </w:r>
+      <w:r>
+        <w:t>explore</w:t>
+      </w:r>
+      <w:r>
+        <w:t xml:space="preserve"> the physical processes of inscription, processing, and storage</w:t>
+      </w:r>
+      <w:r>
+        <w:t xml:space="preserve"> that</w:t>
+      </w:r>
+      <w:r>
+        <w:t xml:space="preserve"> disrupt</w:t>
+      </w:r>
+      <w:r>
+        <w:t>s</w:t>
+      </w:r>
+      <w:r>
+        <w:t xml:space="preserve"> our assumptions about digital immateriality, what Matt Kirschenbaum calls </w:t>
+      </w:r>
+      <w:r>
+        <w:t>“</w:t>
+      </w:r>
+      <w:r>
+        <w:t>screen essentialism.</w:t>
+      </w:r>
+      <w:r>
+        <w:t>”</w:t>
+      </w:r>
+      <w:r>
+        <w:t xml:space="preserve"> Situating consciousness and computation as </w:t>
       </w:r>
       <w:r>
         <w:rPr>
@@ -267,11 +800,89 @@
         <w:ind w:firstLine="709"/>
       </w:pPr>
       <w:r>
-        <w:t xml:space="preserve">My emphasis on queer relationality as a critical method for working with digital media naturally leads me to theorizing about the unexpected interactions humans have with their world. Here, I'm interested in the potential for queer digital tools to facilitate aesthetic encounters between reader and object. By opening up the way we use the digital tools to considerations about our embodied experience with them, we expand our understanding about human-compuer interactions beyond traditional knowledge structures and discipline boundaries. To fully explore models of knowing based on feeling, I turn to new media, new materialism, and disability studies. Thinkers as ranged as Steven Shaviro, Jane Bennett, John Durham Peters, and Mark Hansen, offer models that prioritize sensuous and aesthetic experience over epistemology. For example, Steven Shaviro, who draws from Alfred N. Whitehead's concept of "prehension," argues that feeling is the primordial form of experience, where humans are compelled to speculate or "think outside [their] own thought" in the form of aesthetic semblances (155-6). Moving to disability studies, Victoria Pitts-Taylor draws the concept of "mis/fitting" into models of embodied cognition in order to present disability as a temporally and spatially specific attempt at connection (or "fitting") between the human body and its surrounding world. In concretizing the interactions between man and machine as aesthetic and sensory, these models complicate the easy encoding or decoding of queer embodied experience. Throughout my project, I look at electronic editing schemas that mark elusive </w:t>
+        <w:t>My emphasis on queer relationality as a critical method for working with digital media naturally leads me to theorizing about the unexpected interactions humans have with their world. Here, I'm interested in the potential for queer digital tools to facilitate aesthetic encounters between reader and object. By opening up the way we use the digital tools to considerations about our embodied experience with them, we expand our understanding about human-</w:t>
+      </w:r>
+      <w:proofErr w:type="spellStart"/>
+      <w:r>
+        <w:t>compuer</w:t>
+      </w:r>
+      <w:proofErr w:type="spellEnd"/>
+      <w:r>
+        <w:t xml:space="preserve"> interactions beyond traditional knowledge structures and discipline boundaries. To fully explore models of knowing based on feeling, I turn to new media, new materialism, and disability studies. Thinkers as ranged as Steven </w:t>
+      </w:r>
+      <w:proofErr w:type="spellStart"/>
+      <w:r>
+        <w:t>Shaviro</w:t>
+      </w:r>
+      <w:proofErr w:type="spellEnd"/>
+      <w:r>
+        <w:t xml:space="preserve">, Jane Bennett, John Durham Peters, and Mark Hansen, offer models that prioritize sensuous and aesthetic experience over epistemology. For example, Steven </w:t>
+      </w:r>
+      <w:proofErr w:type="spellStart"/>
+      <w:r>
+        <w:t>Shaviro</w:t>
+      </w:r>
+      <w:proofErr w:type="spellEnd"/>
+      <w:r>
+        <w:t xml:space="preserve">, who draws from Alfred N. Whitehead's concept of </w:t>
+      </w:r>
+      <w:r>
+        <w:t>“</w:t>
+      </w:r>
+      <w:r>
+        <w:t>prehension,</w:t>
+      </w:r>
+      <w:r>
+        <w:t>”</w:t>
+      </w:r>
+      <w:r>
+        <w:t xml:space="preserve"> argues that feeling is the primordial form of experience, where humans are compelled to speculate or </w:t>
+      </w:r>
+      <w:r>
+        <w:t>“</w:t>
+      </w:r>
+      <w:r>
+        <w:t>think outside [their] own thought</w:t>
+      </w:r>
+      <w:r>
+        <w:t>”</w:t>
+      </w:r>
+      <w:r>
+        <w:t xml:space="preserve"> in the form of aesthetic semblances (155-6). Moving to disability studies, Victoria Pitts-Taylor draws the concept of </w:t>
+      </w:r>
+      <w:r>
+        <w:t>“</w:t>
+      </w:r>
+      <w:r>
+        <w:t>mis/fitting</w:t>
+      </w:r>
+      <w:r>
+        <w:t>”</w:t>
+      </w:r>
+      <w:r>
+        <w:t xml:space="preserve"> into models of embodied cognition in order to present disability as a temporally and </w:t>
       </w:r>
       <w:r>
         <w:lastRenderedPageBreak/>
-        <w:t>subjectivities, digital annotation tools that visualize affective responses to reading, and archival digitization efforts that animate the past.</w:t>
+        <w:t xml:space="preserve">spatially specific attempt at connection (or </w:t>
+      </w:r>
+      <w:r>
+        <w:t>“</w:t>
+      </w:r>
+      <w:r>
+        <w:t>fitting</w:t>
+      </w:r>
+      <w:r>
+        <w:t>”</w:t>
+      </w:r>
+      <w:r>
+        <w:t>) between the human body and its surrounding world. In concretizing the interactions between man and machine as aesthetic and sensory, these models complicate the easy encoding or decoding of queer embodied experience. T</w:t>
+      </w:r>
+      <w:r>
+        <w:t xml:space="preserve">o this end, my project looks </w:t>
+      </w:r>
+      <w:r>
+        <w:t>at electronic editing schemas that mark elusive subjectivities, digital annotation tools that visualize affective responses to reading, and archival digitization efforts that animate the past.</w:t>
       </w:r>
     </w:p>
     <w:p>
@@ -281,7 +892,29 @@
         <w:ind w:firstLine="709"/>
       </w:pPr>
       <w:r>
-        <w:t>Each chapter of my project takes up a different aspect of digital media to explore a facet of this central question: How do our current digital tools facilitate queer encounters with literature? This examination addresses various digital tools across reading, editing, teaching, and archiving, to push against the idea that these methods are somehow more objective, rational, or verifiable than traditional practices. My first chapter asks what digital methods have to learn from Queer Theory, and lays out a model of relationality that guides the rest of my project. My second chapter turns to a popular editing standard for text encoding, and posits how this method might encode embodied experience. My third chapter describes a classroom experiment with a social annotation tool that visualizes nonverbal and affective responses to reading. My final chapter explores how archival practices subvert existing structures of knowledge and access, and point to the ways that digital media engages theories of queer temporality. Though these chapters range over a variety of tools and areas of study, they are constrained by a investment to seek out queerness with our existing digital methodologies.</w:t>
+        <w:t xml:space="preserve">Each chapter of my project takes up a different aspect of digital media to explore a facet of this central question: How do our current digital tools facilitate queer encounters with literature? This examination addresses various digital tools across reading, editing, teaching, and archiving, to push against the idea that these methods are somehow more objective, rational, or verifiable than traditional practices. My first chapter asks what digital methods have to learn from Queer </w:t>
+      </w:r>
+      <w:proofErr w:type="gramStart"/>
+      <w:r>
+        <w:t>Theory, and</w:t>
+      </w:r>
+      <w:proofErr w:type="gramEnd"/>
+      <w:r>
+        <w:t xml:space="preserve"> lays out a model of relationality that guides the rest of my project. My second chapter turns to a popular editing standard for text </w:t>
+      </w:r>
+      <w:proofErr w:type="gramStart"/>
+      <w:r>
+        <w:t>encoding, and</w:t>
+      </w:r>
+      <w:proofErr w:type="gramEnd"/>
+      <w:r>
+        <w:t xml:space="preserve"> posits how this method might encode embodied experience. My third chapter describes a classroom experiment with a social annotation tool that visualizes nonverbal and affective responses to reading. My final chapter explores how archival practices subvert existing structures of knowledge and access, and point to the ways that digital media engages theories of queer temporality. Though these chapters range over a variety of tools and areas of study, they are constrained by a</w:t>
+      </w:r>
+      <w:r>
+        <w:t>n</w:t>
+      </w:r>
+      <w:r>
+        <w:t xml:space="preserve"> investment to seek out queerness with our existing digital methodologies.</w:t>
       </w:r>
     </w:p>
     <w:p>
@@ -291,17 +924,69 @@
         <w:ind w:firstLine="709"/>
       </w:pPr>
       <w:r>
-        <w:t xml:space="preserve">The first chapter, "Reading: 'Touching without Touching,'" lays out what Digital Humanities methodologies might learn from Queer Theory. This chapter looks at specific reading practices by Eve Kosofsky Sedgwick and Heather Love, which question the proper relationship of the critic to the object of study. Sedgwick's ideas about "touching/feeling" and Love's notion of "touching without touching" pose queer modes of relationality that do not presume full connections as prerequisite for analysis. This chapter engages these techniques with various critical methods from the Digital Humanities, including distant, surface, and post-critical reading, and deformative, algorithmic, and speculative criticism. I pay particular attention to how digital formats and interfaces might facilitate queer critical methods, and I speculate on the intimate process of engaging with literature on a computer, where users can manipulate and transform text in virtually </w:t>
+        <w:t xml:space="preserve">The first chapter, </w:t>
+      </w:r>
+      <w:r>
+        <w:t>“</w:t>
+      </w:r>
+      <w:r>
+        <w:t>Reading: 'Touching without Touching</w:t>
+      </w:r>
+      <w:r>
+        <w:t>,’”</w:t>
+      </w:r>
+      <w:r>
+        <w:t xml:space="preserve"> lays out what Digital Humanities methodologies might learn from Queer Theory. This chapter looks at specific reading practices by Eve </w:t>
+      </w:r>
+      <w:proofErr w:type="spellStart"/>
+      <w:r>
+        <w:t>Kosofsky</w:t>
+      </w:r>
+      <w:proofErr w:type="spellEnd"/>
+      <w:r>
+        <w:t xml:space="preserve"> Sedgwick and Heather Love, which question the proper relationship of the critic to the object of study. Sedgwick's ideas about </w:t>
+      </w:r>
+      <w:r>
+        <w:t>“</w:t>
+      </w:r>
+      <w:r>
+        <w:t>touching/feeling</w:t>
+      </w:r>
+      <w:r>
+        <w:t>”</w:t>
+      </w:r>
+      <w:r>
+        <w:t xml:space="preserve"> and Love's notion of </w:t>
+      </w:r>
+      <w:r>
+        <w:t>“</w:t>
+      </w:r>
+      <w:r>
+        <w:t>touching without touching</w:t>
+      </w:r>
+      <w:r>
+        <w:t>”</w:t>
+      </w:r>
+      <w:r>
+        <w:t xml:space="preserve"> pose queer modes of relationality that do not presume full connections as prerequisite for analysis. This chapter engages these techniques with various critical methods from the Digital Humanities, including distant, surface, and post-critical reading, and deformative, algorithmic, and speculative criticism. I pay </w:t>
       </w:r>
       <w:r>
         <w:lastRenderedPageBreak/>
-        <w:t xml:space="preserve">infinite and unique ways. Comparing three very different kinds of digital projects based on text manipulation, including the text analysis web application </w:t>
-      </w:r>
+        <w:t xml:space="preserve">particular attention to how digital formats and interfaces might facilitate queer critical methods, and I speculate on the intimate process of engaging with literature on a computer, where users can manipulate and transform text in virtually infinite and unique ways. Comparing three very different kinds of digital projects based on text manipulation, including the text analysis web application </w:t>
+      </w:r>
+      <w:proofErr w:type="spellStart"/>
       <w:r>
         <w:rPr>
           <w:rStyle w:val="Emphasis"/>
         </w:rPr>
-        <w:t>Voyant-Tools</w:t>
+        <w:t>Voyant</w:t>
+      </w:r>
+      <w:proofErr w:type="spellEnd"/>
+      <w:r>
+        <w:rPr>
+          <w:rStyle w:val="Emphasis"/>
+        </w:rPr>
+        <w:t>-Tools</w:t>
       </w:r>
       <w:r>
         <w:t xml:space="preserve">, the text encoding archive, </w:t>
@@ -322,7 +1007,19 @@
         <w:t>These Waves of Girls</w:t>
       </w:r>
       <w:r>
-        <w:t>, I explain how these tools work alongside the reader’s intuition, in what Jerome McGann calls a “prosthetic extension of that demand for critical reflection,” by which the reader is able to feel her way through the text (18). In particular, I find that the haptic and exploratory activity of working with these tools enlivens the reading process by allowing the reader to play, experiment, and imagine new connections to the textual object.</w:t>
+        <w:t xml:space="preserve">, I explain how these tools work alongside the reader’s intuition, in what Jerome McGann calls a </w:t>
+      </w:r>
+      <w:r>
+        <w:t>“</w:t>
+      </w:r>
+      <w:r>
+        <w:t>prosthetic extension of that demand for critical reflection,</w:t>
+      </w:r>
+      <w:r>
+        <w:t>”</w:t>
+      </w:r>
+      <w:r>
+        <w:t xml:space="preserve"> by which the reader is able to feel her way through the text (18). In particular, I find that the haptic and exploratory activity of working with these tools enlivens the reading process by allowing the reader to play, experiment, and imagine new connections to the textual object.</w:t>
       </w:r>
     </w:p>
     <w:p>
@@ -332,14 +1029,71 @@
         <w:ind w:firstLine="709"/>
       </w:pPr>
       <w:r>
-        <w:t xml:space="preserve">The second chapter, "Editing: Encoding Embodiment," examines the instability of queer identity and subjecthood against the limitations and fixities of computational methods. How do the abstractions and structures of digital formats register the complexities of embodied experience and identity? To answer this question, I examine how one might edit, or "encode" manuscripts, diaries, and autofiction that display queer struggles with subjecthood. First, I explore TEI (the Text Encoding Initiative), an encoding standard or "markup language" for electronic editing, and its method for handling complex textual data. Here, I use TEI to mark up Oscar Wilde's manuscript of </w:t>
+        <w:t xml:space="preserve">The second chapter, </w:t>
+      </w:r>
+      <w:r>
+        <w:t>“</w:t>
+      </w:r>
+      <w:r>
+        <w:t>Editing: Encoding Embodiment,</w:t>
+      </w:r>
+      <w:r>
+        <w:t>”</w:t>
+      </w:r>
+      <w:r>
+        <w:t xml:space="preserve"> examines the instability of queer identity and subjecthood against the limitations and fixities of computational methods. How do the abstractions and structures of digital formats register the complexities of embodied experience and identity? To answer this question, I examine how one might edit, or </w:t>
+      </w:r>
+      <w:r>
+        <w:t>“</w:t>
+      </w:r>
+      <w:r>
+        <w:t>encode</w:t>
+      </w:r>
+      <w:r>
+        <w:t>”</w:t>
+      </w:r>
+      <w:r>
+        <w:t xml:space="preserve"> manuscripts, diaries, and autofiction that display queer struggles with subjecthood. First, I explore TEI (the Text Encoding Initiative), an encoding standard or </w:t>
+      </w:r>
+      <w:r>
+        <w:t>“</w:t>
+      </w:r>
+      <w:proofErr w:type="spellStart"/>
+      <w:r>
+        <w:t>markup</w:t>
+      </w:r>
+      <w:proofErr w:type="spellEnd"/>
+      <w:r>
+        <w:t xml:space="preserve"> language</w:t>
+      </w:r>
+      <w:r>
+        <w:t>”</w:t>
+      </w:r>
+      <w:r>
+        <w:t xml:space="preserve"> for electronic editing, and its method for handling complex textual data. Here, I use TEI to </w:t>
+      </w:r>
+      <w:proofErr w:type="spellStart"/>
+      <w:r>
+        <w:t>mark up</w:t>
+      </w:r>
+      <w:proofErr w:type="spellEnd"/>
+      <w:r>
+        <w:t xml:space="preserve"> Oscar Wilde's manuscript of </w:t>
       </w:r>
       <w:r>
         <w:rPr>
           <w:rStyle w:val="Emphasis"/>
         </w:rPr>
-        <w:t>The Picture of Dorian Gray</w:t>
-      </w:r>
+        <w:t xml:space="preserve">The Picture of Dorian </w:t>
+      </w:r>
+      <w:proofErr w:type="spellStart"/>
+      <w:r>
+        <w:rPr>
+          <w:rStyle w:val="Emphasis"/>
+        </w:rPr>
+        <w:t>Gray</w:t>
+      </w:r>
+      <w:proofErr w:type="spellEnd"/>
       <w:r>
         <w:t xml:space="preserve">, which was repeatedly edited by Wilde to minimize homoerotic content. How might editors approach the rigidity of encoding standards in order to address embodied experience present in tonal shifts, elisions, and revisions over time? Throughout my conversation about </w:t>
       </w:r>
@@ -347,19 +1101,39 @@
         <w:rPr>
           <w:rStyle w:val="Emphasis"/>
         </w:rPr>
-        <w:t>Dorian Gray</w:t>
-      </w:r>
-      <w:r>
-        <w:t xml:space="preserve">, I bring up examples of modernist diaries by Virginia Woolf and Katherine Mansfield to multiply the alternative figurations of queer selfhood. Finally, in an example of 21st-century autofiction by Yiyun Li, </w:t>
-      </w:r>
+        <w:t xml:space="preserve">Dorian </w:t>
+      </w:r>
+      <w:proofErr w:type="spellStart"/>
       <w:r>
         <w:rPr>
           <w:rStyle w:val="Emphasis"/>
         </w:rPr>
+        <w:t>Gray</w:t>
+      </w:r>
+      <w:proofErr w:type="spellEnd"/>
+      <w:r>
+        <w:t xml:space="preserve">, I bring up examples of modernist diaries by Virginia Woolf and Katherine Mansfield to multiply the alternative figurations of queer selfhood. Finally, in an example of 21st-century autofiction by </w:t>
+      </w:r>
+      <w:proofErr w:type="spellStart"/>
+      <w:r>
+        <w:t>Yiyun</w:t>
+      </w:r>
+      <w:proofErr w:type="spellEnd"/>
+      <w:r>
+        <w:t xml:space="preserve"> Li, </w:t>
+      </w:r>
+      <w:r>
+        <w:rPr>
+          <w:rStyle w:val="Emphasis"/>
+        </w:rPr>
         <w:t>Dear Friend, from my Life I Write to you in your Life</w:t>
       </w:r>
       <w:r>
-        <w:t>, I show how these figurations of queerness endure over time and across subject identities. This examination finds that queer experience is never fully legible, despite our tools.</w:t>
+        <w:t xml:space="preserve">, I show how these figurations of queerness endure over time and across subject identities. This examination finds that queer experience is never fully legible, </w:t>
+      </w:r>
+      <w:r>
+        <w:lastRenderedPageBreak/>
+        <w:t>despite our tools.</w:t>
       </w:r>
     </w:p>
     <w:p>
@@ -369,11 +1143,93 @@
         <w:ind w:firstLine="709"/>
       </w:pPr>
       <w:r>
-        <w:t xml:space="preserve">The third chapter, "Teaching: Social Annotation," questions how digital annotation tools might facilitate embodied interactions with text. To begin to answer this question, I examine </w:t>
-      </w:r>
-      <w:r>
-        <w:lastRenderedPageBreak/>
-        <w:t xml:space="preserve">biological processes of perception and analogies between man and machine, taking up the figure of the cyborg. This figure of human-computer engagement allows me to address the unexpected affinities that emerge in the interface between reader and text. Taking social annotation as a test case, I examine a particular digital annotation tool that I've modified for purposes of marking prediscursive responses to reading, by which I mean the reactions and sensations that occur prior to articulated response. As a digital component of my dissertation, this annotation tool is built to resist the tendency of other annotation tools (and educational technology solutions more generally) to track, quantify, and assess student performance. Instead of having users type their comments, my tool offers a highlighter in primary colors, red, yellow, and blue. Due to their very low opacities, these colors can be layered, one over another, to create secondary and tertiary color combinations. When used with a social reading context, I imagine that the color layerings will create a "heatmap" of different reactions to the text. This pedagogical experiment hypothesizes that alternative reactions to reading will materialize in the color mixtures, in the alchemy of dissonances that layering creates. I run experiments in reading Virginia Woolf's </w:t>
+        <w:t xml:space="preserve">The third chapter, </w:t>
+      </w:r>
+      <w:r>
+        <w:t>“</w:t>
+      </w:r>
+      <w:r>
+        <w:t>Teaching: Social Annotation,</w:t>
+      </w:r>
+      <w:r>
+        <w:t>”</w:t>
+      </w:r>
+      <w:r>
+        <w:t xml:space="preserve"> questions </w:t>
+      </w:r>
+      <w:r>
+        <w:t xml:space="preserve">how </w:t>
+      </w:r>
+      <w:r>
+        <w:t xml:space="preserve">digital annotation tools might facilitate embodied interactions with text. To begin to answer this question, I examine biological processes of perception and analogies between man and machine, taking up the figure of the cyborg. This figure of human-computer engagement allows me to address the unexpected affinities that emerge in the interface between reader and text. Taking social annotation as a test case, I examine a particular digital annotation tool that I've modified for purposes of marking </w:t>
+      </w:r>
+      <w:proofErr w:type="spellStart"/>
+      <w:r>
+        <w:t>prediscursive</w:t>
+      </w:r>
+      <w:proofErr w:type="spellEnd"/>
+      <w:r>
+        <w:t xml:space="preserve"> responses to reading, by which I mean the reactions and sensations that occur prior to articulated response. As a digital component of my dissertation, this annotation tool is built to resist the tendency of other annotation tools (and educational technology solutions more generally) to track, quantify, and assess student performance. Instead of having users type their comments, my tool offers a highlighter in primary </w:t>
+      </w:r>
+      <w:proofErr w:type="spellStart"/>
+      <w:r>
+        <w:t>colors</w:t>
+      </w:r>
+      <w:proofErr w:type="spellEnd"/>
+      <w:r>
+        <w:t xml:space="preserve">, red, yellow, and blue. Due to their very low opacities, these </w:t>
+      </w:r>
+      <w:proofErr w:type="spellStart"/>
+      <w:r>
+        <w:t>colors</w:t>
+      </w:r>
+      <w:proofErr w:type="spellEnd"/>
+      <w:r>
+        <w:t xml:space="preserve"> can be layered, one over another, to create secondary and tertiary </w:t>
+      </w:r>
+      <w:proofErr w:type="spellStart"/>
+      <w:r>
+        <w:t>color</w:t>
+      </w:r>
+      <w:proofErr w:type="spellEnd"/>
+      <w:r>
+        <w:t xml:space="preserve"> combinations. When used with a social reading context, I imagine that the </w:t>
+      </w:r>
+      <w:proofErr w:type="spellStart"/>
+      <w:r>
+        <w:t>color</w:t>
+      </w:r>
+      <w:proofErr w:type="spellEnd"/>
+      <w:r>
+        <w:t xml:space="preserve"> </w:t>
+      </w:r>
+      <w:proofErr w:type="spellStart"/>
+      <w:r>
+        <w:t>layerings</w:t>
+      </w:r>
+      <w:proofErr w:type="spellEnd"/>
+      <w:r>
+        <w:t xml:space="preserve"> will create a </w:t>
+      </w:r>
+      <w:r>
+        <w:t>“</w:t>
+      </w:r>
+      <w:r>
+        <w:t>heatmap</w:t>
+      </w:r>
+      <w:r>
+        <w:t>”</w:t>
+      </w:r>
+      <w:r>
+        <w:t xml:space="preserve"> of different reactions to the text. This pedagogical experiment hypothesizes that alternative reactions to reading will materialize in the </w:t>
+      </w:r>
+      <w:proofErr w:type="spellStart"/>
+      <w:r>
+        <w:t>color</w:t>
+      </w:r>
+      <w:proofErr w:type="spellEnd"/>
+      <w:r>
+        <w:t xml:space="preserve"> mixtures, in the alchemy of dissonances that layering creates. I run experiments in reading Virginia Woolf's </w:t>
       </w:r>
       <w:r>
         <w:rPr>
@@ -382,14 +1238,24 @@
         <w:t>Orlando</w:t>
       </w:r>
       <w:r>
-        <w:t xml:space="preserve">, Djuna Barnes’s </w:t>
-      </w:r>
+        <w:t xml:space="preserve">, </w:t>
+      </w:r>
+      <w:proofErr w:type="spellStart"/>
+      <w:r>
+        <w:t>Djuna</w:t>
+      </w:r>
+      <w:proofErr w:type="spellEnd"/>
+      <w:r>
+        <w:t xml:space="preserve"> Barnes’s </w:t>
+      </w:r>
+      <w:proofErr w:type="spellStart"/>
       <w:r>
         <w:rPr>
           <w:rStyle w:val="Emphasis"/>
         </w:rPr>
         <w:t>Nightwood</w:t>
       </w:r>
+      <w:proofErr w:type="spellEnd"/>
       <w:r>
         <w:t xml:space="preserve">, and Roland Barthes's </w:t>
       </w:r>
@@ -410,11 +1276,59 @@
         <w:ind w:firstLine="709"/>
       </w:pPr>
       <w:r>
-        <w:t xml:space="preserve">The fourth chapter, "Archiving: Feeling Backward / Feed Forward," explores queer temporality's connection to new media in order to disrupt typical notions of the archive. How do displacements across our understanding of media, perception, and time affect our experience with literary objects in the archive? How might new media animate the past? Here, various displacements between our encounter with digitized literary and cultural objects and their functionality offer a model for thinking about our interaction with these objects. I embark on a deep reading of digital media, exploring the central displacement between what we see on the screen and what is inscribed in the computer’s hardware—–what Matt Kirschenbaum calls the levels of formal and forensic materiality. I consider these levels of digital materiality alongside theories of temporality and perception from queer theory and new media studies. What does queerness as </w:t>
+        <w:t xml:space="preserve">The fourth chapter, </w:t>
+      </w:r>
+      <w:r>
+        <w:t>“</w:t>
+      </w:r>
+      <w:r>
+        <w:t>Archiving: Feeling Backward / Feed Forward,</w:t>
+      </w:r>
+      <w:r>
+        <w:t>”</w:t>
+      </w:r>
+      <w:r>
+        <w:t xml:space="preserve"> explores queer temporality's connection to new media in order to disrupt typical notions of the archive. How do displacements across our understanding of media, perception, and time affect our experience with literary objects in the archive? How might new media animate the past? Here, various displacements between our encounter with digitized literary and cultural objects and their functionality offer a model </w:t>
       </w:r>
       <w:r>
         <w:lastRenderedPageBreak/>
-        <w:t>anticipatory (José Munoz's "not here yet") or backward looking (Heather Love's "feeling backward") have in common with ideas about new media changing our perceptual experience of the world (Mark Hansen's "feed forward")?</w:t>
+        <w:t xml:space="preserve">for thinking about our interaction with these objects. I embark on a deep reading of digital media, exploring the central displacement between what we see on the screen and what is inscribed in the computer’s hardware—–what Matt Kirschenbaum calls the levels of formal and forensic materiality. I consider these levels of digital materiality alongside theories of temporality and perception from queer theory and new media studies. What does queerness as anticipatory (José Munoz's </w:t>
+      </w:r>
+      <w:r>
+        <w:t>“</w:t>
+      </w:r>
+      <w:r>
+        <w:t>not here yet</w:t>
+      </w:r>
+      <w:r>
+        <w:t>”</w:t>
+      </w:r>
+      <w:r>
+        <w:t xml:space="preserve">) or backward looking (Heather Love's </w:t>
+      </w:r>
+      <w:r>
+        <w:t>“</w:t>
+      </w:r>
+      <w:r>
+        <w:t>feeling backward</w:t>
+      </w:r>
+      <w:r>
+        <w:t>”</w:t>
+      </w:r>
+      <w:r>
+        <w:t xml:space="preserve">) have in common with ideas about new media changing our perceptual experience of the world (Mark Hansen's </w:t>
+      </w:r>
+      <w:r>
+        <w:t>“</w:t>
+      </w:r>
+      <w:r>
+        <w:t>feed forward</w:t>
+      </w:r>
+      <w:r>
+        <w:t>”</w:t>
+      </w:r>
+      <w:r>
+        <w:t>)?</w:t>
       </w:r>
       <w:r>
         <w:rPr>
@@ -432,7 +1346,27 @@
         <w:t>Lesbian Herstory Archive</w:t>
       </w:r>
       <w:r>
-        <w:t xml:space="preserve"> in Brooklyn, New York, alongside 21st-century autofiction with archival themes by Alison Bechdel, Carmen Maria Machado, and Jordy Rosenberg. How do community archival practices and digitization efforts change our assumptions about what counts as "archival"? This examination of 21st-century autofiction refigures the ideas of archival preservation and animation in print, demonstrating how these authors write through enduring (im)possibilities of writing the self.</w:t>
+        <w:t xml:space="preserve"> in Brooklyn, New York, alongside 21st-century autofiction with archival themes by Alison Bechdel, Carmen Maria Machado, and Jordy Rosenberg. How do community archival practices and digitization efforts change our assumptions about what counts as </w:t>
+      </w:r>
+      <w:r>
+        <w:t>“</w:t>
+      </w:r>
+      <w:r>
+        <w:t>archival</w:t>
+      </w:r>
+      <w:r>
+        <w:t>”</w:t>
+      </w:r>
+      <w:r>
+        <w:t>? This examination of 21st-century autofiction refigures the ideas of archival preservation and animation in print, demonstrating how these authors write through enduring (</w:t>
+      </w:r>
+      <w:proofErr w:type="spellStart"/>
+      <w:r>
+        <w:t>im</w:t>
+      </w:r>
+      <w:proofErr w:type="spellEnd"/>
+      <w:r>
+        <w:t>)possibilities of writing the self.</w:t>
       </w:r>
     </w:p>
     <w:p>
@@ -453,63 +1387,20 @@
       <w:pPr>
         <w:pStyle w:val="Textbody"/>
         <w:spacing w:line="480" w:lineRule="auto"/>
-        <w:ind w:firstLine="709"/>
       </w:pPr>
     </w:p>
     <w:p>
       <w:pPr>
         <w:pStyle w:val="Textbody"/>
         <w:spacing w:line="480" w:lineRule="auto"/>
-        <w:ind w:firstLine="709"/>
-      </w:pPr>
+      </w:pPr>
+      <w:bookmarkStart w:id="0" w:name="_GoBack"/>
+      <w:bookmarkEnd w:id="0"/>
     </w:p>
     <w:p>
       <w:pPr>
         <w:pStyle w:val="Textbody"/>
         <w:spacing w:line="480" w:lineRule="auto"/>
-        <w:ind w:firstLine="709"/>
-      </w:pPr>
-    </w:p>
-    <w:p>
-      <w:pPr>
-        <w:pStyle w:val="Textbody"/>
-        <w:spacing w:line="480" w:lineRule="auto"/>
-        <w:ind w:firstLine="709"/>
-      </w:pPr>
-    </w:p>
-    <w:p>
-      <w:pPr>
-        <w:pStyle w:val="Textbody"/>
-        <w:spacing w:line="480" w:lineRule="auto"/>
-        <w:ind w:firstLine="709"/>
-      </w:pPr>
-    </w:p>
-    <w:p>
-      <w:pPr>
-        <w:pStyle w:val="Textbody"/>
-        <w:spacing w:line="480" w:lineRule="auto"/>
-        <w:ind w:firstLine="709"/>
-      </w:pPr>
-    </w:p>
-    <w:p>
-      <w:pPr>
-        <w:pStyle w:val="Textbody"/>
-        <w:spacing w:line="480" w:lineRule="auto"/>
-        <w:ind w:firstLine="709"/>
-      </w:pPr>
-    </w:p>
-    <w:p>
-      <w:pPr>
-        <w:pStyle w:val="Textbody"/>
-        <w:spacing w:line="480" w:lineRule="auto"/>
-        <w:ind w:firstLine="709"/>
-      </w:pPr>
-    </w:p>
-    <w:p>
-      <w:pPr>
-        <w:pStyle w:val="Textbody"/>
-        <w:spacing w:line="480" w:lineRule="auto"/>
-        <w:ind w:firstLine="709"/>
       </w:pPr>
     </w:p>
     <w:p>
@@ -532,7 +1423,6 @@
           <w:ilvl w:val="0"/>
           <w:numId w:val="0"/>
         </w:numPr>
-        <w:ind w:left="576" w:hanging="576"/>
         <w:rPr>
           <w:rFonts w:ascii="Times New Roman" w:hAnsi="Times New Roman" w:cs="Times New Roman"/>
         </w:rPr>
@@ -566,7 +1456,27 @@
         </w:rPr>
       </w:pPr>
       <w:r>
-        <w:t xml:space="preserve">Amin, Kadji. "Haunted by the 1990s: Queer theory's affective histories." </w:t>
+        <w:t xml:space="preserve">Amin, </w:t>
+      </w:r>
+      <w:proofErr w:type="spellStart"/>
+      <w:r>
+        <w:t>Kadji</w:t>
+      </w:r>
+      <w:proofErr w:type="spellEnd"/>
+      <w:r>
+        <w:t xml:space="preserve">. </w:t>
+      </w:r>
+      <w:r>
+        <w:t>“</w:t>
+      </w:r>
+      <w:r>
+        <w:t>Haunted by the 1990s: Queer theory's affective histories.</w:t>
+      </w:r>
+      <w:r>
+        <w:t>”</w:t>
+      </w:r>
+      <w:r>
+        <w:t xml:space="preserve"> </w:t>
       </w:r>
       <w:r>
         <w:rPr>
@@ -674,8 +1584,23 @@
         <w:rPr>
           <w:color w:val="000000"/>
         </w:rPr>
-        <w:t xml:space="preserve">Barnes, Djuna. </w:t>
-      </w:r>
+        <w:t xml:space="preserve">Barnes, </w:t>
+      </w:r>
+      <w:proofErr w:type="spellStart"/>
+      <w:r>
+        <w:rPr>
+          <w:color w:val="000000"/>
+        </w:rPr>
+        <w:t>Djuna</w:t>
+      </w:r>
+      <w:proofErr w:type="spellEnd"/>
+      <w:r>
+        <w:rPr>
+          <w:color w:val="000000"/>
+        </w:rPr>
+        <w:t xml:space="preserve">. </w:t>
+      </w:r>
+      <w:proofErr w:type="spellStart"/>
       <w:r>
         <w:rPr>
           <w:i/>
@@ -684,6 +1609,7 @@
         </w:rPr>
         <w:t>Nightwood</w:t>
       </w:r>
+      <w:proofErr w:type="spellEnd"/>
       <w:r>
         <w:rPr>
           <w:color w:val="000000"/>
@@ -717,18 +1643,48 @@
         <w:textAlignment w:val="baseline"/>
       </w:pPr>
       <w:r>
-        <w:t>Margaret Rhee. “</w:t>
-      </w:r>
-      <w:hyperlink r:id="rId7" w:anchor="ch05" w:history="1">
-        <w:r>
-          <w:rPr>
-            <w:rStyle w:val="Hyperlink"/>
-          </w:rPr>
-          <w:t>QueerOS: A User’s Manual</w:t>
-        </w:r>
-      </w:hyperlink>
-      <w:r>
-        <w:t xml:space="preserve">.” </w:t>
+        <w:t xml:space="preserve">Margaret Rhee. </w:t>
+      </w:r>
+      <w:r>
+        <w:t>“</w:t>
+      </w:r>
+      <w:proofErr w:type="spellStart"/>
+      <w:r>
+        <w:fldChar w:fldCharType="begin"/>
+      </w:r>
+      <w:r>
+        <w:instrText xml:space="preserve"> HYPERLINK "https://dhdebates.gc.cuny.edu/read/untitled/section/e246e073-9e27-4bb2-88b2-af1676cb4a94" \l "ch05" </w:instrText>
+      </w:r>
+      <w:r>
+        <w:fldChar w:fldCharType="separate"/>
+      </w:r>
+      <w:r>
+        <w:rPr>
+          <w:rStyle w:val="Hyperlink"/>
+        </w:rPr>
+        <w:t>QueerOS</w:t>
+      </w:r>
+      <w:proofErr w:type="spellEnd"/>
+      <w:r>
+        <w:rPr>
+          <w:rStyle w:val="Hyperlink"/>
+        </w:rPr>
+        <w:t>: A User’s Manual</w:t>
+      </w:r>
+      <w:r>
+        <w:rPr>
+          <w:rStyle w:val="Hyperlink"/>
+        </w:rPr>
+        <w:fldChar w:fldCharType="end"/>
+      </w:r>
+      <w:r>
+        <w:t>.</w:t>
+      </w:r>
+      <w:r>
+        <w:t>”</w:t>
+      </w:r>
+      <w:r>
+        <w:t xml:space="preserve"> </w:t>
       </w:r>
       <w:r>
         <w:rPr>
@@ -760,6 +1716,7 @@
         </w:rPr>
         <w:t xml:space="preserve">Barthes, Roland. </w:t>
       </w:r>
+      <w:proofErr w:type="gramStart"/>
       <w:r>
         <w:rPr>
           <w:i/>
@@ -772,7 +1729,14 @@
         <w:rPr>
           <w:color w:val="000000"/>
         </w:rPr>
-        <w:t>. 1975.</w:t>
+        <w:t>.</w:t>
+      </w:r>
+      <w:proofErr w:type="gramEnd"/>
+      <w:r>
+        <w:rPr>
+          <w:color w:val="000000"/>
+        </w:rPr>
+        <w:t xml:space="preserve"> 1975.</w:t>
       </w:r>
     </w:p>
     <w:p>
@@ -878,35 +1842,93 @@
           <w:color w:val="000000"/>
         </w:rPr>
       </w:pPr>
-      <w:r>
-        <w:rPr>
-          <w:color w:val="000000"/>
-        </w:rPr>
-        <w:t>Bersani, Leo. “Is the Rectum a Grave?” 1987.</w:t>
-      </w:r>
-    </w:p>
-    <w:p>
-      <w:pPr>
-        <w:pStyle w:val="NormalWeb"/>
-        <w:spacing w:before="0" w:beforeAutospacing="0" w:after="240" w:afterAutospacing="0" w:line="360" w:lineRule="auto"/>
-        <w:contextualSpacing/>
-        <w:textAlignment w:val="baseline"/>
-        <w:rPr>
-          <w:color w:val="000000"/>
-        </w:rPr>
-      </w:pPr>
-      <w:r>
-        <w:t xml:space="preserve">Zach Blas, micha cárdenas. </w:t>
-      </w:r>
-      <w:hyperlink r:id="rId8" w:history="1">
+      <w:proofErr w:type="spellStart"/>
+      <w:r>
+        <w:rPr>
+          <w:color w:val="000000"/>
+        </w:rPr>
+        <w:t>Bersani</w:t>
+      </w:r>
+      <w:proofErr w:type="spellEnd"/>
+      <w:r>
+        <w:rPr>
+          <w:color w:val="000000"/>
+        </w:rPr>
+        <w:t xml:space="preserve">, Leo. </w:t>
+      </w:r>
+      <w:r>
+        <w:rPr>
+          <w:color w:val="000000"/>
+        </w:rPr>
+        <w:t>“</w:t>
+      </w:r>
+      <w:r>
+        <w:rPr>
+          <w:color w:val="000000"/>
+        </w:rPr>
+        <w:t>Is the Rectum a Grave?</w:t>
+      </w:r>
+      <w:r>
+        <w:rPr>
+          <w:color w:val="000000"/>
+        </w:rPr>
+        <w:t>”</w:t>
+      </w:r>
+      <w:r>
+        <w:rPr>
+          <w:color w:val="000000"/>
+        </w:rPr>
+        <w:t xml:space="preserve"> 1987.</w:t>
+      </w:r>
+    </w:p>
+    <w:p>
+      <w:pPr>
+        <w:pStyle w:val="NormalWeb"/>
+        <w:spacing w:before="0" w:beforeAutospacing="0" w:after="240" w:afterAutospacing="0" w:line="360" w:lineRule="auto"/>
+        <w:contextualSpacing/>
+        <w:textAlignment w:val="baseline"/>
+        <w:rPr>
+          <w:color w:val="000000"/>
+        </w:rPr>
+      </w:pPr>
+      <w:r>
+        <w:t xml:space="preserve">Zach Blas, </w:t>
+      </w:r>
+      <w:proofErr w:type="spellStart"/>
+      <w:r>
+        <w:t>micha</w:t>
+      </w:r>
+      <w:proofErr w:type="spellEnd"/>
+      <w:r>
+        <w:t xml:space="preserve"> </w:t>
+      </w:r>
+      <w:proofErr w:type="spellStart"/>
+      <w:r>
+        <w:t>cárdenas</w:t>
+      </w:r>
+      <w:proofErr w:type="spellEnd"/>
+      <w:r>
+        <w:t xml:space="preserve">. </w:t>
+      </w:r>
+      <w:hyperlink r:id="rId7" w:history="1">
         <w:r>
           <w:rPr>
             <w:rStyle w:val="Hyperlink"/>
             <w:i/>
             <w:iCs/>
           </w:rPr>
-          <w:t>Queer Technologies / TransCoder</w:t>
+          <w:t xml:space="preserve">Queer Technologies / </w:t>
         </w:r>
+        <w:proofErr w:type="spellStart"/>
+        <w:r>
+          <w:rPr>
+            <w:rStyle w:val="Hyperlink"/>
+            <w:i/>
+            <w:iCs/>
+          </w:rPr>
+          <w:t>TransCoder</w:t>
+        </w:r>
+        <w:proofErr w:type="spellEnd"/>
       </w:hyperlink>
       <w:r>
         <w:t>.  2007-2012.</w:t>
@@ -954,7 +1976,19 @@
         </w:rPr>
       </w:pPr>
       <w:r>
-        <w:t xml:space="preserve">Butler, Judith. "Critically queer." </w:t>
+        <w:t xml:space="preserve">Butler, Judith. </w:t>
+      </w:r>
+      <w:r>
+        <w:t>“</w:t>
+      </w:r>
+      <w:r>
+        <w:t>Critically queer.</w:t>
+      </w:r>
+      <w:r>
+        <w:t>”</w:t>
+      </w:r>
+      <w:r>
+        <w:t xml:space="preserve"> </w:t>
       </w:r>
       <w:r>
         <w:rPr>
@@ -981,9 +2015,15 @@
         <w:rPr>
           <w:color w:val="000000"/>
         </w:rPr>
-        <w:t>Caldwell, Kelly. "</w:t>
-      </w:r>
-      <w:hyperlink r:id="rId9" w:history="1">
+        <w:t xml:space="preserve">Caldwell, Kelly. </w:t>
+      </w:r>
+      <w:r>
+        <w:rPr>
+          <w:color w:val="000000"/>
+        </w:rPr>
+        <w:t>“</w:t>
+      </w:r>
+      <w:hyperlink r:id="rId8" w:history="1">
         <w:r>
           <w:rPr>
             <w:rStyle w:val="Hyperlink"/>
@@ -996,7 +2036,19 @@
         <w:rPr>
           <w:color w:val="000000"/>
         </w:rPr>
-        <w:t xml:space="preserve">," </w:t>
+        <w:t>,</w:t>
+      </w:r>
+      <w:r>
+        <w:rPr>
+          <w:color w:val="000000"/>
+        </w:rPr>
+        <w:t>”</w:t>
+      </w:r>
+      <w:r>
+        <w:rPr>
+          <w:color w:val="000000"/>
+        </w:rPr>
+        <w:t xml:space="preserve"> </w:t>
       </w:r>
       <w:r>
         <w:rPr>
@@ -1023,11 +2075,39 @@
           <w:rStyle w:val="Hyperlink"/>
         </w:rPr>
       </w:pPr>
-      <w:r>
-        <w:rPr>
-          <w:color w:val="000000"/>
-        </w:rPr>
-        <w:t>Caughie, Emily Datskou and Rebecca Parker. “</w:t>
+      <w:proofErr w:type="spellStart"/>
+      <w:r>
+        <w:rPr>
+          <w:color w:val="000000"/>
+        </w:rPr>
+        <w:t>Caughie</w:t>
+      </w:r>
+      <w:proofErr w:type="spellEnd"/>
+      <w:r>
+        <w:rPr>
+          <w:color w:val="000000"/>
+        </w:rPr>
+        <w:t xml:space="preserve">, Emily </w:t>
+      </w:r>
+      <w:proofErr w:type="spellStart"/>
+      <w:r>
+        <w:rPr>
+          <w:color w:val="000000"/>
+        </w:rPr>
+        <w:t>Datskou</w:t>
+      </w:r>
+      <w:proofErr w:type="spellEnd"/>
+      <w:r>
+        <w:rPr>
+          <w:color w:val="000000"/>
+        </w:rPr>
+        <w:t xml:space="preserve"> and Rebecca Parker. </w:t>
+      </w:r>
+      <w:r>
+        <w:rPr>
+          <w:color w:val="000000"/>
+        </w:rPr>
+        <w:t>“</w:t>
       </w:r>
       <w:r>
         <w:rPr>
@@ -1081,7 +2161,13 @@
         <w:rPr>
           <w:color w:val="000000"/>
         </w:rPr>
-        <w:t xml:space="preserve">” </w:t>
+        <w:t>“</w:t>
+      </w:r>
+      <w:r>
+        <w:rPr>
+          <w:color w:val="000000"/>
+        </w:rPr>
+        <w:t xml:space="preserve"> </w:t>
       </w:r>
       <w:r>
         <w:rPr>
@@ -1112,7 +2198,31 @@
         <w:rPr>
           <w:color w:val="000000"/>
         </w:rPr>
-        <w:t>Chalmers, David and Andy Clark. "The Extended Mind." 1998. PDF.</w:t>
+        <w:t xml:space="preserve">Chalmers, David and Andy Clark. </w:t>
+      </w:r>
+      <w:r>
+        <w:rPr>
+          <w:color w:val="000000"/>
+        </w:rPr>
+        <w:t>“</w:t>
+      </w:r>
+      <w:r>
+        <w:rPr>
+          <w:color w:val="000000"/>
+        </w:rPr>
+        <w:t>The Extended Mind.</w:t>
+      </w:r>
+      <w:r>
+        <w:rPr>
+          <w:color w:val="000000"/>
+        </w:rPr>
+        <w:t>”</w:t>
+      </w:r>
+      <w:r>
+        <w:rPr>
+          <w:color w:val="000000"/>
+        </w:rPr>
+        <w:t xml:space="preserve"> 1998. PDF.</w:t>
       </w:r>
     </w:p>
     <w:p>
@@ -1156,28 +2266,68 @@
           <w:color w:val="000000"/>
         </w:rPr>
       </w:pPr>
-      <w:r>
-        <w:rPr>
-          <w:color w:val="000000"/>
-        </w:rPr>
-        <w:t>Cixous, Hélène. "The Laugh of the Medusa." 1975.</w:t>
-      </w:r>
-    </w:p>
-    <w:p>
-      <w:pPr>
-        <w:pStyle w:val="NormalWeb"/>
-        <w:spacing w:before="0" w:beforeAutospacing="0" w:after="240" w:afterAutospacing="0" w:line="360" w:lineRule="auto"/>
-        <w:contextualSpacing/>
-        <w:textAlignment w:val="baseline"/>
-        <w:rPr>
-          <w:color w:val="000000"/>
-        </w:rPr>
-      </w:pPr>
-      <w:r>
-        <w:rPr>
-          <w:color w:val="000000"/>
-        </w:rPr>
-        <w:t xml:space="preserve">Cvetkovich, Ann. </w:t>
+      <w:proofErr w:type="spellStart"/>
+      <w:r>
+        <w:rPr>
+          <w:color w:val="000000"/>
+        </w:rPr>
+        <w:t>Cixous</w:t>
+      </w:r>
+      <w:proofErr w:type="spellEnd"/>
+      <w:r>
+        <w:rPr>
+          <w:color w:val="000000"/>
+        </w:rPr>
+        <w:t xml:space="preserve">, Hélène. </w:t>
+      </w:r>
+      <w:r>
+        <w:rPr>
+          <w:color w:val="000000"/>
+        </w:rPr>
+        <w:t>“</w:t>
+      </w:r>
+      <w:r>
+        <w:rPr>
+          <w:color w:val="000000"/>
+        </w:rPr>
+        <w:t>The Laugh of the Medusa.</w:t>
+      </w:r>
+      <w:r>
+        <w:rPr>
+          <w:color w:val="000000"/>
+        </w:rPr>
+        <w:t>”</w:t>
+      </w:r>
+      <w:r>
+        <w:rPr>
+          <w:color w:val="000000"/>
+        </w:rPr>
+        <w:t xml:space="preserve"> 1975.</w:t>
+      </w:r>
+    </w:p>
+    <w:p>
+      <w:pPr>
+        <w:pStyle w:val="NormalWeb"/>
+        <w:spacing w:before="0" w:beforeAutospacing="0" w:after="240" w:afterAutospacing="0" w:line="360" w:lineRule="auto"/>
+        <w:contextualSpacing/>
+        <w:textAlignment w:val="baseline"/>
+        <w:rPr>
+          <w:color w:val="000000"/>
+        </w:rPr>
+      </w:pPr>
+      <w:proofErr w:type="spellStart"/>
+      <w:r>
+        <w:rPr>
+          <w:color w:val="000000"/>
+        </w:rPr>
+        <w:t>Cvetkovich</w:t>
+      </w:r>
+      <w:proofErr w:type="spellEnd"/>
+      <w:r>
+        <w:rPr>
+          <w:color w:val="000000"/>
+        </w:rPr>
+        <w:t xml:space="preserve">, Ann. </w:t>
       </w:r>
       <w:r>
         <w:rPr>
@@ -1220,7 +2370,19 @@
         <w:textAlignment w:val="baseline"/>
       </w:pPr>
       <w:r>
-        <w:t xml:space="preserve">Da, Nan Z. “The Computational Case against Computational Literary Studies.” </w:t>
+        <w:t xml:space="preserve">Da, Nan Z. </w:t>
+      </w:r>
+      <w:r>
+        <w:t>“</w:t>
+      </w:r>
+      <w:r>
+        <w:t>The Computational Case against Computational Literary Studies.</w:t>
+      </w:r>
+      <w:r>
+        <w:t>”</w:t>
+      </w:r>
+      <w:r>
+        <w:t xml:space="preserve"> </w:t>
       </w:r>
       <w:r>
         <w:rPr>
@@ -1257,11 +2419,19 @@
           <w:color w:val="000000"/>
         </w:rPr>
       </w:pPr>
-      <w:r>
-        <w:rPr>
-          <w:color w:val="000000"/>
-        </w:rPr>
-        <w:t xml:space="preserve">Dahaene, Stanislas. </w:t>
+      <w:proofErr w:type="spellStart"/>
+      <w:r>
+        <w:rPr>
+          <w:color w:val="000000"/>
+        </w:rPr>
+        <w:t>Dahaene</w:t>
+      </w:r>
+      <w:proofErr w:type="spellEnd"/>
+      <w:r>
+        <w:rPr>
+          <w:color w:val="000000"/>
+        </w:rPr>
+        <w:t xml:space="preserve">, Stanislas. </w:t>
       </w:r>
       <w:r>
         <w:rPr>
@@ -1355,6 +2525,76 @@
           <w:color w:val="000000"/>
         </w:rPr>
         <w:t>Derrida, Jacques.</w:t>
+      </w:r>
+      <w:hyperlink r:id="rId9" w:history="1">
+        <w:r>
+          <w:rPr>
+            <w:rStyle w:val="Hyperlink"/>
+            <w:color w:val="000000"/>
+          </w:rPr>
+          <w:t xml:space="preserve"> </w:t>
+        </w:r>
+        <w:r>
+          <w:rPr>
+            <w:rStyle w:val="Hyperlink"/>
+            <w:color w:val="1155CC"/>
+          </w:rPr>
+          <w:t>“</w:t>
+        </w:r>
+        <w:r>
+          <w:rPr>
+            <w:rStyle w:val="Hyperlink"/>
+            <w:color w:val="1155CC"/>
+          </w:rPr>
+          <w:t>Archive Fever: A Freudian Impression.</w:t>
+        </w:r>
+        <w:r>
+          <w:rPr>
+            <w:rStyle w:val="Hyperlink"/>
+            <w:color w:val="1155CC"/>
+          </w:rPr>
+          <w:t>”</w:t>
+        </w:r>
+      </w:hyperlink>
+      <w:r>
+        <w:rPr>
+          <w:color w:val="000000"/>
+        </w:rPr>
+        <w:t xml:space="preserve"> </w:t>
+      </w:r>
+      <w:r>
+        <w:rPr>
+          <w:i/>
+          <w:iCs/>
+          <w:color w:val="000000"/>
+        </w:rPr>
+        <w:t>Diacritics</w:t>
+      </w:r>
+      <w:r>
+        <w:rPr>
+          <w:color w:val="000000"/>
+        </w:rPr>
+        <w:t>. Vol. 25, no. 2. 1995.</w:t>
+      </w:r>
+    </w:p>
+    <w:p>
+      <w:pPr>
+        <w:pStyle w:val="NormalWeb"/>
+        <w:spacing w:before="0" w:beforeAutospacing="0" w:after="240" w:afterAutospacing="0" w:line="360" w:lineRule="auto"/>
+        <w:contextualSpacing/>
+        <w:textAlignment w:val="baseline"/>
+        <w:rPr>
+          <w:i/>
+          <w:iCs/>
+          <w:color w:val="000000"/>
+        </w:rPr>
+      </w:pPr>
+      <w:r>
+        <w:rPr>
+          <w:color w:val="000000"/>
+        </w:rPr>
+        <w:lastRenderedPageBreak/>
+        <w:t>Drucker, Johanna.</w:t>
       </w:r>
       <w:hyperlink r:id="rId10" w:history="1">
         <w:r>
@@ -1369,62 +2609,21 @@
             <w:rStyle w:val="Hyperlink"/>
             <w:color w:val="1155CC"/>
           </w:rPr>
-          <w:t>“Archive Fever: A Freudian Impression.”</w:t>
-        </w:r>
-      </w:hyperlink>
-      <w:r>
-        <w:rPr>
-          <w:color w:val="000000"/>
-        </w:rPr>
-        <w:t xml:space="preserve"> </w:t>
-      </w:r>
-      <w:r>
-        <w:rPr>
-          <w:i/>
-          <w:iCs/>
-          <w:color w:val="000000"/>
-        </w:rPr>
-        <w:t>Diacritics</w:t>
-      </w:r>
-      <w:r>
-        <w:rPr>
-          <w:color w:val="000000"/>
-        </w:rPr>
-        <w:t>. Vol. 25, no. 2. 1995.</w:t>
-      </w:r>
-    </w:p>
-    <w:p>
-      <w:pPr>
-        <w:pStyle w:val="NormalWeb"/>
-        <w:spacing w:before="0" w:beforeAutospacing="0" w:after="240" w:afterAutospacing="0" w:line="360" w:lineRule="auto"/>
-        <w:contextualSpacing/>
-        <w:textAlignment w:val="baseline"/>
-        <w:rPr>
-          <w:i/>
-          <w:iCs/>
-          <w:color w:val="000000"/>
-        </w:rPr>
-      </w:pPr>
-      <w:r>
-        <w:rPr>
-          <w:color w:val="000000"/>
-        </w:rPr>
-        <w:t>Drucker, Johanna.</w:t>
-      </w:r>
-      <w:hyperlink r:id="rId11" w:history="1">
-        <w:r>
-          <w:rPr>
-            <w:rStyle w:val="Hyperlink"/>
-            <w:color w:val="000000"/>
-          </w:rPr>
-          <w:t xml:space="preserve"> </w:t>
+          <w:t>“</w:t>
         </w:r>
         <w:r>
           <w:rPr>
             <w:rStyle w:val="Hyperlink"/>
             <w:color w:val="1155CC"/>
           </w:rPr>
-          <w:t>"Humanities Approaches to Graphical Display."</w:t>
+          <w:t>Humanities Approaches to Graphical Display.</w:t>
+        </w:r>
+        <w:r>
+          <w:rPr>
+            <w:rStyle w:val="Hyperlink"/>
+            <w:color w:val="1155CC"/>
+          </w:rPr>
+          <w:t>”</w:t>
         </w:r>
       </w:hyperlink>
       <w:r>
@@ -1484,16 +2683,49 @@
         <w:rPr>
           <w:color w:val="000000"/>
         </w:rPr>
-        <w:lastRenderedPageBreak/>
-        <w:t xml:space="preserve">Drucker, Johanna. "Introduction," </w:t>
-      </w:r>
-      <w:r>
-        <w:rPr>
-          <w:i/>
-          <w:iCs/>
-          <w:color w:val="000000"/>
-        </w:rPr>
-        <w:t xml:space="preserve">SpecLab: Digital Aesthetics and Projects in Speculative </w:t>
+        <w:t xml:space="preserve">Drucker, Johanna. </w:t>
+      </w:r>
+      <w:r>
+        <w:rPr>
+          <w:color w:val="000000"/>
+        </w:rPr>
+        <w:t>“</w:t>
+      </w:r>
+      <w:r>
+        <w:rPr>
+          <w:color w:val="000000"/>
+        </w:rPr>
+        <w:t>Introduction,</w:t>
+      </w:r>
+      <w:r>
+        <w:rPr>
+          <w:color w:val="000000"/>
+        </w:rPr>
+        <w:t>”</w:t>
+      </w:r>
+      <w:r>
+        <w:rPr>
+          <w:color w:val="000000"/>
+        </w:rPr>
+        <w:t xml:space="preserve"> </w:t>
+      </w:r>
+      <w:proofErr w:type="spellStart"/>
+      <w:r>
+        <w:rPr>
+          <w:i/>
+          <w:iCs/>
+          <w:color w:val="000000"/>
+        </w:rPr>
+        <w:t>SpecLab</w:t>
+      </w:r>
+      <w:proofErr w:type="spellEnd"/>
+      <w:r>
+        <w:rPr>
+          <w:i/>
+          <w:iCs/>
+          <w:color w:val="000000"/>
+        </w:rPr>
+        <w:t xml:space="preserve">: Digital Aesthetics and Projects in Speculative </w:t>
       </w:r>
     </w:p>
     <w:p>
@@ -1529,8 +2761,25 @@
         <w:contextualSpacing/>
         <w:textAlignment w:val="baseline"/>
       </w:pPr>
-      <w:r>
-        <w:t xml:space="preserve">Eng, David, Judith Halberstam, and José Esteban Muñoz. "What's Queer About Queer Theory." </w:t>
+      <w:proofErr w:type="spellStart"/>
+      <w:r>
+        <w:t>Eng</w:t>
+      </w:r>
+      <w:proofErr w:type="spellEnd"/>
+      <w:r>
+        <w:t xml:space="preserve">, David, Judith Halberstam, and José Esteban Muñoz. </w:t>
+      </w:r>
+      <w:r>
+        <w:t>“</w:t>
+      </w:r>
+      <w:r>
+        <w:t>What's Queer About Queer Theory.</w:t>
+      </w:r>
+      <w:r>
+        <w:t>”</w:t>
+      </w:r>
+      <w:r>
+        <w:t xml:space="preserve"> </w:t>
       </w:r>
     </w:p>
     <w:p>
@@ -1565,11 +2814,19 @@
           <w:color w:val="000000"/>
         </w:rPr>
       </w:pPr>
-      <w:r>
-        <w:rPr>
-          <w:color w:val="000000"/>
-        </w:rPr>
-        <w:t xml:space="preserve">Felski, Rita. </w:t>
+      <w:proofErr w:type="spellStart"/>
+      <w:r>
+        <w:rPr>
+          <w:color w:val="000000"/>
+        </w:rPr>
+        <w:t>Felski</w:t>
+      </w:r>
+      <w:proofErr w:type="spellEnd"/>
+      <w:r>
+        <w:rPr>
+          <w:color w:val="000000"/>
+        </w:rPr>
+        <w:t xml:space="preserve">, Rita. </w:t>
       </w:r>
       <w:r>
         <w:rPr>
@@ -1633,7 +2890,7 @@
         </w:rPr>
         <w:t>Fisher, Caitlin.</w:t>
       </w:r>
-      <w:hyperlink r:id="rId12" w:history="1">
+      <w:hyperlink r:id="rId11" w:history="1">
         <w:r>
           <w:rPr>
             <w:rStyle w:val="Hyperlink"/>
@@ -1707,7 +2964,7 @@
         </w:rPr>
         <w:t>Gaboury, Jacob.</w:t>
       </w:r>
-      <w:hyperlink r:id="rId13" w:history="1">
+      <w:hyperlink r:id="rId12" w:history="1">
         <w:r>
           <w:rPr>
             <w:rStyle w:val="Hyperlink"/>
@@ -1720,7 +2977,21 @@
             <w:rStyle w:val="Hyperlink"/>
             <w:color w:val="1155CC"/>
           </w:rPr>
-          <w:t>"Becoming NULL: Queer Relations in the Excluded Middle."</w:t>
+          <w:t>“</w:t>
+        </w:r>
+        <w:r>
+          <w:rPr>
+            <w:rStyle w:val="Hyperlink"/>
+            <w:color w:val="1155CC"/>
+          </w:rPr>
+          <w:t>Becoming NULL: Queer Relations in the Excluded Middle.</w:t>
+        </w:r>
+        <w:r>
+          <w:rPr>
+            <w:rStyle w:val="Hyperlink"/>
+            <w:color w:val="1155CC"/>
+          </w:rPr>
+          <w:t>”</w:t>
         </w:r>
       </w:hyperlink>
       <w:r>
@@ -1755,7 +3026,25 @@
           <w:iCs/>
           <w:color w:val="000000"/>
         </w:rPr>
-        <w:t>Performance: a Journal of Feminist Theory</w:t>
+        <w:t xml:space="preserve">Performance: </w:t>
+      </w:r>
+      <w:proofErr w:type="gramStart"/>
+      <w:r>
+        <w:rPr>
+          <w:i/>
+          <w:iCs/>
+          <w:color w:val="000000"/>
+        </w:rPr>
+        <w:t>a</w:t>
+      </w:r>
+      <w:proofErr w:type="gramEnd"/>
+      <w:r>
+        <w:rPr>
+          <w:i/>
+          <w:iCs/>
+          <w:color w:val="000000"/>
+        </w:rPr>
+        <w:t xml:space="preserve"> Journal of Feminist Theory</w:t>
       </w:r>
       <w:r>
         <w:rPr>
@@ -1817,7 +3106,25 @@
           <w:iCs/>
           <w:color w:val="000000"/>
         </w:rPr>
-        <w:t>Feed-Forward: On The Future of 21st Century Media</w:t>
+        <w:t xml:space="preserve">Feed-Forward: On </w:t>
+      </w:r>
+      <w:proofErr w:type="gramStart"/>
+      <w:r>
+        <w:rPr>
+          <w:i/>
+          <w:iCs/>
+          <w:color w:val="000000"/>
+        </w:rPr>
+        <w:t>The</w:t>
+      </w:r>
+      <w:proofErr w:type="gramEnd"/>
+      <w:r>
+        <w:rPr>
+          <w:i/>
+          <w:iCs/>
+          <w:color w:val="000000"/>
+        </w:rPr>
+        <w:t xml:space="preserve"> Future of 21st Century Media</w:t>
       </w:r>
       <w:r>
         <w:rPr>
@@ -1842,7 +3149,31 @@
         <w:rPr>
           <w:color w:val="000000"/>
         </w:rPr>
-        <w:t xml:space="preserve">Haraway, Donna. "A Cyborg Manifesto", in </w:t>
+        <w:t xml:space="preserve">Haraway, Donna. </w:t>
+      </w:r>
+      <w:r>
+        <w:rPr>
+          <w:color w:val="000000"/>
+        </w:rPr>
+        <w:t>“</w:t>
+      </w:r>
+      <w:r>
+        <w:rPr>
+          <w:color w:val="000000"/>
+        </w:rPr>
+        <w:t>A Cyborg Manifesto</w:t>
+      </w:r>
+      <w:r>
+        <w:rPr>
+          <w:color w:val="000000"/>
+        </w:rPr>
+        <w:t>”</w:t>
+      </w:r>
+      <w:r>
+        <w:rPr>
+          <w:color w:val="000000"/>
+        </w:rPr>
+        <w:t xml:space="preserve">, in </w:t>
       </w:r>
       <w:r>
         <w:rPr>
@@ -1889,11 +3220,19 @@
           <w:color w:val="000000"/>
         </w:rPr>
       </w:pPr>
-      <w:r>
-        <w:rPr>
-          <w:color w:val="000000"/>
-        </w:rPr>
-        <w:t xml:space="preserve">Hayles, Katherine N. </w:t>
+      <w:proofErr w:type="spellStart"/>
+      <w:r>
+        <w:rPr>
+          <w:color w:val="000000"/>
+        </w:rPr>
+        <w:t>Hayles</w:t>
+      </w:r>
+      <w:proofErr w:type="spellEnd"/>
+      <w:r>
+        <w:rPr>
+          <w:color w:val="000000"/>
+        </w:rPr>
+        <w:t xml:space="preserve">, Katherine N. </w:t>
       </w:r>
       <w:r>
         <w:rPr>
@@ -1922,11 +3261,19 @@
           <w:color w:val="000000"/>
         </w:rPr>
       </w:pPr>
-      <w:r>
-        <w:rPr>
-          <w:color w:val="000000"/>
-        </w:rPr>
-        <w:t xml:space="preserve">Hayles, Katherine. </w:t>
+      <w:proofErr w:type="spellStart"/>
+      <w:r>
+        <w:rPr>
+          <w:color w:val="000000"/>
+        </w:rPr>
+        <w:t>Hayles</w:t>
+      </w:r>
+      <w:proofErr w:type="spellEnd"/>
+      <w:r>
+        <w:rPr>
+          <w:color w:val="000000"/>
+        </w:rPr>
+        <w:t xml:space="preserve">, Katherine. </w:t>
       </w:r>
       <w:r>
         <w:rPr>
@@ -1973,11 +3320,19 @@
           <w:color w:val="000000"/>
         </w:rPr>
       </w:pPr>
-      <w:r>
-        <w:rPr>
-          <w:color w:val="000000"/>
-        </w:rPr>
-        <w:t xml:space="preserve">Hayles, N. Katherine. </w:t>
+      <w:proofErr w:type="spellStart"/>
+      <w:r>
+        <w:rPr>
+          <w:color w:val="000000"/>
+        </w:rPr>
+        <w:t>Hayles</w:t>
+      </w:r>
+      <w:proofErr w:type="spellEnd"/>
+      <w:r>
+        <w:rPr>
+          <w:color w:val="000000"/>
+        </w:rPr>
+        <w:t xml:space="preserve">, N. Katherine. </w:t>
       </w:r>
       <w:r>
         <w:rPr>
@@ -2076,7 +3431,13 @@
         <w:rPr>
           <w:color w:val="000000"/>
         </w:rPr>
-        <w:t xml:space="preserve"> "</w:t>
+        <w:t xml:space="preserve"> </w:t>
+      </w:r>
+      <w:r>
+        <w:rPr>
+          <w:color w:val="000000"/>
+        </w:rPr>
+        <w:t>“</w:t>
       </w:r>
       <w:r>
         <w:rPr>
@@ -2118,7 +3479,13 @@
         <w:rPr>
           <w:rStyle w:val="Hyperlink"/>
         </w:rPr>
-        <w:t>Hemings."</w:t>
+        <w:t>Hemings.</w:t>
+      </w:r>
+      <w:r>
+        <w:rPr>
+          <w:rStyle w:val="Hyperlink"/>
+        </w:rPr>
+        <w:t>”</w:t>
       </w:r>
       <w:r>
         <w:rPr>
@@ -2157,11 +3524,19 @@
           <w:color w:val="000000"/>
         </w:rPr>
       </w:pPr>
-      <w:r>
-        <w:rPr>
-          <w:color w:val="000000"/>
-        </w:rPr>
-        <w:t xml:space="preserve">Landow, George. </w:t>
+      <w:proofErr w:type="spellStart"/>
+      <w:r>
+        <w:rPr>
+          <w:color w:val="000000"/>
+        </w:rPr>
+        <w:t>Landow</w:t>
+      </w:r>
+      <w:proofErr w:type="spellEnd"/>
+      <w:r>
+        <w:rPr>
+          <w:color w:val="000000"/>
+        </w:rPr>
+        <w:t xml:space="preserve">, George. </w:t>
       </w:r>
       <w:r>
         <w:rPr>
@@ -2263,7 +3638,21 @@
         <w:rPr>
           <w:color w:val="000000"/>
         </w:rPr>
-        <w:t xml:space="preserve">Li, Yiyun. </w:t>
+        <w:t xml:space="preserve">Li, </w:t>
+      </w:r>
+      <w:proofErr w:type="spellStart"/>
+      <w:r>
+        <w:rPr>
+          <w:color w:val="000000"/>
+        </w:rPr>
+        <w:t>Yiyun</w:t>
+      </w:r>
+      <w:proofErr w:type="spellEnd"/>
+      <w:r>
+        <w:rPr>
+          <w:color w:val="000000"/>
+        </w:rPr>
+        <w:t xml:space="preserve">. </w:t>
       </w:r>
       <w:r>
         <w:rPr>
@@ -2325,7 +3714,31 @@
         <w:rPr>
           <w:color w:val="000000"/>
         </w:rPr>
-        <w:t xml:space="preserve">Mansfield, Katherine. "Bliss," 1918 &amp; </w:t>
+        <w:t xml:space="preserve">Mansfield, Katherine. </w:t>
+      </w:r>
+      <w:r>
+        <w:rPr>
+          <w:color w:val="000000"/>
+        </w:rPr>
+        <w:t>“</w:t>
+      </w:r>
+      <w:r>
+        <w:rPr>
+          <w:color w:val="000000"/>
+        </w:rPr>
+        <w:t>Bliss,</w:t>
+      </w:r>
+      <w:r>
+        <w:rPr>
+          <w:color w:val="000000"/>
+        </w:rPr>
+        <w:t>”</w:t>
+      </w:r>
+      <w:r>
+        <w:rPr>
+          <w:color w:val="000000"/>
+        </w:rPr>
+        <w:t xml:space="preserve"> 1918 &amp; </w:t>
       </w:r>
       <w:r>
         <w:rPr>
@@ -2387,6 +3800,7 @@
         <w:rPr>
           <w:color w:val="000000"/>
         </w:rPr>
+        <w:lastRenderedPageBreak/>
         <w:t xml:space="preserve">McKenzie, D.F. </w:t>
       </w:r>
       <w:r>
@@ -2488,7 +3902,25 @@
           <w:iCs/>
           <w:color w:val="000000"/>
         </w:rPr>
-        <w:t>The Undercommons: Fugitive Planning &amp; Black Study</w:t>
+        <w:t xml:space="preserve">The </w:t>
+      </w:r>
+      <w:proofErr w:type="spellStart"/>
+      <w:r>
+        <w:rPr>
+          <w:i/>
+          <w:iCs/>
+          <w:color w:val="000000"/>
+        </w:rPr>
+        <w:t>Undercommons</w:t>
+      </w:r>
+      <w:proofErr w:type="spellEnd"/>
+      <w:r>
+        <w:rPr>
+          <w:i/>
+          <w:iCs/>
+          <w:color w:val="000000"/>
+        </w:rPr>
+        <w:t>: Fugitive Planning &amp; Black Study</w:t>
       </w:r>
       <w:r>
         <w:rPr>
@@ -2511,7 +3943,6 @@
         <w:rPr>
           <w:color w:val="000000"/>
         </w:rPr>
-        <w:lastRenderedPageBreak/>
         <w:t xml:space="preserve">Muñoz, José. </w:t>
       </w:r>
       <w:r>
@@ -2813,7 +4244,31 @@
         <w:rPr>
           <w:color w:val="000000"/>
         </w:rPr>
-        <w:t>Rich, Adrienne. "When We Dead Awaken: Writing as Revision." 1979.</w:t>
+        <w:t xml:space="preserve">Rich, Adrienne. </w:t>
+      </w:r>
+      <w:r>
+        <w:rPr>
+          <w:color w:val="000000"/>
+        </w:rPr>
+        <w:t>“</w:t>
+      </w:r>
+      <w:r>
+        <w:rPr>
+          <w:color w:val="000000"/>
+        </w:rPr>
+        <w:t>When We Dead Awaken: Writing as Revision.</w:t>
+      </w:r>
+      <w:r>
+        <w:rPr>
+          <w:color w:val="000000"/>
+        </w:rPr>
+        <w:t>”</w:t>
+      </w:r>
+      <w:r>
+        <w:rPr>
+          <w:color w:val="000000"/>
+        </w:rPr>
+        <w:t xml:space="preserve"> 1979.</w:t>
       </w:r>
     </w:p>
     <w:p>
@@ -2832,7 +4287,7 @@
         </w:rPr>
         <w:t>Rockwell, Geoffrey and Stefan Sinclair.</w:t>
       </w:r>
-      <w:hyperlink r:id="rId14" w:history="1">
+      <w:hyperlink r:id="rId13" w:history="1">
         <w:r>
           <w:rPr>
             <w:rStyle w:val="Hyperlink"/>
@@ -2840,6 +4295,7 @@
           </w:rPr>
           <w:t xml:space="preserve"> </w:t>
         </w:r>
+        <w:proofErr w:type="spellStart"/>
         <w:r>
           <w:rPr>
             <w:rStyle w:val="Hyperlink"/>
@@ -2847,7 +4303,17 @@
             <w:iCs/>
             <w:color w:val="1155CC"/>
           </w:rPr>
-          <w:t>Voyant-Tools</w:t>
+          <w:t>Voyant</w:t>
+        </w:r>
+        <w:proofErr w:type="spellEnd"/>
+        <w:r>
+          <w:rPr>
+            <w:rStyle w:val="Hyperlink"/>
+            <w:i/>
+            <w:iCs/>
+            <w:color w:val="1155CC"/>
+          </w:rPr>
+          <w:t>-Tools</w:t>
         </w:r>
       </w:hyperlink>
       <w:r>
@@ -2896,7 +4362,19 @@
         <w:textAlignment w:val="baseline"/>
       </w:pPr>
       <w:r>
-        <w:t xml:space="preserve">Ruberg, Bonnie et al. “Toward a Queer Digital Humanities.” </w:t>
+        <w:t xml:space="preserve">Ruberg, Bonnie et al. </w:t>
+      </w:r>
+      <w:r>
+        <w:t>“</w:t>
+      </w:r>
+      <w:r>
+        <w:t>Toward a Queer Digital Humanities.</w:t>
+      </w:r>
+      <w:r>
+        <w:t>”</w:t>
+      </w:r>
+      <w:r>
+        <w:t xml:space="preserve"> </w:t>
       </w:r>
       <w:r>
         <w:rPr>
@@ -2921,24 +4399,94 @@
         </w:rPr>
       </w:pPr>
       <w:r>
-        <w:t xml:space="preserve">Elizabeth Losh and Jacqueline Wernimont, University of Minnesota Press, 2018, pp. 108–28. </w:t>
-      </w:r>
-    </w:p>
-    <w:p>
-      <w:pPr>
-        <w:pStyle w:val="NormalWeb"/>
-        <w:spacing w:before="0" w:beforeAutospacing="0" w:after="240" w:afterAutospacing="0" w:line="360" w:lineRule="auto"/>
-        <w:contextualSpacing/>
-        <w:textAlignment w:val="baseline"/>
-        <w:rPr>
-          <w:color w:val="000000"/>
-        </w:rPr>
-      </w:pPr>
-      <w:r>
-        <w:rPr>
-          <w:color w:val="000000"/>
-        </w:rPr>
-        <w:t xml:space="preserve">Sedgwick, Eve Kosofsky. "Shame, Theatricality, and Queer Performativity" &amp; "Paranoid Reading and Reparative Reading" from </w:t>
+        <w:t xml:space="preserve">Elizabeth </w:t>
+      </w:r>
+      <w:proofErr w:type="spellStart"/>
+      <w:r>
+        <w:t>Losh</w:t>
+      </w:r>
+      <w:proofErr w:type="spellEnd"/>
+      <w:r>
+        <w:t xml:space="preserve"> and Jacqueline Wernimont, University of Minnesota Press, 2018, pp. 108–28. </w:t>
+      </w:r>
+    </w:p>
+    <w:p>
+      <w:pPr>
+        <w:pStyle w:val="NormalWeb"/>
+        <w:spacing w:before="0" w:beforeAutospacing="0" w:after="240" w:afterAutospacing="0" w:line="360" w:lineRule="auto"/>
+        <w:contextualSpacing/>
+        <w:textAlignment w:val="baseline"/>
+        <w:rPr>
+          <w:color w:val="000000"/>
+        </w:rPr>
+      </w:pPr>
+      <w:r>
+        <w:rPr>
+          <w:color w:val="000000"/>
+        </w:rPr>
+        <w:t xml:space="preserve">Sedgwick, Eve </w:t>
+      </w:r>
+      <w:proofErr w:type="spellStart"/>
+      <w:r>
+        <w:rPr>
+          <w:color w:val="000000"/>
+        </w:rPr>
+        <w:t>Kosofsky</w:t>
+      </w:r>
+      <w:proofErr w:type="spellEnd"/>
+      <w:r>
+        <w:rPr>
+          <w:color w:val="000000"/>
+        </w:rPr>
+        <w:t xml:space="preserve">. </w:t>
+      </w:r>
+      <w:r>
+        <w:rPr>
+          <w:color w:val="000000"/>
+        </w:rPr>
+        <w:t>“</w:t>
+      </w:r>
+      <w:r>
+        <w:rPr>
+          <w:color w:val="000000"/>
+        </w:rPr>
+        <w:t>Shame, Theatricality, and Queer Performativity</w:t>
+      </w:r>
+      <w:r>
+        <w:rPr>
+          <w:color w:val="000000"/>
+        </w:rPr>
+        <w:t>”</w:t>
+      </w:r>
+      <w:r>
+        <w:rPr>
+          <w:color w:val="000000"/>
+        </w:rPr>
+        <w:t xml:space="preserve"> &amp; </w:t>
+      </w:r>
+      <w:r>
+        <w:rPr>
+          <w:color w:val="000000"/>
+        </w:rPr>
+        <w:t>“</w:t>
+      </w:r>
+      <w:r>
+        <w:rPr>
+          <w:color w:val="000000"/>
+        </w:rPr>
+        <w:t>Paranoid Reading and Reparative Reading</w:t>
+      </w:r>
+      <w:r>
+        <w:rPr>
+          <w:color w:val="000000"/>
+        </w:rPr>
+        <w:t>”</w:t>
+      </w:r>
+      <w:r>
+        <w:rPr>
+          <w:color w:val="000000"/>
+        </w:rPr>
+        <w:t xml:space="preserve"> from </w:t>
       </w:r>
       <w:r>
         <w:rPr>
@@ -2987,7 +4535,21 @@
         <w:rPr>
           <w:color w:val="000000"/>
         </w:rPr>
-        <w:t xml:space="preserve">Sedgwick, Eve Kosofsky. </w:t>
+        <w:t xml:space="preserve">Sedgwick, Eve </w:t>
+      </w:r>
+      <w:proofErr w:type="spellStart"/>
+      <w:r>
+        <w:rPr>
+          <w:color w:val="000000"/>
+        </w:rPr>
+        <w:t>Kosofsky</w:t>
+      </w:r>
+      <w:proofErr w:type="spellEnd"/>
+      <w:r>
+        <w:rPr>
+          <w:color w:val="000000"/>
+        </w:rPr>
+        <w:t xml:space="preserve">. </w:t>
       </w:r>
       <w:r>
         <w:rPr>
@@ -3014,11 +4576,19 @@
           <w:color w:val="000000"/>
         </w:rPr>
       </w:pPr>
-      <w:r>
-        <w:rPr>
-          <w:color w:val="000000"/>
-        </w:rPr>
-        <w:t xml:space="preserve">Shaviro, Steven. </w:t>
+      <w:proofErr w:type="spellStart"/>
+      <w:r>
+        <w:rPr>
+          <w:color w:val="000000"/>
+        </w:rPr>
+        <w:t>Shaviro</w:t>
+      </w:r>
+      <w:proofErr w:type="spellEnd"/>
+      <w:r>
+        <w:rPr>
+          <w:color w:val="000000"/>
+        </w:rPr>
+        <w:t xml:space="preserve">, Steven. </w:t>
       </w:r>
       <w:r>
         <w:rPr>
@@ -3051,9 +4621,15 @@
         <w:rPr>
           <w:color w:val="000000"/>
         </w:rPr>
-        <w:t>Singer, Kate. “</w:t>
-      </w:r>
-      <w:hyperlink r:id="rId15" w:history="1">
+        <w:t xml:space="preserve">Singer, Kate. </w:t>
+      </w:r>
+      <w:r>
+        <w:rPr>
+          <w:color w:val="000000"/>
+        </w:rPr>
+        <w:t>“</w:t>
+      </w:r>
+      <w:hyperlink r:id="rId14" w:history="1">
         <w:r>
           <w:rPr>
             <w:rStyle w:val="Hyperlink"/>
@@ -3066,7 +4642,19 @@
         <w:rPr>
           <w:color w:val="000000"/>
         </w:rPr>
-        <w:t xml:space="preserve">.” </w:t>
+        <w:t>.</w:t>
+      </w:r>
+      <w:r>
+        <w:rPr>
+          <w:color w:val="000000"/>
+        </w:rPr>
+        <w:t>”</w:t>
+      </w:r>
+      <w:r>
+        <w:rPr>
+          <w:color w:val="000000"/>
+        </w:rPr>
+        <w:t xml:space="preserve"> </w:t>
       </w:r>
       <w:r>
         <w:rPr>
@@ -3115,7 +4703,15 @@
         </w:rPr>
       </w:pPr>
       <w:r>
-        <w:t xml:space="preserve">Smith, Sidonie, and Julia Watson. </w:t>
+        <w:t xml:space="preserve">Smith, </w:t>
+      </w:r>
+      <w:proofErr w:type="spellStart"/>
+      <w:r>
+        <w:t>Sidonie</w:t>
+      </w:r>
+      <w:proofErr w:type="spellEnd"/>
+      <w:r>
+        <w:t xml:space="preserve">, and Julia Watson. </w:t>
       </w:r>
       <w:r>
         <w:rPr>
@@ -3163,7 +4759,31 @@
         <w:rPr>
           <w:color w:val="000000"/>
         </w:rPr>
-        <w:t xml:space="preserve">Stein, Gertrude. "Lifting Belly," 1989 &amp; </w:t>
+        <w:t xml:space="preserve">Stein, Gertrude. </w:t>
+      </w:r>
+      <w:r>
+        <w:rPr>
+          <w:color w:val="000000"/>
+        </w:rPr>
+        <w:t>“</w:t>
+      </w:r>
+      <w:r>
+        <w:rPr>
+          <w:color w:val="000000"/>
+        </w:rPr>
+        <w:t>Lifting Belly,</w:t>
+      </w:r>
+      <w:r>
+        <w:rPr>
+          <w:color w:val="000000"/>
+        </w:rPr>
+        <w:t>”</w:t>
+      </w:r>
+      <w:r>
+        <w:rPr>
+          <w:color w:val="000000"/>
+        </w:rPr>
+        <w:t xml:space="preserve"> 1989 &amp; </w:t>
       </w:r>
       <w:r>
         <w:rPr>
@@ -3224,36 +4844,94 @@
           <w:color w:val="000000"/>
         </w:rPr>
       </w:pPr>
-      <w:r>
-        <w:rPr>
-          <w:color w:val="000000"/>
-        </w:rPr>
-        <w:t>Tanselle, Thomas. "A Rationale of Textual Criticism." 1992.</w:t>
-      </w:r>
-    </w:p>
-    <w:p>
-      <w:pPr>
-        <w:pStyle w:val="NormalWeb"/>
-        <w:spacing w:before="0" w:beforeAutospacing="0" w:after="240" w:afterAutospacing="0" w:line="360" w:lineRule="auto"/>
-        <w:contextualSpacing/>
-        <w:textAlignment w:val="baseline"/>
-        <w:rPr>
-          <w:color w:val="000000"/>
-        </w:rPr>
-      </w:pPr>
-      <w:r>
-        <w:rPr>
-          <w:color w:val="000000"/>
-        </w:rPr>
-        <w:t xml:space="preserve">Tenen, Dennis. </w:t>
-      </w:r>
-      <w:r>
-        <w:rPr>
-          <w:i/>
-          <w:iCs/>
-          <w:color w:val="000000"/>
-        </w:rPr>
-        <w:t>Plain Text: the Poetics of Computation</w:t>
+      <w:proofErr w:type="spellStart"/>
+      <w:r>
+        <w:rPr>
+          <w:color w:val="000000"/>
+        </w:rPr>
+        <w:t>Tanselle</w:t>
+      </w:r>
+      <w:proofErr w:type="spellEnd"/>
+      <w:r>
+        <w:rPr>
+          <w:color w:val="000000"/>
+        </w:rPr>
+        <w:t xml:space="preserve">, Thomas. </w:t>
+      </w:r>
+      <w:r>
+        <w:rPr>
+          <w:color w:val="000000"/>
+        </w:rPr>
+        <w:t>“</w:t>
+      </w:r>
+      <w:r>
+        <w:rPr>
+          <w:color w:val="000000"/>
+        </w:rPr>
+        <w:t>A Rationale of Textual Criticism.</w:t>
+      </w:r>
+      <w:r>
+        <w:rPr>
+          <w:color w:val="000000"/>
+        </w:rPr>
+        <w:t>”</w:t>
+      </w:r>
+      <w:r>
+        <w:rPr>
+          <w:color w:val="000000"/>
+        </w:rPr>
+        <w:t xml:space="preserve"> 1992.</w:t>
+      </w:r>
+    </w:p>
+    <w:p>
+      <w:pPr>
+        <w:pStyle w:val="NormalWeb"/>
+        <w:spacing w:before="0" w:beforeAutospacing="0" w:after="240" w:afterAutospacing="0" w:line="360" w:lineRule="auto"/>
+        <w:contextualSpacing/>
+        <w:textAlignment w:val="baseline"/>
+        <w:rPr>
+          <w:color w:val="000000"/>
+        </w:rPr>
+      </w:pPr>
+      <w:proofErr w:type="spellStart"/>
+      <w:r>
+        <w:rPr>
+          <w:color w:val="000000"/>
+        </w:rPr>
+        <w:t>Tenen</w:t>
+      </w:r>
+      <w:proofErr w:type="spellEnd"/>
+      <w:r>
+        <w:rPr>
+          <w:color w:val="000000"/>
+        </w:rPr>
+        <w:t xml:space="preserve">, Dennis. </w:t>
+      </w:r>
+      <w:r>
+        <w:rPr>
+          <w:i/>
+          <w:iCs/>
+          <w:color w:val="000000"/>
+        </w:rPr>
+        <w:t xml:space="preserve">Plain Text: </w:t>
+      </w:r>
+      <w:proofErr w:type="gramStart"/>
+      <w:r>
+        <w:rPr>
+          <w:i/>
+          <w:iCs/>
+          <w:color w:val="000000"/>
+        </w:rPr>
+        <w:t>the</w:t>
+      </w:r>
+      <w:proofErr w:type="gramEnd"/>
+      <w:r>
+        <w:rPr>
+          <w:i/>
+          <w:iCs/>
+          <w:color w:val="000000"/>
+        </w:rPr>
+        <w:t xml:space="preserve"> Poetics of Computation</w:t>
       </w:r>
       <w:r>
         <w:rPr>
@@ -3278,6 +4956,7 @@
           <w:iCs/>
           <w:color w:val="000000"/>
         </w:rPr>
+        <w:lastRenderedPageBreak/>
         <w:t xml:space="preserve">The Lesbian Herstory Archives. </w:t>
       </w:r>
       <w:r>
@@ -3297,11 +4976,19 @@
           <w:color w:val="000000"/>
         </w:rPr>
       </w:pPr>
-      <w:r>
-        <w:rPr>
-          <w:color w:val="000000"/>
-        </w:rPr>
-        <w:t xml:space="preserve">Tougaw, Jason. </w:t>
+      <w:proofErr w:type="spellStart"/>
+      <w:r>
+        <w:rPr>
+          <w:color w:val="000000"/>
+        </w:rPr>
+        <w:t>Tougaw</w:t>
+      </w:r>
+      <w:proofErr w:type="spellEnd"/>
+      <w:r>
+        <w:rPr>
+          <w:color w:val="000000"/>
+        </w:rPr>
+        <w:t xml:space="preserve">, Jason. </w:t>
       </w:r>
       <w:r>
         <w:rPr>
@@ -3328,19 +5015,45 @@
           <w:color w:val="000000"/>
         </w:rPr>
       </w:pPr>
-      <w:r>
-        <w:rPr>
-          <w:color w:val="000000"/>
-        </w:rPr>
-        <w:t xml:space="preserve">Tufekci, Zeynep. </w:t>
-      </w:r>
-      <w:r>
-        <w:rPr>
-          <w:i/>
-          <w:iCs/>
-          <w:color w:val="000000"/>
-        </w:rPr>
-        <w:t>Twitter and Tear Gas: the Power and Fragility of Networked Protest</w:t>
+      <w:proofErr w:type="spellStart"/>
+      <w:r>
+        <w:rPr>
+          <w:color w:val="000000"/>
+        </w:rPr>
+        <w:t>Tufekci</w:t>
+      </w:r>
+      <w:proofErr w:type="spellEnd"/>
+      <w:r>
+        <w:rPr>
+          <w:color w:val="000000"/>
+        </w:rPr>
+        <w:t xml:space="preserve">, Zeynep. </w:t>
+      </w:r>
+      <w:r>
+        <w:rPr>
+          <w:i/>
+          <w:iCs/>
+          <w:color w:val="000000"/>
+        </w:rPr>
+        <w:t xml:space="preserve">Twitter and Tear Gas: </w:t>
+      </w:r>
+      <w:proofErr w:type="gramStart"/>
+      <w:r>
+        <w:rPr>
+          <w:i/>
+          <w:iCs/>
+          <w:color w:val="000000"/>
+        </w:rPr>
+        <w:t>the</w:t>
+      </w:r>
+      <w:proofErr w:type="gramEnd"/>
+      <w:r>
+        <w:rPr>
+          <w:i/>
+          <w:iCs/>
+          <w:color w:val="000000"/>
+        </w:rPr>
+        <w:t xml:space="preserve"> Power and Fragility of Networked Protest</w:t>
       </w:r>
       <w:r>
         <w:rPr>
@@ -3363,7 +5076,31 @@
         <w:rPr>
           <w:color w:val="000000"/>
         </w:rPr>
-        <w:t>Turing, Alan. "Computing Machinery and Intelligence". 1950.</w:t>
+        <w:t xml:space="preserve">Turing, Alan. </w:t>
+      </w:r>
+      <w:r>
+        <w:rPr>
+          <w:color w:val="000000"/>
+        </w:rPr>
+        <w:t>“</w:t>
+      </w:r>
+      <w:r>
+        <w:rPr>
+          <w:color w:val="000000"/>
+        </w:rPr>
+        <w:t>Computing Machinery and Intelligence</w:t>
+      </w:r>
+      <w:r>
+        <w:rPr>
+          <w:color w:val="000000"/>
+        </w:rPr>
+        <w:t>”</w:t>
+      </w:r>
+      <w:r>
+        <w:rPr>
+          <w:color w:val="000000"/>
+        </w:rPr>
+        <w:t>. 1950.</w:t>
       </w:r>
     </w:p>
     <w:p>
@@ -3410,7 +5147,6 @@
           <w:iCs/>
           <w:color w:val="000000"/>
         </w:rPr>
-        <w:lastRenderedPageBreak/>
         <w:t>and Human Experience</w:t>
       </w:r>
       <w:r>
@@ -3496,7 +5232,55 @@
         <w:rPr>
           <w:color w:val="000000"/>
         </w:rPr>
-        <w:t>William James. “The Sentiment of Rationality,” and "Stream of Thought," circa 1890.</w:t>
+        <w:t xml:space="preserve">William James. </w:t>
+      </w:r>
+      <w:r>
+        <w:rPr>
+          <w:color w:val="000000"/>
+        </w:rPr>
+        <w:t>“</w:t>
+      </w:r>
+      <w:r>
+        <w:rPr>
+          <w:color w:val="000000"/>
+        </w:rPr>
+        <w:t>The Sentiment of Rationality,</w:t>
+      </w:r>
+      <w:r>
+        <w:rPr>
+          <w:color w:val="000000"/>
+        </w:rPr>
+        <w:t>”</w:t>
+      </w:r>
+      <w:r>
+        <w:rPr>
+          <w:color w:val="000000"/>
+        </w:rPr>
+        <w:t xml:space="preserve"> and </w:t>
+      </w:r>
+      <w:r>
+        <w:rPr>
+          <w:color w:val="000000"/>
+        </w:rPr>
+        <w:t>“</w:t>
+      </w:r>
+      <w:r>
+        <w:rPr>
+          <w:color w:val="000000"/>
+        </w:rPr>
+        <w:t>Stream of Thought,</w:t>
+      </w:r>
+      <w:r>
+        <w:rPr>
+          <w:color w:val="000000"/>
+        </w:rPr>
+        <w:t>”</w:t>
+      </w:r>
+      <w:r>
+        <w:rPr>
+          <w:color w:val="000000"/>
+        </w:rPr>
+        <w:t xml:space="preserve"> circa 1890.</w:t>
       </w:r>
     </w:p>
     <w:p>
@@ -3544,9 +5328,23 @@
         <w:rPr>
           <w:color w:val="000000"/>
         </w:rPr>
-        <w:t>Woolf, Virginia, Emily McGinn, Amy Leggette, Matthew Hannah, and Paul Bellew.</w:t>
-      </w:r>
-      <w:hyperlink r:id="rId16" w:history="1">
+        <w:t xml:space="preserve">Woolf, Virginia, Emily McGinn, Amy </w:t>
+      </w:r>
+      <w:proofErr w:type="spellStart"/>
+      <w:r>
+        <w:rPr>
+          <w:color w:val="000000"/>
+        </w:rPr>
+        <w:t>Leggette</w:t>
+      </w:r>
+      <w:proofErr w:type="spellEnd"/>
+      <w:r>
+        <w:rPr>
+          <w:color w:val="000000"/>
+        </w:rPr>
+        <w:t>, Matthew Hannah, and Paul Bellew.</w:t>
+      </w:r>
+      <w:hyperlink r:id="rId15" w:history="1">
         <w:r>
           <w:rPr>
             <w:rStyle w:val="Hyperlink"/>
@@ -3559,7 +5357,21 @@
             <w:rStyle w:val="Hyperlink"/>
             <w:color w:val="1155CC"/>
           </w:rPr>
-          <w:t>"Comparing Marks: A Versioning Edition of Virginia Woolf's 'The Mark on the Wall.'"</w:t>
+          <w:t>“</w:t>
+        </w:r>
+        <w:r>
+          <w:rPr>
+            <w:rStyle w:val="Hyperlink"/>
+            <w:color w:val="1155CC"/>
+          </w:rPr>
+          <w:t>Comparing Marks: A Versioning Edition of Virginia Woolf's 'The Mark on the Wall.'</w:t>
+        </w:r>
+        <w:r>
+          <w:rPr>
+            <w:rStyle w:val="Hyperlink"/>
+            <w:color w:val="1155CC"/>
+          </w:rPr>
+          <w:t>“</w:t>
         </w:r>
       </w:hyperlink>
       <w:r>
@@ -3637,7 +5449,31 @@
         <w:rPr>
           <w:color w:val="000000"/>
         </w:rPr>
-        <w:t>, 1953 &amp; "A Sketch of the Past," 1939.</w:t>
+        <w:t xml:space="preserve">, 1953 &amp; </w:t>
+      </w:r>
+      <w:r>
+        <w:rPr>
+          <w:color w:val="000000"/>
+        </w:rPr>
+        <w:t>“</w:t>
+      </w:r>
+      <w:r>
+        <w:rPr>
+          <w:color w:val="000000"/>
+        </w:rPr>
+        <w:t>A Sketch of the Past,</w:t>
+      </w:r>
+      <w:r>
+        <w:rPr>
+          <w:color w:val="000000"/>
+        </w:rPr>
+        <w:t>”</w:t>
+      </w:r>
+      <w:r>
+        <w:rPr>
+          <w:color w:val="000000"/>
+        </w:rPr>
+        <w:t xml:space="preserve"> 1939.</w:t>
       </w:r>
     </w:p>
     <w:p/>
@@ -3649,10 +5485,11 @@
       </w:pPr>
     </w:p>
     <w:sectPr>
-      <w:footerReference w:type="default" r:id="rId17"/>
-      <w:pgSz w:w="11906" w:h="16838"/>
+      <w:footerReference w:type="default" r:id="rId16"/>
+      <w:pgSz w:w="12240" w:h="15840"/>
       <w:pgMar w:top="1134" w:right="1134" w:bottom="1474" w:left="1134" w:header="720" w:footer="1134" w:gutter="0"/>
       <w:cols w:space="720"/>
+      <w:docGrid w:linePitch="326"/>
     </w:sectPr>
   </w:body>
 </w:document>
@@ -3736,7 +5573,51 @@
         <w:footnoteRef/>
       </w:r>
       <w:r>
-        <w:t>These theorists take different stances on whether DH tools facilitate more objective, or what Franco Moretti calls “falsifiable," method of criticism, where graphs and other visualizations might answer questions about literary history and form, or a more “speculative” mode, championed by Johanna Drucker, who purposefully skews graphical metrics in order to reflect the ambiguity and partiality of the data they represent. In between these two extremes, theorists like Andrew Piper and Ted Underwood, temper the reductions and rhetoric of "distant reading" by incorporating close readings and explanations, and Catherine D'Ignazio and Lauren Klein, recover emotion and embodiment to indict traditional data science as an exclusionary discipline.</w:t>
+        <w:t xml:space="preserve">These theorists take different stances on whether DH tools facilitate more objective, or what Franco Moretti calls </w:t>
+      </w:r>
+      <w:r>
+        <w:t>“</w:t>
+      </w:r>
+      <w:r>
+        <w:t>falsifiable,</w:t>
+      </w:r>
+      <w:r>
+        <w:t>”</w:t>
+      </w:r>
+      <w:r>
+        <w:t xml:space="preserve"> method of criticism, where graphs and other visualizations might answer questions about literary history and form, or a more </w:t>
+      </w:r>
+      <w:r>
+        <w:t>“</w:t>
+      </w:r>
+      <w:r>
+        <w:t>speculative</w:t>
+      </w:r>
+      <w:r>
+        <w:t>”</w:t>
+      </w:r>
+      <w:r>
+        <w:t xml:space="preserve"> mode, championed by Johanna Drucker, who purposefully skews graphical metrics in order to reflect the ambiguity and partiality of the data they represent. In between these two extremes, theorists like Andrew Piper and Ted Underwood, temper the reductions and rhetoric of </w:t>
+      </w:r>
+      <w:r>
+        <w:t>“</w:t>
+      </w:r>
+      <w:r>
+        <w:t>distant reading</w:t>
+      </w:r>
+      <w:r>
+        <w:t>”</w:t>
+      </w:r>
+      <w:r>
+        <w:t xml:space="preserve"> by incorporating close readings and explanations, and Catherine </w:t>
+      </w:r>
+      <w:proofErr w:type="spellStart"/>
+      <w:r>
+        <w:t>D'Ignazio</w:t>
+      </w:r>
+      <w:proofErr w:type="spellEnd"/>
+      <w:r>
+        <w:t xml:space="preserve"> and Lauren Klein, recover emotion and embodiment to indict traditional data science as an exclusionary discipline.</w:t>
       </w:r>
     </w:p>
   </w:footnote>
@@ -3752,7 +5633,31 @@
         <w:footnoteRef/>
       </w:r>
       <w:r>
-        <w:t>Recently, Nan Z. Da deems Computational Literary Studies (CLS) ineffective when her own experiments fail to reproduce or verify the results of her colleagues. Her emphasis on the “reproducible” in CLS extends Moretti’s call from 1983 for a “falsifiable criticism”: both advocate for a methodology that is as reliable and verifiable as the social sciences.</w:t>
+        <w:t xml:space="preserve">Recently, Nan Z. Da deems Computational Literary Studies (CLS) ineffective when her own experiments fail to reproduce or verify the results of her colleagues. Her emphasis on the </w:t>
+      </w:r>
+      <w:r>
+        <w:t>“</w:t>
+      </w:r>
+      <w:r>
+        <w:t>reproducible</w:t>
+      </w:r>
+      <w:r>
+        <w:t>”</w:t>
+      </w:r>
+      <w:r>
+        <w:t xml:space="preserve"> in CLS extends Moretti’s call from 1983 for a </w:t>
+      </w:r>
+      <w:r>
+        <w:t>“</w:t>
+      </w:r>
+      <w:r>
+        <w:t>falsifiable criticism</w:t>
+      </w:r>
+      <w:r>
+        <w:t>”</w:t>
+      </w:r>
+      <w:r>
+        <w:t>: both advocate for a methodology that is as reliable and verifiable as the social sciences.</w:t>
       </w:r>
     </w:p>
   </w:footnote>
@@ -3768,7 +5673,83 @@
         <w:footnoteRef/>
       </w:r>
       <w:r>
-        <w:t>The elasticity of the term "queer" has been critiqued since Judith Butler's invocation in 1993 that "queer" must "never be fully owned but always and only redeployed, twisted, queered from a prior usage" (19). One dominant redeployment in the early 21st century, summarized by David Eng, Judith Halberstam, and José Munoz, orients the transgressive associations of the term (which previously attached to transgressive sexualities) around the political urgency of global issues such as neoliberalism, the war on terror, migration, the environment, etc. More recently, Kadji Amin approaches the term as "sticky with history," rather than fluid and multiple, to re-anchor "queer" to its affective and political moment of its emergence in the 1980s and 90s (181).</w:t>
+        <w:t xml:space="preserve">The elasticity of the term </w:t>
+      </w:r>
+      <w:r>
+        <w:t>“</w:t>
+      </w:r>
+      <w:r>
+        <w:t>queer</w:t>
+      </w:r>
+      <w:r>
+        <w:t>”</w:t>
+      </w:r>
+      <w:r>
+        <w:t xml:space="preserve"> has been critiqued since Judith Butler's invocation in 1993 that </w:t>
+      </w:r>
+      <w:r>
+        <w:t>“</w:t>
+      </w:r>
+      <w:r>
+        <w:t>queer</w:t>
+      </w:r>
+      <w:r>
+        <w:t>”</w:t>
+      </w:r>
+      <w:r>
+        <w:t xml:space="preserve"> must </w:t>
+      </w:r>
+      <w:r>
+        <w:t>“</w:t>
+      </w:r>
+      <w:r>
+        <w:t>never be fully owned but always and only redeployed, twisted, queered from a prior usage</w:t>
+      </w:r>
+      <w:r>
+        <w:t>”</w:t>
+      </w:r>
+      <w:r>
+        <w:t xml:space="preserve"> (19). One dominant redeployment in the early 21st century, summarized by David </w:t>
+      </w:r>
+      <w:proofErr w:type="spellStart"/>
+      <w:r>
+        <w:t>Eng</w:t>
+      </w:r>
+      <w:proofErr w:type="spellEnd"/>
+      <w:r>
+        <w:t xml:space="preserve">, Judith Halberstam, and José Munoz, orients the transgressive associations of the term (which previously attached to transgressive sexualities) around the political urgency of global issues such as neoliberalism, the war on terror, migration, the environment, etc. More recently, </w:t>
+      </w:r>
+      <w:proofErr w:type="spellStart"/>
+      <w:r>
+        <w:t>Kadji</w:t>
+      </w:r>
+      <w:proofErr w:type="spellEnd"/>
+      <w:r>
+        <w:t xml:space="preserve"> Amin approaches the term as </w:t>
+      </w:r>
+      <w:r>
+        <w:t>“</w:t>
+      </w:r>
+      <w:r>
+        <w:t>sticky with history,</w:t>
+      </w:r>
+      <w:r>
+        <w:t>”</w:t>
+      </w:r>
+      <w:r>
+        <w:t xml:space="preserve"> rather than fluid and multiple, to re-anchor </w:t>
+      </w:r>
+      <w:r>
+        <w:t>“</w:t>
+      </w:r>
+      <w:r>
+        <w:t>queer</w:t>
+      </w:r>
+      <w:r>
+        <w:t>”</w:t>
+      </w:r>
+      <w:r>
+        <w:t xml:space="preserve"> to its affective and political moment of its emergence in the 1980s and 90s (181).</w:t>
       </w:r>
     </w:p>
   </w:footnote>
@@ -3793,7 +5774,24 @@
         <w:t>Reading Machines: Toward an Algorithmic Criticism</w:t>
       </w:r>
       <w:r>
-        <w:t xml:space="preserve">, 2011, Jerome McGann and Lisa Samuels, "Deformance and Interpretation," in </w:t>
+        <w:t xml:space="preserve">, 2011, Jerome McGann and Lisa Samuels, </w:t>
+      </w:r>
+      <w:r>
+        <w:t>“</w:t>
+      </w:r>
+      <w:proofErr w:type="spellStart"/>
+      <w:r>
+        <w:t>Deformance</w:t>
+      </w:r>
+      <w:proofErr w:type="spellEnd"/>
+      <w:r>
+        <w:t xml:space="preserve"> and Interpretation,</w:t>
+      </w:r>
+      <w:r>
+        <w:t>”</w:t>
+      </w:r>
+      <w:r>
+        <w:t xml:space="preserve"> in </w:t>
       </w:r>
       <w:r>
         <w:rPr>
@@ -3804,11 +5802,19 @@
       <w:r>
         <w:t xml:space="preserve">, 2001, Johanna Drucker, </w:t>
       </w:r>
+      <w:proofErr w:type="spellStart"/>
       <w:r>
         <w:rPr>
           <w:rStyle w:val="Emphasis"/>
         </w:rPr>
-        <w:t>SpecLab: Digital Aesthetics and Projects in Speculative Computing</w:t>
+        <w:t>SpecLab</w:t>
+      </w:r>
+      <w:proofErr w:type="spellEnd"/>
+      <w:r>
+        <w:rPr>
+          <w:rStyle w:val="Emphasis"/>
+        </w:rPr>
+        <w:t>: Digital Aesthetics and Projects in Speculative Computing</w:t>
       </w:r>
       <w:r>
         <w:t>, 2009.</w:t>
@@ -3827,7 +5833,23 @@
         <w:footnoteRef/>
       </w:r>
       <w:r>
-        <w:t>According to critics like Eve Kosofsky Sedgwick, Heather Love, and Rita Felski, the logic of exposure closes off alternative possibilities for responding to texts.</w:t>
+        <w:t xml:space="preserve">According to critics like Eve </w:t>
+      </w:r>
+      <w:proofErr w:type="spellStart"/>
+      <w:r>
+        <w:t>Kosofsky</w:t>
+      </w:r>
+      <w:proofErr w:type="spellEnd"/>
+      <w:r>
+        <w:t xml:space="preserve"> Sedgwick, Heather Love, and Rita </w:t>
+      </w:r>
+      <w:proofErr w:type="spellStart"/>
+      <w:r>
+        <w:t>Felski</w:t>
+      </w:r>
+      <w:proofErr w:type="spellEnd"/>
+      <w:r>
+        <w:t>, the logic of exposure closes off alternative possibilities for responding to texts.</w:t>
       </w:r>
     </w:p>
   </w:footnote>
@@ -3859,7 +5881,27 @@
         <w:footnoteRef/>
       </w:r>
       <w:r>
-        <w:t>Both Eve Kosofsky Sedgwick and Heather Love discuss "touch" as an affective orientation for critical analysis.</w:t>
+        <w:t xml:space="preserve">Both Eve </w:t>
+      </w:r>
+      <w:proofErr w:type="spellStart"/>
+      <w:r>
+        <w:t>Kosofsky</w:t>
+      </w:r>
+      <w:proofErr w:type="spellEnd"/>
+      <w:r>
+        <w:t xml:space="preserve"> Sedgwick and Heather Love discuss </w:t>
+      </w:r>
+      <w:r>
+        <w:t>“</w:t>
+      </w:r>
+      <w:r>
+        <w:t>touch</w:t>
+      </w:r>
+      <w:r>
+        <w:t>”</w:t>
+      </w:r>
+      <w:r>
+        <w:t xml:space="preserve"> as an affective orientation for critical analysis.</w:t>
       </w:r>
     </w:p>
   </w:footnote>
@@ -3874,8 +5916,37 @@
         </w:rPr>
         <w:footnoteRef/>
       </w:r>
-      <w:r>
-        <w:t>Sidonie Smith and Julia Watson define "life writing" as "a general term for writing that takes a life, one’s own or another’s, as its subject. Such writing can be biographical, novelistic, historical, or explicitly self-referential and therefore autobiographical" (4).</w:t>
+      <w:proofErr w:type="spellStart"/>
+      <w:r>
+        <w:t>Sidonie</w:t>
+      </w:r>
+      <w:proofErr w:type="spellEnd"/>
+      <w:r>
+        <w:t xml:space="preserve"> Smith and Julia Watson define </w:t>
+      </w:r>
+      <w:r>
+        <w:t>“</w:t>
+      </w:r>
+      <w:r>
+        <w:t>life writing</w:t>
+      </w:r>
+      <w:r>
+        <w:t>”</w:t>
+      </w:r>
+      <w:r>
+        <w:t xml:space="preserve"> as </w:t>
+      </w:r>
+      <w:r>
+        <w:t>“</w:t>
+      </w:r>
+      <w:r>
+        <w:t>a general term for writing that takes a life, one’s own or another’s, as its subject. Such writing can be biographical, novelistic, historical, or explicitly self-referential and therefore autobiographical</w:t>
+      </w:r>
+      <w:r>
+        <w:t>”</w:t>
+      </w:r>
+      <w:r>
+        <w:t xml:space="preserve"> (4).</w:t>
       </w:r>
     </w:p>
   </w:footnote>
@@ -3893,12 +5964,14 @@
       <w:r>
         <w:t xml:space="preserve">Barnes's </w:t>
       </w:r>
+      <w:proofErr w:type="spellStart"/>
       <w:r>
         <w:rPr>
           <w:rStyle w:val="Emphasis"/>
         </w:rPr>
         <w:t>Nightwood</w:t>
       </w:r>
+      <w:proofErr w:type="spellEnd"/>
       <w:r>
         <w:t xml:space="preserve"> is not traditionally considered to be a fictionalized biography, though it is widely accepted as a roman à clef in which Barnes herself takes the character of Nora Flood and her former lover, Thelma Ellen Wood, is Robin Vote.</w:t>
       </w:r>
@@ -3916,7 +5989,19 @@
         <w:footnoteRef/>
       </w:r>
       <w:r>
-        <w:t>Mark Hansen's concept of "feed-forward" considers how new media expands perceptual reaches across new environments while marginalizing the direct apprehension of objects.</w:t>
+        <w:t xml:space="preserve">Mark Hansen's concept of </w:t>
+      </w:r>
+      <w:r>
+        <w:t>“</w:t>
+      </w:r>
+      <w:r>
+        <w:t>feed-forward</w:t>
+      </w:r>
+      <w:r>
+        <w:t>”</w:t>
+      </w:r>
+      <w:r>
+        <w:t xml:space="preserve"> considers how new media expands perceptual reaches across new environments while marginalizing the direct apprehension of objects.</w:t>
       </w:r>
     </w:p>
   </w:footnote>

</xml_diff>